<commit_message>
se reemplaza archivos instruccionales
</commit_message>
<xml_diff>
--- a/fuentes/CF01_Actividad didactica.docx
+++ b/fuentes/CF01_Actividad didactica.docx
@@ -1,6 +1,6 @@
 
 <file path=word/document.xml><?xml version="1.0" encoding="utf-8"?>
-<w:document xmlns:wpc="http://schemas.microsoft.com/office/word/2010/wordprocessingCanvas" xmlns:cx="http://schemas.microsoft.com/office/drawing/2014/chartex" xmlns:cx1="http://schemas.microsoft.com/office/drawing/2015/9/8/chartex" xmlns:cx2="http://schemas.microsoft.com/office/drawing/2015/10/21/chartex" xmlns:cx3="http://schemas.microsoft.com/office/drawing/2016/5/9/chartex" xmlns:cx4="http://schemas.microsoft.com/office/drawing/2016/5/10/chartex" xmlns:cx5="http://schemas.microsoft.com/office/drawing/2016/5/11/chartex" xmlns:cx6="http://schemas.microsoft.com/office/drawing/2016/5/12/chartex" xmlns:cx7="http://schemas.microsoft.com/office/drawing/2016/5/13/chartex" xmlns:cx8="http://schemas.microsoft.com/office/drawing/2016/5/14/chartex" xmlns:mc="http://schemas.openxmlformats.org/markup-compatibility/2006" xmlns:aink="http://schemas.microsoft.com/office/drawing/2016/ink" xmlns:am3d="http://schemas.microsoft.com/office/drawing/2017/model3d" xmlns:o="urn:schemas-microsoft-com:office:office" xmlns:oel="http://schemas.microsoft.com/office/2019/extlst" xmlns:r="http://schemas.openxmlformats.org/officeDocument/2006/relationships" xmlns:m="http://schemas.openxmlformats.org/officeDocument/2006/math" xmlns:v="urn:schemas-microsoft-com:vml" xmlns:wp14="http://schemas.microsoft.com/office/word/2010/wordprocessingDrawing" xmlns:wp="http://schemas.openxmlformats.org/drawingml/2006/wordprocessingDrawing" xmlns:w10="urn:schemas-microsoft-com:office:word" xmlns:w="http://schemas.openxmlformats.org/wordprocessingml/2006/main" xmlns:w14="http://schemas.microsoft.com/office/word/2010/wordml" xmlns:w15="http://schemas.microsoft.com/office/word/2012/wordml" xmlns:w16cex="http://schemas.microsoft.com/office/word/2018/wordml/cex" xmlns:w16cid="http://schemas.microsoft.com/office/word/2016/wordml/cid" xmlns:w16="http://schemas.microsoft.com/office/word/2018/wordml" xmlns:w16du="http://schemas.microsoft.com/office/word/2023/wordml/word16du" xmlns:w16sdtdh="http://schemas.microsoft.com/office/word/2020/wordml/sdtdatahash" xmlns:w16sdtfl="http://schemas.microsoft.com/office/word/2024/wordml/sdtformatlock" xmlns:w16se="http://schemas.microsoft.com/office/word/2015/wordml/symex" xmlns:wpg="http://schemas.microsoft.com/office/word/2010/wordprocessingGroup" xmlns:wpi="http://schemas.microsoft.com/office/word/2010/wordprocessingInk" xmlns:wne="http://schemas.microsoft.com/office/word/2006/wordml" xmlns:wps="http://schemas.microsoft.com/office/word/2010/wordprocessingShape" mc:Ignorable="w14 w15 w16se w16cid w16 w16cex w16sdtdh w16sdtfl w16du wp14">
+<w:document xmlns:wpc="http://schemas.microsoft.com/office/word/2010/wordprocessingCanvas" xmlns:cx="http://schemas.microsoft.com/office/drawing/2014/chartex" xmlns:cx1="http://schemas.microsoft.com/office/drawing/2015/9/8/chartex" xmlns:cx2="http://schemas.microsoft.com/office/drawing/2015/10/21/chartex" xmlns:cx3="http://schemas.microsoft.com/office/drawing/2016/5/9/chartex" xmlns:cx4="http://schemas.microsoft.com/office/drawing/2016/5/10/chartex" xmlns:cx5="http://schemas.microsoft.com/office/drawing/2016/5/11/chartex" xmlns:cx6="http://schemas.microsoft.com/office/drawing/2016/5/12/chartex" xmlns:cx7="http://schemas.microsoft.com/office/drawing/2016/5/13/chartex" xmlns:cx8="http://schemas.microsoft.com/office/drawing/2016/5/14/chartex" xmlns:mc="http://schemas.openxmlformats.org/markup-compatibility/2006" xmlns:aink="http://schemas.microsoft.com/office/drawing/2016/ink" xmlns:am3d="http://schemas.microsoft.com/office/drawing/2017/model3d" xmlns:o="urn:schemas-microsoft-com:office:office" xmlns:oel="http://schemas.microsoft.com/office/2019/extlst" xmlns:r="http://schemas.openxmlformats.org/officeDocument/2006/relationships" xmlns:m="http://schemas.openxmlformats.org/officeDocument/2006/math" xmlns:v="urn:schemas-microsoft-com:vml" xmlns:wp14="http://schemas.microsoft.com/office/word/2010/wordprocessingDrawing" xmlns:wp="http://schemas.openxmlformats.org/drawingml/2006/wordprocessingDrawing" xmlns:w10="urn:schemas-microsoft-com:office:word" xmlns:w="http://schemas.openxmlformats.org/wordprocessingml/2006/main" xmlns:w14="http://schemas.microsoft.com/office/word/2010/wordml" xmlns:w15="http://schemas.microsoft.com/office/word/2012/wordml" xmlns:w16cex="http://schemas.microsoft.com/office/word/2018/wordml/cex" xmlns:w16cid="http://schemas.microsoft.com/office/word/2016/wordml/cid" xmlns:w16="http://schemas.microsoft.com/office/word/2018/wordml" xmlns:w16du="http://schemas.microsoft.com/office/word/2023/wordml/word16du" xmlns:w16sdtdh="http://schemas.microsoft.com/office/word/2020/wordml/sdtdatahash" xmlns:w16sdtfl="http://schemas.microsoft.com/office/word/2024/wordml/sdtformatlock" xmlns:w16se="http://schemas.microsoft.com/office/word/2015/wordml/symex" xmlns:wpg="http://schemas.microsoft.com/office/word/2010/wordprocessingGroup" xmlns:wpi="http://schemas.microsoft.com/office/word/2010/wordprocessingInk" xmlns:wne="http://schemas.microsoft.com/office/word/2006/wordml" xmlns:wps="http://schemas.microsoft.com/office/word/2010/wordprocessingShape" xmlns:a="http://schemas.openxmlformats.org/drawingml/2006/main" xmlns:pic="http://schemas.openxmlformats.org/drawingml/2006/picture" mc:Ignorable="w14 w15 w16se w16cid w16 w16cex w16sdtdh w16sdtfl w16du wp14">
   <w:body>
     <w:p>
       <w:pPr>
@@ -16,12 +16,12 @@
         <w:tblW w:w="10154" w:type="dxa"/>
         <w:tblInd w:w="-680" w:type="dxa"/>
         <w:tblBorders>
-          <w:top w:val="single" w:sz="4" w:space="0" w:color="F4B083"/>
-          <w:left w:val="single" w:sz="4" w:space="0" w:color="F4B083"/>
-          <w:bottom w:val="single" w:sz="4" w:space="0" w:color="F4B083"/>
-          <w:right w:val="single" w:sz="4" w:space="0" w:color="F4B083"/>
-          <w:insideH w:val="single" w:sz="4" w:space="0" w:color="F4B083"/>
-          <w:insideV w:val="single" w:sz="4" w:space="0" w:color="F4B083"/>
+          <w:top w:val="single" w:color="F4B083" w:sz="4" w:space="0"/>
+          <w:left w:val="single" w:color="F4B083" w:sz="4" w:space="0"/>
+          <w:bottom w:val="single" w:color="F4B083" w:sz="4" w:space="0"/>
+          <w:right w:val="single" w:color="F4B083" w:sz="4" w:space="0"/>
+          <w:insideH w:val="single" w:color="F4B083" w:sz="4" w:space="0"/>
+          <w:insideV w:val="single" w:color="F4B083" w:sz="4" w:space="0"/>
         </w:tblBorders>
         <w:tblLayout w:type="fixed"/>
         <w:tblLook w:val="04A0" w:firstRow="1" w:lastRow="0" w:firstColumn="1" w:lastColumn="0" w:noHBand="0" w:noVBand="1"/>
@@ -50,6 +50,7 @@
             <w:cnfStyle w:val="001000000000" w:firstRow="0" w:lastRow="0" w:firstColumn="1" w:lastColumn="0" w:oddVBand="0" w:evenVBand="0" w:oddHBand="0" w:evenHBand="0" w:firstRowFirstColumn="0" w:firstRowLastColumn="0" w:lastRowFirstColumn="0" w:lastRowLastColumn="0"/>
             <w:tcW w:w="10154" w:type="dxa"/>
             <w:gridSpan w:val="13"/>
+            <w:tcMar/>
           </w:tcPr>
           <w:p>
             <w:pPr>
@@ -85,7 +86,7 @@
                           <pic:cNvPicPr preferRelativeResize="0"/>
                         </pic:nvPicPr>
                         <pic:blipFill>
-                          <a:blip r:embed="rId7"/>
+                          <a:blip r:embed="rId10"/>
                           <a:srcRect/>
                           <a:stretch>
                             <a:fillRect/>
@@ -152,6 +153,7 @@
             <w:cnfStyle w:val="001000000000" w:firstRow="0" w:lastRow="0" w:firstColumn="1" w:lastColumn="0" w:oddVBand="0" w:evenVBand="0" w:oddHBand="0" w:evenHBand="0" w:firstRowFirstColumn="0" w:firstRowLastColumn="0" w:lastRowFirstColumn="0" w:lastRowLastColumn="0"/>
             <w:tcW w:w="10154" w:type="dxa"/>
             <w:gridSpan w:val="13"/>
+            <w:tcMar/>
           </w:tcPr>
           <w:p>
             <w:pPr>
@@ -319,6 +321,7 @@
             <w:cnfStyle w:val="001000000000" w:firstRow="0" w:lastRow="0" w:firstColumn="1" w:lastColumn="0" w:oddVBand="0" w:evenVBand="0" w:oddHBand="0" w:evenHBand="0" w:firstRowFirstColumn="0" w:firstRowLastColumn="0" w:lastRowFirstColumn="0" w:lastRowLastColumn="0"/>
             <w:tcW w:w="2534" w:type="dxa"/>
             <w:gridSpan w:val="2"/>
+            <w:tcMar/>
           </w:tcPr>
           <w:p>
             <w:pPr>
@@ -354,8 +357,10 @@
         </w:tc>
         <w:tc>
           <w:tcPr>
+            <w:cnfStyle w:val="000000000000" w:firstRow="0" w:lastRow="0" w:firstColumn="0" w:lastColumn="0" w:oddVBand="0" w:evenVBand="0" w:oddHBand="0" w:evenHBand="0" w:firstRowFirstColumn="0" w:firstRowLastColumn="0" w:lastRowFirstColumn="0" w:lastRowLastColumn="0"/>
             <w:tcW w:w="7620" w:type="dxa"/>
             <w:gridSpan w:val="11"/>
+            <w:tcMar/>
           </w:tcPr>
           <w:p>
             <w:pPr>
@@ -482,6 +487,7 @@
             <w:cnfStyle w:val="001000000000" w:firstRow="0" w:lastRow="0" w:firstColumn="1" w:lastColumn="0" w:oddVBand="0" w:evenVBand="0" w:oddHBand="0" w:evenHBand="0" w:firstRowFirstColumn="0" w:firstRowLastColumn="0" w:lastRowFirstColumn="0" w:lastRowLastColumn="0"/>
             <w:tcW w:w="2534" w:type="dxa"/>
             <w:gridSpan w:val="2"/>
+            <w:tcMar/>
           </w:tcPr>
           <w:p>
             <w:pPr>
@@ -501,9 +507,11 @@
         </w:tc>
         <w:tc>
           <w:tcPr>
+            <w:cnfStyle w:val="000000000000" w:firstRow="0" w:lastRow="0" w:firstColumn="0" w:lastColumn="0" w:oddVBand="0" w:evenVBand="0" w:oddHBand="0" w:evenHBand="0" w:firstRowFirstColumn="0" w:firstRowLastColumn="0" w:lastRowFirstColumn="0" w:lastRowLastColumn="0"/>
             <w:tcW w:w="7620" w:type="dxa"/>
             <w:gridSpan w:val="11"/>
             <w:shd w:val="clear" w:color="auto" w:fill="auto"/>
+            <w:tcMar/>
             <w:vAlign w:val="center"/>
           </w:tcPr>
           <w:p>
@@ -511,19 +519,29 @@
               <w:cnfStyle w:val="000000100000" w:firstRow="0" w:lastRow="0" w:firstColumn="0" w:lastColumn="0" w:oddVBand="0" w:evenVBand="0" w:oddHBand="1" w:evenHBand="0" w:firstRowFirstColumn="0" w:firstRowLastColumn="0" w:lastRowFirstColumn="0" w:lastRowLastColumn="0"/>
               <w:rPr>
                 <w:rFonts w:eastAsia="Calibri"/>
-                <w:bCs/>
-                <w:iCs/>
-                <w:color w:val="auto"/>
-              </w:rPr>
-            </w:pPr>
-            <w:r>
-              <w:rPr>
-                <w:rFonts w:eastAsia="Calibri"/>
-                <w:bCs/>
-                <w:iCs/>
-                <w:color w:val="auto"/>
-              </w:rPr>
-              <w:t>Patronaje de Calzado Oxford y Derby</w:t>
+                <w:color w:val="auto"/>
+              </w:rPr>
+            </w:pPr>
+            <w:r>
+              <w:rPr>
+                <w:rFonts w:eastAsia="Calibri"/>
+                <w:color w:val="auto"/>
+              </w:rPr>
+              <w:t xml:space="preserve">Patronaje de Calzado </w:t>
+            </w:r>
+            <w:r>
+              <w:rPr>
+                <w:rFonts w:eastAsia="Calibri"/>
+                <w:color w:val="auto"/>
+              </w:rPr>
+              <w:t xml:space="preserve">tipo </w:t>
+            </w:r>
+            <w:r>
+              <w:rPr>
+                <w:rFonts w:eastAsia="Calibri"/>
+                <w:color w:val="auto"/>
+              </w:rPr>
+              <w:t xml:space="preserve">Oxford </w:t>
             </w:r>
           </w:p>
         </w:tc>
@@ -535,6 +553,7 @@
             <w:tcW w:w="2534" w:type="dxa"/>
             <w:gridSpan w:val="2"/>
             <w:shd w:val="clear" w:color="auto" w:fill="FBE5D5"/>
+            <w:tcMar/>
           </w:tcPr>
           <w:p>
             <w:pPr>
@@ -554,8 +573,10 @@
         </w:tc>
         <w:tc>
           <w:tcPr>
+            <w:cnfStyle w:val="000000000000" w:firstRow="0" w:lastRow="0" w:firstColumn="0" w:lastColumn="0" w:oddVBand="0" w:evenVBand="0" w:oddHBand="0" w:evenHBand="0" w:firstRowFirstColumn="0" w:firstRowLastColumn="0" w:lastRowFirstColumn="0" w:lastRowLastColumn="0"/>
             <w:tcW w:w="7620" w:type="dxa"/>
             <w:gridSpan w:val="11"/>
+            <w:tcMar/>
             <w:vAlign w:val="center"/>
           </w:tcPr>
           <w:p>
@@ -591,6 +612,7 @@
             <w:tcW w:w="10154" w:type="dxa"/>
             <w:gridSpan w:val="13"/>
             <w:shd w:val="clear" w:color="auto" w:fill="FFE599"/>
+            <w:tcMar/>
           </w:tcPr>
           <w:p>
             <w:pPr>
@@ -620,6 +642,7 @@
             <w:tcW w:w="2534" w:type="dxa"/>
             <w:gridSpan w:val="2"/>
             <w:shd w:val="clear" w:color="auto" w:fill="FBE5D5"/>
+            <w:tcMar/>
           </w:tcPr>
           <w:p>
             <w:pPr>
@@ -639,8 +662,10 @@
         </w:tc>
         <w:tc>
           <w:tcPr>
+            <w:cnfStyle w:val="000000000000" w:firstRow="0" w:lastRow="0" w:firstColumn="0" w:lastColumn="0" w:oddVBand="0" w:evenVBand="0" w:oddHBand="0" w:evenHBand="0" w:firstRowFirstColumn="0" w:firstRowLastColumn="0" w:lastRowFirstColumn="0" w:lastRowLastColumn="0"/>
             <w:tcW w:w="5460" w:type="dxa"/>
             <w:gridSpan w:val="3"/>
+            <w:tcMar/>
           </w:tcPr>
           <w:p>
             <w:pPr>
@@ -663,8 +688,10 @@
         </w:tc>
         <w:tc>
           <w:tcPr>
+            <w:cnfStyle w:val="000000000000" w:firstRow="0" w:lastRow="0" w:firstColumn="0" w:lastColumn="0" w:oddVBand="0" w:evenVBand="0" w:oddHBand="0" w:evenHBand="0" w:firstRowFirstColumn="0" w:firstRowLastColumn="0" w:lastRowFirstColumn="0" w:lastRowLastColumn="0"/>
             <w:tcW w:w="2160" w:type="dxa"/>
             <w:gridSpan w:val="8"/>
+            <w:tcMar/>
           </w:tcPr>
           <w:p>
             <w:pPr>
@@ -696,6 +723,7 @@
           <w:tcPr>
             <w:cnfStyle w:val="001000000000" w:firstRow="0" w:lastRow="0" w:firstColumn="1" w:lastColumn="0" w:oddVBand="0" w:evenVBand="0" w:oddHBand="0" w:evenHBand="0" w:firstRowFirstColumn="0" w:firstRowLastColumn="0" w:lastRowFirstColumn="0" w:lastRowLastColumn="0"/>
             <w:tcW w:w="1267" w:type="dxa"/>
+            <w:tcMar/>
           </w:tcPr>
           <w:p>
             <w:pPr>
@@ -719,9 +747,11 @@
         </w:tc>
         <w:tc>
           <w:tcPr>
+            <w:cnfStyle w:val="000000000000" w:firstRow="0" w:lastRow="0" w:firstColumn="0" w:lastColumn="0" w:oddVBand="0" w:evenVBand="0" w:oddHBand="0" w:evenHBand="0" w:firstRowFirstColumn="0" w:firstRowLastColumn="0" w:lastRowFirstColumn="0" w:lastRowLastColumn="0"/>
             <w:tcW w:w="6727" w:type="dxa"/>
             <w:gridSpan w:val="4"/>
-            <w:shd w:val="clear" w:color="auto" w:fill="FFFFFF"/>
+            <w:shd w:val="clear" w:color="auto" w:fill="FFFFFF" w:themeFill="background1"/>
+            <w:tcMar/>
           </w:tcPr>
           <w:p>
             <w:pPr>
@@ -744,9 +774,11 @@
         </w:tc>
         <w:tc>
           <w:tcPr>
+            <w:cnfStyle w:val="000000000000" w:firstRow="0" w:lastRow="0" w:firstColumn="0" w:lastColumn="0" w:oddVBand="0" w:evenVBand="0" w:oddHBand="0" w:evenHBand="0" w:firstRowFirstColumn="0" w:firstRowLastColumn="0" w:lastRowFirstColumn="0" w:lastRowLastColumn="0"/>
             <w:tcW w:w="2160" w:type="dxa"/>
             <w:gridSpan w:val="8"/>
-            <w:shd w:val="clear" w:color="auto" w:fill="FFFFFF"/>
+            <w:shd w:val="clear" w:color="auto" w:fill="FFFFFF" w:themeFill="background1"/>
+            <w:tcMar/>
           </w:tcPr>
           <w:p>
             <w:pPr>
@@ -770,6 +802,7 @@
             <w:cnfStyle w:val="001000000000" w:firstRow="0" w:lastRow="0" w:firstColumn="1" w:lastColumn="0" w:oddVBand="0" w:evenVBand="0" w:oddHBand="0" w:evenHBand="0" w:firstRowFirstColumn="0" w:firstRowLastColumn="0" w:lastRowFirstColumn="0" w:lastRowLastColumn="0"/>
             <w:tcW w:w="1267" w:type="dxa"/>
             <w:shd w:val="clear" w:color="auto" w:fill="FBE5D5"/>
+            <w:tcMar/>
           </w:tcPr>
           <w:p>
             <w:pPr>
@@ -793,9 +826,11 @@
         </w:tc>
         <w:tc>
           <w:tcPr>
+            <w:cnfStyle w:val="000000000000" w:firstRow="0" w:lastRow="0" w:firstColumn="0" w:lastColumn="0" w:oddVBand="0" w:evenVBand="0" w:oddHBand="0" w:evenHBand="0" w:firstRowFirstColumn="0" w:firstRowLastColumn="0" w:lastRowFirstColumn="0" w:lastRowLastColumn="0"/>
             <w:tcW w:w="6727" w:type="dxa"/>
             <w:gridSpan w:val="4"/>
-            <w:shd w:val="clear" w:color="auto" w:fill="FFFFFF"/>
+            <w:shd w:val="clear" w:color="auto" w:fill="FFFFFF" w:themeFill="background1"/>
+            <w:tcMar/>
           </w:tcPr>
           <w:p>
             <w:pPr>
@@ -818,9 +853,11 @@
         </w:tc>
         <w:tc>
           <w:tcPr>
+            <w:cnfStyle w:val="000000000000" w:firstRow="0" w:lastRow="0" w:firstColumn="0" w:lastColumn="0" w:oddVBand="0" w:evenVBand="0" w:oddHBand="0" w:evenHBand="0" w:firstRowFirstColumn="0" w:firstRowLastColumn="0" w:lastRowFirstColumn="0" w:lastRowLastColumn="0"/>
             <w:tcW w:w="2160" w:type="dxa"/>
             <w:gridSpan w:val="8"/>
-            <w:shd w:val="clear" w:color="auto" w:fill="FFFFFF"/>
+            <w:shd w:val="clear" w:color="auto" w:fill="FFFFFF" w:themeFill="background1"/>
+            <w:tcMar/>
           </w:tcPr>
           <w:p>
             <w:pPr>
@@ -844,6 +881,7 @@
           <w:tcPr>
             <w:cnfStyle w:val="001000000000" w:firstRow="0" w:lastRow="0" w:firstColumn="1" w:lastColumn="0" w:oddVBand="0" w:evenVBand="0" w:oddHBand="0" w:evenHBand="0" w:firstRowFirstColumn="0" w:firstRowLastColumn="0" w:lastRowFirstColumn="0" w:lastRowLastColumn="0"/>
             <w:tcW w:w="1267" w:type="dxa"/>
+            <w:tcMar/>
           </w:tcPr>
           <w:p>
             <w:pPr>
@@ -867,9 +905,11 @@
         </w:tc>
         <w:tc>
           <w:tcPr>
+            <w:cnfStyle w:val="000000000000" w:firstRow="0" w:lastRow="0" w:firstColumn="0" w:lastColumn="0" w:oddVBand="0" w:evenVBand="0" w:oddHBand="0" w:evenHBand="0" w:firstRowFirstColumn="0" w:firstRowLastColumn="0" w:lastRowFirstColumn="0" w:lastRowLastColumn="0"/>
             <w:tcW w:w="6727" w:type="dxa"/>
             <w:gridSpan w:val="4"/>
-            <w:shd w:val="clear" w:color="auto" w:fill="FFFFFF"/>
+            <w:shd w:val="clear" w:color="auto" w:fill="FFFFFF" w:themeFill="background1"/>
+            <w:tcMar/>
           </w:tcPr>
           <w:p>
             <w:pPr>
@@ -893,9 +933,11 @@
         </w:tc>
         <w:tc>
           <w:tcPr>
+            <w:cnfStyle w:val="000000000000" w:firstRow="0" w:lastRow="0" w:firstColumn="0" w:lastColumn="0" w:oddVBand="0" w:evenVBand="0" w:oddHBand="0" w:evenHBand="0" w:firstRowFirstColumn="0" w:firstRowLastColumn="0" w:lastRowFirstColumn="0" w:lastRowLastColumn="0"/>
             <w:tcW w:w="2160" w:type="dxa"/>
             <w:gridSpan w:val="8"/>
-            <w:shd w:val="clear" w:color="auto" w:fill="FFFFFF"/>
+            <w:shd w:val="clear" w:color="auto" w:fill="FFFFFF" w:themeFill="background1"/>
+            <w:tcMar/>
           </w:tcPr>
           <w:p>
             <w:pPr>
@@ -927,6 +969,7 @@
             <w:cnfStyle w:val="001000000000" w:firstRow="0" w:lastRow="0" w:firstColumn="1" w:lastColumn="0" w:oddVBand="0" w:evenVBand="0" w:oddHBand="0" w:evenHBand="0" w:firstRowFirstColumn="0" w:firstRowLastColumn="0" w:lastRowFirstColumn="0" w:lastRowLastColumn="0"/>
             <w:tcW w:w="1267" w:type="dxa"/>
             <w:shd w:val="clear" w:color="auto" w:fill="FBE5D5"/>
+            <w:tcMar/>
           </w:tcPr>
           <w:p>
             <w:pPr>
@@ -950,9 +993,11 @@
         </w:tc>
         <w:tc>
           <w:tcPr>
+            <w:cnfStyle w:val="000000000000" w:firstRow="0" w:lastRow="0" w:firstColumn="0" w:lastColumn="0" w:oddVBand="0" w:evenVBand="0" w:oddHBand="0" w:evenHBand="0" w:firstRowFirstColumn="0" w:firstRowLastColumn="0" w:lastRowFirstColumn="0" w:lastRowLastColumn="0"/>
             <w:tcW w:w="6727" w:type="dxa"/>
             <w:gridSpan w:val="4"/>
-            <w:shd w:val="clear" w:color="auto" w:fill="FFFFFF"/>
+            <w:shd w:val="clear" w:color="auto" w:fill="FFFFFF" w:themeFill="background1"/>
+            <w:tcMar/>
           </w:tcPr>
           <w:p>
             <w:pPr>
@@ -975,9 +1020,11 @@
         </w:tc>
         <w:tc>
           <w:tcPr>
+            <w:cnfStyle w:val="000000000000" w:firstRow="0" w:lastRow="0" w:firstColumn="0" w:lastColumn="0" w:oddVBand="0" w:evenVBand="0" w:oddHBand="0" w:evenHBand="0" w:firstRowFirstColumn="0" w:firstRowLastColumn="0" w:lastRowFirstColumn="0" w:lastRowLastColumn="0"/>
             <w:tcW w:w="2160" w:type="dxa"/>
             <w:gridSpan w:val="8"/>
-            <w:shd w:val="clear" w:color="auto" w:fill="FFFFFF"/>
+            <w:shd w:val="clear" w:color="auto" w:fill="FFFFFF" w:themeFill="background1"/>
+            <w:tcMar/>
           </w:tcPr>
           <w:p>
             <w:pPr>
@@ -1002,6 +1049,7 @@
             <w:cnfStyle w:val="001000000000" w:firstRow="0" w:lastRow="0" w:firstColumn="1" w:lastColumn="0" w:oddVBand="0" w:evenVBand="0" w:oddHBand="0" w:evenHBand="0" w:firstRowFirstColumn="0" w:firstRowLastColumn="0" w:lastRowFirstColumn="0" w:lastRowLastColumn="0"/>
             <w:tcW w:w="2534" w:type="dxa"/>
             <w:gridSpan w:val="2"/>
+            <w:tcMar/>
           </w:tcPr>
           <w:p>
             <w:pPr>
@@ -1025,9 +1073,11 @@
         </w:tc>
         <w:tc>
           <w:tcPr>
+            <w:cnfStyle w:val="000000000000" w:firstRow="0" w:lastRow="0" w:firstColumn="0" w:lastColumn="0" w:oddVBand="0" w:evenVBand="0" w:oddHBand="0" w:evenHBand="0" w:firstRowFirstColumn="0" w:firstRowLastColumn="0" w:lastRowFirstColumn="0" w:lastRowLastColumn="0"/>
             <w:tcW w:w="7620" w:type="dxa"/>
             <w:gridSpan w:val="11"/>
-            <w:shd w:val="clear" w:color="auto" w:fill="FFFFFF"/>
+            <w:shd w:val="clear" w:color="auto" w:fill="FFFFFF" w:themeFill="background1"/>
+            <w:tcMar/>
           </w:tcPr>
           <w:p>
             <w:pPr>
@@ -1061,6 +1111,7 @@
             <w:tcW w:w="2534" w:type="dxa"/>
             <w:gridSpan w:val="2"/>
             <w:shd w:val="clear" w:color="auto" w:fill="FBE5D5"/>
+            <w:tcMar/>
           </w:tcPr>
           <w:p>
             <w:pPr>
@@ -1084,9 +1135,11 @@
         </w:tc>
         <w:tc>
           <w:tcPr>
+            <w:cnfStyle w:val="000000000000" w:firstRow="0" w:lastRow="0" w:firstColumn="0" w:lastColumn="0" w:oddVBand="0" w:evenVBand="0" w:oddHBand="0" w:evenHBand="0" w:firstRowFirstColumn="0" w:firstRowLastColumn="0" w:lastRowFirstColumn="0" w:lastRowLastColumn="0"/>
             <w:tcW w:w="7620" w:type="dxa"/>
             <w:gridSpan w:val="11"/>
-            <w:shd w:val="clear" w:color="auto" w:fill="FFFFFF"/>
+            <w:shd w:val="clear" w:color="auto" w:fill="FFFFFF" w:themeFill="background1"/>
+            <w:tcMar/>
           </w:tcPr>
           <w:p>
             <w:pPr>
@@ -1120,6 +1173,7 @@
             <w:cnfStyle w:val="001000000000" w:firstRow="0" w:lastRow="0" w:firstColumn="1" w:lastColumn="0" w:oddVBand="0" w:evenVBand="0" w:oddHBand="0" w:evenHBand="0" w:firstRowFirstColumn="0" w:firstRowLastColumn="0" w:lastRowFirstColumn="0" w:lastRowLastColumn="0"/>
             <w:tcW w:w="2534" w:type="dxa"/>
             <w:gridSpan w:val="2"/>
+            <w:tcMar/>
           </w:tcPr>
           <w:p>
             <w:pPr>
@@ -1139,11 +1193,13 @@
         </w:tc>
         <w:tc>
           <w:tcPr>
+            <w:cnfStyle w:val="000000000000" w:firstRow="0" w:lastRow="0" w:firstColumn="0" w:lastColumn="0" w:oddVBand="0" w:evenVBand="0" w:oddHBand="0" w:evenHBand="0" w:firstRowFirstColumn="0" w:firstRowLastColumn="0" w:lastRowFirstColumn="0" w:lastRowLastColumn="0"/>
             <w:tcW w:w="5453" w:type="dxa"/>
             <w:gridSpan w:val="2"/>
             <w:tcBorders>
-              <w:right w:val="single" w:sz="4" w:space="0" w:color="auto"/>
+              <w:right w:val="single" w:color="auto" w:sz="4" w:space="0"/>
             </w:tcBorders>
+            <w:tcMar/>
           </w:tcPr>
           <w:p>
             <w:pPr>
@@ -1164,11 +1220,13 @@
         </w:tc>
         <w:tc>
           <w:tcPr>
+            <w:cnfStyle w:val="000000000000" w:firstRow="0" w:lastRow="0" w:firstColumn="0" w:lastColumn="0" w:oddVBand="0" w:evenVBand="0" w:oddHBand="0" w:evenHBand="0" w:firstRowFirstColumn="0" w:firstRowLastColumn="0" w:lastRowFirstColumn="0" w:lastRowLastColumn="0"/>
             <w:tcW w:w="2167" w:type="dxa"/>
             <w:gridSpan w:val="9"/>
             <w:tcBorders>
-              <w:right w:val="single" w:sz="4" w:space="0" w:color="auto"/>
+              <w:right w:val="single" w:color="auto" w:sz="4" w:space="0"/>
             </w:tcBorders>
+            <w:tcMar/>
           </w:tcPr>
           <w:p>
             <w:pPr>
@@ -1191,35 +1249,37 @@
             <w:cnfStyle w:val="001000000000" w:firstRow="0" w:lastRow="0" w:firstColumn="1" w:lastColumn="0" w:oddVBand="0" w:evenVBand="0" w:oddHBand="0" w:evenHBand="0" w:firstRowFirstColumn="0" w:firstRowLastColumn="0" w:lastRowFirstColumn="0" w:lastRowLastColumn="0"/>
             <w:tcW w:w="1267" w:type="dxa"/>
             <w:shd w:val="clear" w:color="auto" w:fill="FBE5D5"/>
-          </w:tcPr>
-          <w:p>
-            <w:pPr>
-              <w:rPr>
-                <w:rFonts w:eastAsia="Calibri"/>
-                <w:b w:val="0"/>
-                <w:bCs/>
-                <w:color w:val="auto"/>
-              </w:rPr>
-            </w:pPr>
-            <w:r>
-              <w:rPr>
-                <w:rFonts w:eastAsia="Calibri"/>
-                <w:b w:val="0"/>
-                <w:bCs/>
-                <w:color w:val="auto"/>
-              </w:rPr>
-              <w:lastRenderedPageBreak/>
+            <w:tcMar/>
+          </w:tcPr>
+          <w:p>
+            <w:pPr>
+              <w:rPr>
+                <w:rFonts w:eastAsia="Calibri"/>
+                <w:b w:val="0"/>
+                <w:bCs/>
+                <w:color w:val="auto"/>
+              </w:rPr>
+            </w:pPr>
+            <w:r>
+              <w:rPr>
+                <w:rFonts w:eastAsia="Calibri"/>
+                <w:b w:val="0"/>
+                <w:bCs/>
+                <w:color w:val="auto"/>
+              </w:rPr>
               <w:t>Opción a)</w:t>
             </w:r>
           </w:p>
         </w:tc>
         <w:tc>
           <w:tcPr>
+            <w:cnfStyle w:val="000000000000" w:firstRow="0" w:lastRow="0" w:firstColumn="0" w:lastColumn="0" w:oddVBand="0" w:evenVBand="0" w:oddHBand="0" w:evenHBand="0" w:firstRowFirstColumn="0" w:firstRowLastColumn="0" w:lastRowFirstColumn="0" w:lastRowLastColumn="0"/>
             <w:tcW w:w="6727" w:type="dxa"/>
             <w:gridSpan w:val="4"/>
             <w:tcBorders>
-              <w:right w:val="single" w:sz="4" w:space="0" w:color="auto"/>
+              <w:right w:val="single" w:color="auto" w:sz="4" w:space="0"/>
             </w:tcBorders>
+            <w:tcMar/>
           </w:tcPr>
           <w:p>
             <w:pPr>
@@ -1243,11 +1303,13 @@
         </w:tc>
         <w:tc>
           <w:tcPr>
+            <w:cnfStyle w:val="000000000000" w:firstRow="0" w:lastRow="0" w:firstColumn="0" w:lastColumn="0" w:oddVBand="0" w:evenVBand="0" w:oddHBand="0" w:evenHBand="0" w:firstRowFirstColumn="0" w:firstRowLastColumn="0" w:lastRowFirstColumn="0" w:lastRowLastColumn="0"/>
             <w:tcW w:w="2160" w:type="dxa"/>
             <w:gridSpan w:val="8"/>
             <w:tcBorders>
-              <w:left w:val="single" w:sz="4" w:space="0" w:color="auto"/>
+              <w:left w:val="single" w:color="auto" w:sz="4" w:space="0"/>
             </w:tcBorders>
+            <w:tcMar/>
           </w:tcPr>
           <w:p>
             <w:pPr>
@@ -1279,6 +1341,7 @@
           <w:tcPr>
             <w:cnfStyle w:val="001000000000" w:firstRow="0" w:lastRow="0" w:firstColumn="1" w:lastColumn="0" w:oddVBand="0" w:evenVBand="0" w:oddHBand="0" w:evenHBand="0" w:firstRowFirstColumn="0" w:firstRowLastColumn="0" w:lastRowFirstColumn="0" w:lastRowLastColumn="0"/>
             <w:tcW w:w="1267" w:type="dxa"/>
+            <w:tcMar/>
           </w:tcPr>
           <w:p>
             <w:pPr>
@@ -1302,9 +1365,11 @@
         </w:tc>
         <w:tc>
           <w:tcPr>
+            <w:cnfStyle w:val="000000000000" w:firstRow="0" w:lastRow="0" w:firstColumn="0" w:lastColumn="0" w:oddVBand="0" w:evenVBand="0" w:oddHBand="0" w:evenHBand="0" w:firstRowFirstColumn="0" w:firstRowLastColumn="0" w:lastRowFirstColumn="0" w:lastRowLastColumn="0"/>
             <w:tcW w:w="6727" w:type="dxa"/>
             <w:gridSpan w:val="4"/>
             <w:shd w:val="clear" w:color="auto" w:fill="auto"/>
+            <w:tcMar/>
           </w:tcPr>
           <w:p>
             <w:pPr>
@@ -1327,9 +1392,11 @@
         </w:tc>
         <w:tc>
           <w:tcPr>
+            <w:cnfStyle w:val="000000000000" w:firstRow="0" w:lastRow="0" w:firstColumn="0" w:lastColumn="0" w:oddVBand="0" w:evenVBand="0" w:oddHBand="0" w:evenHBand="0" w:firstRowFirstColumn="0" w:firstRowLastColumn="0" w:lastRowFirstColumn="0" w:lastRowLastColumn="0"/>
             <w:tcW w:w="2160" w:type="dxa"/>
             <w:gridSpan w:val="8"/>
             <w:shd w:val="clear" w:color="auto" w:fill="auto"/>
+            <w:tcMar/>
           </w:tcPr>
           <w:p>
             <w:pPr>
@@ -1353,6 +1420,7 @@
             <w:cnfStyle w:val="001000000000" w:firstRow="0" w:lastRow="0" w:firstColumn="1" w:lastColumn="0" w:oddVBand="0" w:evenVBand="0" w:oddHBand="0" w:evenHBand="0" w:firstRowFirstColumn="0" w:firstRowLastColumn="0" w:lastRowFirstColumn="0" w:lastRowLastColumn="0"/>
             <w:tcW w:w="1267" w:type="dxa"/>
             <w:shd w:val="clear" w:color="auto" w:fill="FBE5D5"/>
+            <w:tcMar/>
           </w:tcPr>
           <w:p>
             <w:pPr>
@@ -1376,8 +1444,10 @@
         </w:tc>
         <w:tc>
           <w:tcPr>
+            <w:cnfStyle w:val="000000000000" w:firstRow="0" w:lastRow="0" w:firstColumn="0" w:lastColumn="0" w:oddVBand="0" w:evenVBand="0" w:oddHBand="0" w:evenHBand="0" w:firstRowFirstColumn="0" w:firstRowLastColumn="0" w:lastRowFirstColumn="0" w:lastRowLastColumn="0"/>
             <w:tcW w:w="6727" w:type="dxa"/>
             <w:gridSpan w:val="4"/>
+            <w:tcMar/>
           </w:tcPr>
           <w:p>
             <w:pPr>
@@ -1400,8 +1470,10 @@
         </w:tc>
         <w:tc>
           <w:tcPr>
+            <w:cnfStyle w:val="000000000000" w:firstRow="0" w:lastRow="0" w:firstColumn="0" w:lastColumn="0" w:oddVBand="0" w:evenVBand="0" w:oddHBand="0" w:evenHBand="0" w:firstRowFirstColumn="0" w:firstRowLastColumn="0" w:lastRowFirstColumn="0" w:lastRowLastColumn="0"/>
             <w:tcW w:w="2160" w:type="dxa"/>
             <w:gridSpan w:val="8"/>
+            <w:tcMar/>
           </w:tcPr>
           <w:p>
             <w:pPr>
@@ -1425,6 +1497,7 @@
           <w:tcPr>
             <w:cnfStyle w:val="001000000000" w:firstRow="0" w:lastRow="0" w:firstColumn="1" w:lastColumn="0" w:oddVBand="0" w:evenVBand="0" w:oddHBand="0" w:evenHBand="0" w:firstRowFirstColumn="0" w:firstRowLastColumn="0" w:lastRowFirstColumn="0" w:lastRowLastColumn="0"/>
             <w:tcW w:w="1267" w:type="dxa"/>
+            <w:tcMar/>
           </w:tcPr>
           <w:p>
             <w:pPr>
@@ -1448,9 +1521,11 @@
         </w:tc>
         <w:tc>
           <w:tcPr>
+            <w:cnfStyle w:val="000000000000" w:firstRow="0" w:lastRow="0" w:firstColumn="0" w:lastColumn="0" w:oddVBand="0" w:evenVBand="0" w:oddHBand="0" w:evenHBand="0" w:firstRowFirstColumn="0" w:firstRowLastColumn="0" w:lastRowFirstColumn="0" w:lastRowLastColumn="0"/>
             <w:tcW w:w="6727" w:type="dxa"/>
             <w:gridSpan w:val="4"/>
             <w:shd w:val="clear" w:color="auto" w:fill="auto"/>
+            <w:tcMar/>
           </w:tcPr>
           <w:p>
             <w:pPr>
@@ -1473,9 +1548,11 @@
         </w:tc>
         <w:tc>
           <w:tcPr>
+            <w:cnfStyle w:val="000000000000" w:firstRow="0" w:lastRow="0" w:firstColumn="0" w:lastColumn="0" w:oddVBand="0" w:evenVBand="0" w:oddHBand="0" w:evenHBand="0" w:firstRowFirstColumn="0" w:firstRowLastColumn="0" w:lastRowFirstColumn="0" w:lastRowLastColumn="0"/>
             <w:tcW w:w="2160" w:type="dxa"/>
             <w:gridSpan w:val="8"/>
             <w:shd w:val="clear" w:color="auto" w:fill="auto"/>
+            <w:tcMar/>
           </w:tcPr>
           <w:p>
             <w:pPr>
@@ -1500,6 +1577,7 @@
             <w:tcW w:w="2534" w:type="dxa"/>
             <w:gridSpan w:val="2"/>
             <w:shd w:val="clear" w:color="auto" w:fill="FBE5D5"/>
+            <w:tcMar/>
           </w:tcPr>
           <w:p>
             <w:pPr>
@@ -1523,9 +1601,11 @@
         </w:tc>
         <w:tc>
           <w:tcPr>
+            <w:cnfStyle w:val="000000000000" w:firstRow="0" w:lastRow="0" w:firstColumn="0" w:lastColumn="0" w:oddVBand="0" w:evenVBand="0" w:oddHBand="0" w:evenHBand="0" w:firstRowFirstColumn="0" w:firstRowLastColumn="0" w:lastRowFirstColumn="0" w:lastRowLastColumn="0"/>
             <w:tcW w:w="7620" w:type="dxa"/>
             <w:gridSpan w:val="11"/>
-            <w:shd w:val="clear" w:color="auto" w:fill="FFFFFF"/>
+            <w:shd w:val="clear" w:color="auto" w:fill="FFFFFF" w:themeFill="background1"/>
+            <w:tcMar/>
           </w:tcPr>
           <w:p>
             <w:pPr>
@@ -1559,6 +1639,7 @@
             <w:cnfStyle w:val="001000000000" w:firstRow="0" w:lastRow="0" w:firstColumn="1" w:lastColumn="0" w:oddVBand="0" w:evenVBand="0" w:oddHBand="0" w:evenHBand="0" w:firstRowFirstColumn="0" w:firstRowLastColumn="0" w:lastRowFirstColumn="0" w:lastRowLastColumn="0"/>
             <w:tcW w:w="2534" w:type="dxa"/>
             <w:gridSpan w:val="2"/>
+            <w:tcMar/>
           </w:tcPr>
           <w:p>
             <w:pPr>
@@ -1582,9 +1663,11 @@
         </w:tc>
         <w:tc>
           <w:tcPr>
+            <w:cnfStyle w:val="000000000000" w:firstRow="0" w:lastRow="0" w:firstColumn="0" w:lastColumn="0" w:oddVBand="0" w:evenVBand="0" w:oddHBand="0" w:evenHBand="0" w:firstRowFirstColumn="0" w:firstRowLastColumn="0" w:lastRowFirstColumn="0" w:lastRowLastColumn="0"/>
             <w:tcW w:w="7620" w:type="dxa"/>
             <w:gridSpan w:val="11"/>
-            <w:shd w:val="clear" w:color="auto" w:fill="FFFFFF"/>
+            <w:shd w:val="clear" w:color="auto" w:fill="FFFFFF" w:themeFill="background1"/>
+            <w:tcMar/>
           </w:tcPr>
           <w:p>
             <w:pPr>
@@ -1618,6 +1701,7 @@
             <w:tcW w:w="2534" w:type="dxa"/>
             <w:gridSpan w:val="2"/>
             <w:shd w:val="clear" w:color="auto" w:fill="FBE5D5"/>
+            <w:tcMar/>
           </w:tcPr>
           <w:p>
             <w:pPr>
@@ -1637,11 +1721,13 @@
         </w:tc>
         <w:tc>
           <w:tcPr>
+            <w:cnfStyle w:val="000000000000" w:firstRow="0" w:lastRow="0" w:firstColumn="0" w:lastColumn="0" w:oddVBand="0" w:evenVBand="0" w:oddHBand="0" w:evenHBand="0" w:firstRowFirstColumn="0" w:firstRowLastColumn="0" w:lastRowFirstColumn="0" w:lastRowLastColumn="0"/>
             <w:tcW w:w="5453" w:type="dxa"/>
             <w:gridSpan w:val="2"/>
             <w:tcBorders>
-              <w:right w:val="single" w:sz="4" w:space="0" w:color="auto"/>
+              <w:right w:val="single" w:color="auto" w:sz="4" w:space="0"/>
             </w:tcBorders>
+            <w:tcMar/>
           </w:tcPr>
           <w:p>
             <w:pPr>
@@ -1662,11 +1748,13 @@
         </w:tc>
         <w:tc>
           <w:tcPr>
+            <w:cnfStyle w:val="000000000000" w:firstRow="0" w:lastRow="0" w:firstColumn="0" w:lastColumn="0" w:oddVBand="0" w:evenVBand="0" w:oddHBand="0" w:evenHBand="0" w:firstRowFirstColumn="0" w:firstRowLastColumn="0" w:lastRowFirstColumn="0" w:lastRowLastColumn="0"/>
             <w:tcW w:w="2167" w:type="dxa"/>
             <w:gridSpan w:val="9"/>
             <w:tcBorders>
-              <w:left w:val="single" w:sz="4" w:space="0" w:color="auto"/>
+              <w:left w:val="single" w:color="auto" w:sz="4" w:space="0"/>
             </w:tcBorders>
+            <w:tcMar/>
           </w:tcPr>
           <w:p>
             <w:pPr>
@@ -1689,6 +1777,7 @@
           <w:tcPr>
             <w:cnfStyle w:val="001000000000" w:firstRow="0" w:lastRow="0" w:firstColumn="1" w:lastColumn="0" w:oddVBand="0" w:evenVBand="0" w:oddHBand="0" w:evenHBand="0" w:firstRowFirstColumn="0" w:firstRowLastColumn="0" w:lastRowFirstColumn="0" w:lastRowLastColumn="0"/>
             <w:tcW w:w="1267" w:type="dxa"/>
+            <w:tcMar/>
           </w:tcPr>
           <w:p>
             <w:pPr>
@@ -1712,12 +1801,14 @@
         </w:tc>
         <w:tc>
           <w:tcPr>
+            <w:cnfStyle w:val="000000000000" w:firstRow="0" w:lastRow="0" w:firstColumn="0" w:lastColumn="0" w:oddVBand="0" w:evenVBand="0" w:oddHBand="0" w:evenHBand="0" w:firstRowFirstColumn="0" w:firstRowLastColumn="0" w:lastRowFirstColumn="0" w:lastRowLastColumn="0"/>
             <w:tcW w:w="6727" w:type="dxa"/>
             <w:gridSpan w:val="4"/>
             <w:tcBorders>
-              <w:right w:val="single" w:sz="4" w:space="0" w:color="auto"/>
+              <w:right w:val="single" w:color="auto" w:sz="4" w:space="0"/>
             </w:tcBorders>
             <w:shd w:val="clear" w:color="auto" w:fill="auto"/>
+            <w:tcMar/>
           </w:tcPr>
           <w:p>
             <w:pPr>
@@ -1741,12 +1832,14 @@
         </w:tc>
         <w:tc>
           <w:tcPr>
+            <w:cnfStyle w:val="000000000000" w:firstRow="0" w:lastRow="0" w:firstColumn="0" w:lastColumn="0" w:oddVBand="0" w:evenVBand="0" w:oddHBand="0" w:evenHBand="0" w:firstRowFirstColumn="0" w:firstRowLastColumn="0" w:lastRowFirstColumn="0" w:lastRowLastColumn="0"/>
             <w:tcW w:w="2160" w:type="dxa"/>
             <w:gridSpan w:val="8"/>
             <w:tcBorders>
-              <w:left w:val="single" w:sz="4" w:space="0" w:color="auto"/>
+              <w:left w:val="single" w:color="auto" w:sz="4" w:space="0"/>
             </w:tcBorders>
             <w:shd w:val="clear" w:color="auto" w:fill="auto"/>
+            <w:tcMar/>
           </w:tcPr>
           <w:p>
             <w:pPr>
@@ -1778,6 +1871,7 @@
             <w:cnfStyle w:val="001000000000" w:firstRow="0" w:lastRow="0" w:firstColumn="1" w:lastColumn="0" w:oddVBand="0" w:evenVBand="0" w:oddHBand="0" w:evenHBand="0" w:firstRowFirstColumn="0" w:firstRowLastColumn="0" w:lastRowFirstColumn="0" w:lastRowLastColumn="0"/>
             <w:tcW w:w="1267" w:type="dxa"/>
             <w:shd w:val="clear" w:color="auto" w:fill="FBE5D5"/>
+            <w:tcMar/>
           </w:tcPr>
           <w:p>
             <w:pPr>
@@ -1801,9 +1895,11 @@
         </w:tc>
         <w:tc>
           <w:tcPr>
+            <w:cnfStyle w:val="000000000000" w:firstRow="0" w:lastRow="0" w:firstColumn="0" w:lastColumn="0" w:oddVBand="0" w:evenVBand="0" w:oddHBand="0" w:evenHBand="0" w:firstRowFirstColumn="0" w:firstRowLastColumn="0" w:lastRowFirstColumn="0" w:lastRowLastColumn="0"/>
             <w:tcW w:w="6727" w:type="dxa"/>
             <w:gridSpan w:val="4"/>
             <w:shd w:val="clear" w:color="auto" w:fill="auto"/>
+            <w:tcMar/>
           </w:tcPr>
           <w:p>
             <w:pPr>
@@ -1826,9 +1922,11 @@
         </w:tc>
         <w:tc>
           <w:tcPr>
+            <w:cnfStyle w:val="000000000000" w:firstRow="0" w:lastRow="0" w:firstColumn="0" w:lastColumn="0" w:oddVBand="0" w:evenVBand="0" w:oddHBand="0" w:evenHBand="0" w:firstRowFirstColumn="0" w:firstRowLastColumn="0" w:lastRowFirstColumn="0" w:lastRowLastColumn="0"/>
             <w:tcW w:w="2160" w:type="dxa"/>
             <w:gridSpan w:val="8"/>
             <w:shd w:val="clear" w:color="auto" w:fill="auto"/>
+            <w:tcMar/>
           </w:tcPr>
           <w:p>
             <w:pPr>
@@ -1852,6 +1950,7 @@
           <w:tcPr>
             <w:cnfStyle w:val="001000000000" w:firstRow="0" w:lastRow="0" w:firstColumn="1" w:lastColumn="0" w:oddVBand="0" w:evenVBand="0" w:oddHBand="0" w:evenHBand="0" w:firstRowFirstColumn="0" w:firstRowLastColumn="0" w:lastRowFirstColumn="0" w:lastRowLastColumn="0"/>
             <w:tcW w:w="1267" w:type="dxa"/>
+            <w:tcMar/>
           </w:tcPr>
           <w:p>
             <w:pPr>
@@ -1875,9 +1974,11 @@
         </w:tc>
         <w:tc>
           <w:tcPr>
+            <w:cnfStyle w:val="000000000000" w:firstRow="0" w:lastRow="0" w:firstColumn="0" w:lastColumn="0" w:oddVBand="0" w:evenVBand="0" w:oddHBand="0" w:evenHBand="0" w:firstRowFirstColumn="0" w:firstRowLastColumn="0" w:lastRowFirstColumn="0" w:lastRowLastColumn="0"/>
             <w:tcW w:w="6727" w:type="dxa"/>
             <w:gridSpan w:val="4"/>
             <w:shd w:val="clear" w:color="auto" w:fill="auto"/>
+            <w:tcMar/>
           </w:tcPr>
           <w:p>
             <w:pPr>
@@ -1900,9 +2001,11 @@
         </w:tc>
         <w:tc>
           <w:tcPr>
+            <w:cnfStyle w:val="000000000000" w:firstRow="0" w:lastRow="0" w:firstColumn="0" w:lastColumn="0" w:oddVBand="0" w:evenVBand="0" w:oddHBand="0" w:evenHBand="0" w:firstRowFirstColumn="0" w:firstRowLastColumn="0" w:lastRowFirstColumn="0" w:lastRowLastColumn="0"/>
             <w:tcW w:w="2160" w:type="dxa"/>
             <w:gridSpan w:val="8"/>
             <w:shd w:val="clear" w:color="auto" w:fill="auto"/>
+            <w:tcMar/>
           </w:tcPr>
           <w:p>
             <w:pPr>
@@ -1926,6 +2029,7 @@
             <w:cnfStyle w:val="001000000000" w:firstRow="0" w:lastRow="0" w:firstColumn="1" w:lastColumn="0" w:oddVBand="0" w:evenVBand="0" w:oddHBand="0" w:evenHBand="0" w:firstRowFirstColumn="0" w:firstRowLastColumn="0" w:lastRowFirstColumn="0" w:lastRowLastColumn="0"/>
             <w:tcW w:w="1267" w:type="dxa"/>
             <w:shd w:val="clear" w:color="auto" w:fill="FBE5D5"/>
+            <w:tcMar/>
           </w:tcPr>
           <w:p>
             <w:pPr>
@@ -1949,9 +2053,11 @@
         </w:tc>
         <w:tc>
           <w:tcPr>
+            <w:cnfStyle w:val="000000000000" w:firstRow="0" w:lastRow="0" w:firstColumn="0" w:lastColumn="0" w:oddVBand="0" w:evenVBand="0" w:oddHBand="0" w:evenHBand="0" w:firstRowFirstColumn="0" w:firstRowLastColumn="0" w:lastRowFirstColumn="0" w:lastRowLastColumn="0"/>
             <w:tcW w:w="6727" w:type="dxa"/>
             <w:gridSpan w:val="4"/>
             <w:shd w:val="clear" w:color="auto" w:fill="auto"/>
+            <w:tcMar/>
           </w:tcPr>
           <w:p>
             <w:pPr>
@@ -1974,9 +2080,11 @@
         </w:tc>
         <w:tc>
           <w:tcPr>
+            <w:cnfStyle w:val="000000000000" w:firstRow="0" w:lastRow="0" w:firstColumn="0" w:lastColumn="0" w:oddVBand="0" w:evenVBand="0" w:oddHBand="0" w:evenHBand="0" w:firstRowFirstColumn="0" w:firstRowLastColumn="0" w:lastRowFirstColumn="0" w:lastRowLastColumn="0"/>
             <w:tcW w:w="2160" w:type="dxa"/>
             <w:gridSpan w:val="8"/>
             <w:shd w:val="clear" w:color="auto" w:fill="auto"/>
+            <w:tcMar/>
           </w:tcPr>
           <w:p>
             <w:pPr>
@@ -2001,6 +2109,7 @@
             <w:cnfStyle w:val="001000000000" w:firstRow="0" w:lastRow="0" w:firstColumn="1" w:lastColumn="0" w:oddVBand="0" w:evenVBand="0" w:oddHBand="0" w:evenHBand="0" w:firstRowFirstColumn="0" w:firstRowLastColumn="0" w:lastRowFirstColumn="0" w:lastRowLastColumn="0"/>
             <w:tcW w:w="2534" w:type="dxa"/>
             <w:gridSpan w:val="2"/>
+            <w:tcMar/>
           </w:tcPr>
           <w:p>
             <w:pPr>
@@ -2024,9 +2133,11 @@
         </w:tc>
         <w:tc>
           <w:tcPr>
+            <w:cnfStyle w:val="000000000000" w:firstRow="0" w:lastRow="0" w:firstColumn="0" w:lastColumn="0" w:oddVBand="0" w:evenVBand="0" w:oddHBand="0" w:evenHBand="0" w:firstRowFirstColumn="0" w:firstRowLastColumn="0" w:lastRowFirstColumn="0" w:lastRowLastColumn="0"/>
             <w:tcW w:w="7620" w:type="dxa"/>
             <w:gridSpan w:val="11"/>
-            <w:shd w:val="clear" w:color="auto" w:fill="FFFFFF"/>
+            <w:shd w:val="clear" w:color="auto" w:fill="FFFFFF" w:themeFill="background1"/>
+            <w:tcMar/>
           </w:tcPr>
           <w:p>
             <w:pPr>
@@ -2060,6 +2171,7 @@
             <w:tcW w:w="2534" w:type="dxa"/>
             <w:gridSpan w:val="2"/>
             <w:shd w:val="clear" w:color="auto" w:fill="FBE5D5"/>
+            <w:tcMar/>
           </w:tcPr>
           <w:p>
             <w:pPr>
@@ -2083,9 +2195,11 @@
         </w:tc>
         <w:tc>
           <w:tcPr>
+            <w:cnfStyle w:val="000000000000" w:firstRow="0" w:lastRow="0" w:firstColumn="0" w:lastColumn="0" w:oddVBand="0" w:evenVBand="0" w:oddHBand="0" w:evenHBand="0" w:firstRowFirstColumn="0" w:firstRowLastColumn="0" w:lastRowFirstColumn="0" w:lastRowLastColumn="0"/>
             <w:tcW w:w="7620" w:type="dxa"/>
             <w:gridSpan w:val="11"/>
-            <w:shd w:val="clear" w:color="auto" w:fill="FFFFFF"/>
+            <w:shd w:val="clear" w:color="auto" w:fill="FFFFFF" w:themeFill="background1"/>
+            <w:tcMar/>
           </w:tcPr>
           <w:p>
             <w:pPr>
@@ -2119,6 +2233,7 @@
             <w:cnfStyle w:val="001000000000" w:firstRow="0" w:lastRow="0" w:firstColumn="1" w:lastColumn="0" w:oddVBand="0" w:evenVBand="0" w:oddHBand="0" w:evenHBand="0" w:firstRowFirstColumn="0" w:firstRowLastColumn="0" w:lastRowFirstColumn="0" w:lastRowLastColumn="0"/>
             <w:tcW w:w="2534" w:type="dxa"/>
             <w:gridSpan w:val="2"/>
+            <w:tcMar/>
           </w:tcPr>
           <w:p>
             <w:pPr>
@@ -2138,11 +2253,13 @@
         </w:tc>
         <w:tc>
           <w:tcPr>
+            <w:cnfStyle w:val="000000000000" w:firstRow="0" w:lastRow="0" w:firstColumn="0" w:lastColumn="0" w:oddVBand="0" w:evenVBand="0" w:oddHBand="0" w:evenHBand="0" w:firstRowFirstColumn="0" w:firstRowLastColumn="0" w:lastRowFirstColumn="0" w:lastRowLastColumn="0"/>
             <w:tcW w:w="5453" w:type="dxa"/>
             <w:gridSpan w:val="2"/>
             <w:tcBorders>
-              <w:right w:val="single" w:sz="4" w:space="0" w:color="auto"/>
+              <w:right w:val="single" w:color="auto" w:sz="4" w:space="0"/>
             </w:tcBorders>
+            <w:tcMar/>
           </w:tcPr>
           <w:p>
             <w:pPr>
@@ -2163,11 +2280,13 @@
         </w:tc>
         <w:tc>
           <w:tcPr>
+            <w:cnfStyle w:val="000000000000" w:firstRow="0" w:lastRow="0" w:firstColumn="0" w:lastColumn="0" w:oddVBand="0" w:evenVBand="0" w:oddHBand="0" w:evenHBand="0" w:firstRowFirstColumn="0" w:firstRowLastColumn="0" w:lastRowFirstColumn="0" w:lastRowLastColumn="0"/>
             <w:tcW w:w="2167" w:type="dxa"/>
             <w:gridSpan w:val="9"/>
             <w:tcBorders>
-              <w:left w:val="single" w:sz="4" w:space="0" w:color="auto"/>
+              <w:left w:val="single" w:color="auto" w:sz="4" w:space="0"/>
             </w:tcBorders>
+            <w:tcMar/>
           </w:tcPr>
           <w:p>
             <w:pPr>
@@ -2190,6 +2309,7 @@
             <w:cnfStyle w:val="001000000000" w:firstRow="0" w:lastRow="0" w:firstColumn="1" w:lastColumn="0" w:oddVBand="0" w:evenVBand="0" w:oddHBand="0" w:evenHBand="0" w:firstRowFirstColumn="0" w:firstRowLastColumn="0" w:lastRowFirstColumn="0" w:lastRowLastColumn="0"/>
             <w:tcW w:w="1267" w:type="dxa"/>
             <w:shd w:val="clear" w:color="auto" w:fill="FBE5D5"/>
+            <w:tcMar/>
           </w:tcPr>
           <w:p>
             <w:pPr>
@@ -2213,12 +2333,14 @@
         </w:tc>
         <w:tc>
           <w:tcPr>
+            <w:cnfStyle w:val="000000000000" w:firstRow="0" w:lastRow="0" w:firstColumn="0" w:lastColumn="0" w:oddVBand="0" w:evenVBand="0" w:oddHBand="0" w:evenHBand="0" w:firstRowFirstColumn="0" w:firstRowLastColumn="0" w:lastRowFirstColumn="0" w:lastRowLastColumn="0"/>
             <w:tcW w:w="6727" w:type="dxa"/>
             <w:gridSpan w:val="4"/>
             <w:tcBorders>
-              <w:right w:val="single" w:sz="4" w:space="0" w:color="auto"/>
+              <w:right w:val="single" w:color="auto" w:sz="4" w:space="0"/>
             </w:tcBorders>
-            <w:shd w:val="clear" w:color="auto" w:fill="FFFFFF"/>
+            <w:shd w:val="clear" w:color="auto" w:fill="FFFFFF" w:themeFill="background1"/>
+            <w:tcMar/>
           </w:tcPr>
           <w:p>
             <w:pPr>
@@ -2241,12 +2363,14 @@
         </w:tc>
         <w:tc>
           <w:tcPr>
+            <w:cnfStyle w:val="000000000000" w:firstRow="0" w:lastRow="0" w:firstColumn="0" w:lastColumn="0" w:oddVBand="0" w:evenVBand="0" w:oddHBand="0" w:evenHBand="0" w:firstRowFirstColumn="0" w:firstRowLastColumn="0" w:lastRowFirstColumn="0" w:lastRowLastColumn="0"/>
             <w:tcW w:w="2160" w:type="dxa"/>
             <w:gridSpan w:val="8"/>
             <w:tcBorders>
-              <w:left w:val="single" w:sz="4" w:space="0" w:color="auto"/>
+              <w:left w:val="single" w:color="auto" w:sz="4" w:space="0"/>
             </w:tcBorders>
-            <w:shd w:val="clear" w:color="auto" w:fill="FFFFFF"/>
+            <w:shd w:val="clear" w:color="auto" w:fill="FFFFFF" w:themeFill="background1"/>
+            <w:tcMar/>
           </w:tcPr>
           <w:p>
             <w:pPr>
@@ -2270,6 +2394,7 @@
           <w:tcPr>
             <w:cnfStyle w:val="001000000000" w:firstRow="0" w:lastRow="0" w:firstColumn="1" w:lastColumn="0" w:oddVBand="0" w:evenVBand="0" w:oddHBand="0" w:evenHBand="0" w:firstRowFirstColumn="0" w:firstRowLastColumn="0" w:lastRowFirstColumn="0" w:lastRowLastColumn="0"/>
             <w:tcW w:w="1267" w:type="dxa"/>
+            <w:tcMar/>
           </w:tcPr>
           <w:p>
             <w:pPr>
@@ -2293,9 +2418,11 @@
         </w:tc>
         <w:tc>
           <w:tcPr>
+            <w:cnfStyle w:val="000000000000" w:firstRow="0" w:lastRow="0" w:firstColumn="0" w:lastColumn="0" w:oddVBand="0" w:evenVBand="0" w:oddHBand="0" w:evenHBand="0" w:firstRowFirstColumn="0" w:firstRowLastColumn="0" w:lastRowFirstColumn="0" w:lastRowLastColumn="0"/>
             <w:tcW w:w="6727" w:type="dxa"/>
             <w:gridSpan w:val="4"/>
-            <w:shd w:val="clear" w:color="auto" w:fill="FFFFFF"/>
+            <w:shd w:val="clear" w:color="auto" w:fill="FFFFFF" w:themeFill="background1"/>
+            <w:tcMar/>
           </w:tcPr>
           <w:p>
             <w:pPr>
@@ -2318,9 +2445,11 @@
         </w:tc>
         <w:tc>
           <w:tcPr>
+            <w:cnfStyle w:val="000000000000" w:firstRow="0" w:lastRow="0" w:firstColumn="0" w:lastColumn="0" w:oddVBand="0" w:evenVBand="0" w:oddHBand="0" w:evenHBand="0" w:firstRowFirstColumn="0" w:firstRowLastColumn="0" w:lastRowFirstColumn="0" w:lastRowLastColumn="0"/>
             <w:tcW w:w="2160" w:type="dxa"/>
             <w:gridSpan w:val="8"/>
-            <w:shd w:val="clear" w:color="auto" w:fill="FFFFFF"/>
+            <w:shd w:val="clear" w:color="auto" w:fill="FFFFFF" w:themeFill="background1"/>
+            <w:tcMar/>
           </w:tcPr>
           <w:p>
             <w:pPr>
@@ -2344,6 +2473,7 @@
             <w:cnfStyle w:val="001000000000" w:firstRow="0" w:lastRow="0" w:firstColumn="1" w:lastColumn="0" w:oddVBand="0" w:evenVBand="0" w:oddHBand="0" w:evenHBand="0" w:firstRowFirstColumn="0" w:firstRowLastColumn="0" w:lastRowFirstColumn="0" w:lastRowLastColumn="0"/>
             <w:tcW w:w="1267" w:type="dxa"/>
             <w:shd w:val="clear" w:color="auto" w:fill="FBE5D5"/>
+            <w:tcMar/>
           </w:tcPr>
           <w:p>
             <w:pPr>
@@ -2367,9 +2497,11 @@
         </w:tc>
         <w:tc>
           <w:tcPr>
+            <w:cnfStyle w:val="000000000000" w:firstRow="0" w:lastRow="0" w:firstColumn="0" w:lastColumn="0" w:oddVBand="0" w:evenVBand="0" w:oddHBand="0" w:evenHBand="0" w:firstRowFirstColumn="0" w:firstRowLastColumn="0" w:lastRowFirstColumn="0" w:lastRowLastColumn="0"/>
             <w:tcW w:w="6727" w:type="dxa"/>
             <w:gridSpan w:val="4"/>
-            <w:shd w:val="clear" w:color="auto" w:fill="FFFFFF"/>
+            <w:shd w:val="clear" w:color="auto" w:fill="FFFFFF" w:themeFill="background1"/>
+            <w:tcMar/>
           </w:tcPr>
           <w:p>
             <w:pPr>
@@ -2393,9 +2525,11 @@
         </w:tc>
         <w:tc>
           <w:tcPr>
+            <w:cnfStyle w:val="000000000000" w:firstRow="0" w:lastRow="0" w:firstColumn="0" w:lastColumn="0" w:oddVBand="0" w:evenVBand="0" w:oddHBand="0" w:evenHBand="0" w:firstRowFirstColumn="0" w:firstRowLastColumn="0" w:lastRowFirstColumn="0" w:lastRowLastColumn="0"/>
             <w:tcW w:w="2160" w:type="dxa"/>
             <w:gridSpan w:val="8"/>
-            <w:shd w:val="clear" w:color="auto" w:fill="FFFFFF"/>
+            <w:shd w:val="clear" w:color="auto" w:fill="FFFFFF" w:themeFill="background1"/>
+            <w:tcMar/>
           </w:tcPr>
           <w:p>
             <w:pPr>
@@ -2427,6 +2561,7 @@
           <w:tcPr>
             <w:cnfStyle w:val="001000000000" w:firstRow="0" w:lastRow="0" w:firstColumn="1" w:lastColumn="0" w:oddVBand="0" w:evenVBand="0" w:oddHBand="0" w:evenHBand="0" w:firstRowFirstColumn="0" w:firstRowLastColumn="0" w:lastRowFirstColumn="0" w:lastRowLastColumn="0"/>
             <w:tcW w:w="1267" w:type="dxa"/>
+            <w:tcMar/>
           </w:tcPr>
           <w:p>
             <w:pPr>
@@ -2450,9 +2585,11 @@
         </w:tc>
         <w:tc>
           <w:tcPr>
+            <w:cnfStyle w:val="000000000000" w:firstRow="0" w:lastRow="0" w:firstColumn="0" w:lastColumn="0" w:oddVBand="0" w:evenVBand="0" w:oddHBand="0" w:evenHBand="0" w:firstRowFirstColumn="0" w:firstRowLastColumn="0" w:lastRowFirstColumn="0" w:lastRowLastColumn="0"/>
             <w:tcW w:w="6727" w:type="dxa"/>
             <w:gridSpan w:val="4"/>
-            <w:shd w:val="clear" w:color="auto" w:fill="FFFFFF"/>
+            <w:shd w:val="clear" w:color="auto" w:fill="FFFFFF" w:themeFill="background1"/>
+            <w:tcMar/>
           </w:tcPr>
           <w:p>
             <w:pPr>
@@ -2475,9 +2612,11 @@
         </w:tc>
         <w:tc>
           <w:tcPr>
+            <w:cnfStyle w:val="000000000000" w:firstRow="0" w:lastRow="0" w:firstColumn="0" w:lastColumn="0" w:oddVBand="0" w:evenVBand="0" w:oddHBand="0" w:evenHBand="0" w:firstRowFirstColumn="0" w:firstRowLastColumn="0" w:lastRowFirstColumn="0" w:lastRowLastColumn="0"/>
             <w:tcW w:w="2160" w:type="dxa"/>
             <w:gridSpan w:val="8"/>
-            <w:shd w:val="clear" w:color="auto" w:fill="FFFFFF"/>
+            <w:shd w:val="clear" w:color="auto" w:fill="FFFFFF" w:themeFill="background1"/>
+            <w:tcMar/>
           </w:tcPr>
           <w:p>
             <w:pPr>
@@ -2502,6 +2641,7 @@
             <w:tcW w:w="2534" w:type="dxa"/>
             <w:gridSpan w:val="2"/>
             <w:shd w:val="clear" w:color="auto" w:fill="FBE5D5"/>
+            <w:tcMar/>
           </w:tcPr>
           <w:p>
             <w:pPr>
@@ -2525,9 +2665,11 @@
         </w:tc>
         <w:tc>
           <w:tcPr>
+            <w:cnfStyle w:val="000000000000" w:firstRow="0" w:lastRow="0" w:firstColumn="0" w:lastColumn="0" w:oddVBand="0" w:evenVBand="0" w:oddHBand="0" w:evenHBand="0" w:firstRowFirstColumn="0" w:firstRowLastColumn="0" w:lastRowFirstColumn="0" w:lastRowLastColumn="0"/>
             <w:tcW w:w="7620" w:type="dxa"/>
             <w:gridSpan w:val="11"/>
-            <w:shd w:val="clear" w:color="auto" w:fill="FFFFFF"/>
+            <w:shd w:val="clear" w:color="auto" w:fill="FFFFFF" w:themeFill="background1"/>
+            <w:tcMar/>
           </w:tcPr>
           <w:p>
             <w:pPr>
@@ -2561,6 +2703,7 @@
             <w:cnfStyle w:val="001000000000" w:firstRow="0" w:lastRow="0" w:firstColumn="1" w:lastColumn="0" w:oddVBand="0" w:evenVBand="0" w:oddHBand="0" w:evenHBand="0" w:firstRowFirstColumn="0" w:firstRowLastColumn="0" w:lastRowFirstColumn="0" w:lastRowLastColumn="0"/>
             <w:tcW w:w="2534" w:type="dxa"/>
             <w:gridSpan w:val="2"/>
+            <w:tcMar/>
           </w:tcPr>
           <w:p>
             <w:pPr>
@@ -2584,9 +2727,11 @@
         </w:tc>
         <w:tc>
           <w:tcPr>
+            <w:cnfStyle w:val="000000000000" w:firstRow="0" w:lastRow="0" w:firstColumn="0" w:lastColumn="0" w:oddVBand="0" w:evenVBand="0" w:oddHBand="0" w:evenHBand="0" w:firstRowFirstColumn="0" w:firstRowLastColumn="0" w:lastRowFirstColumn="0" w:lastRowLastColumn="0"/>
             <w:tcW w:w="7620" w:type="dxa"/>
             <w:gridSpan w:val="11"/>
-            <w:shd w:val="clear" w:color="auto" w:fill="FFFFFF"/>
+            <w:shd w:val="clear" w:color="auto" w:fill="FFFFFF" w:themeFill="background1"/>
+            <w:tcMar/>
           </w:tcPr>
           <w:p>
             <w:pPr>
@@ -2620,6 +2765,7 @@
             <w:tcW w:w="2534" w:type="dxa"/>
             <w:gridSpan w:val="2"/>
             <w:shd w:val="clear" w:color="auto" w:fill="FBE5D5"/>
+            <w:tcMar/>
           </w:tcPr>
           <w:p>
             <w:pPr>
@@ -2639,11 +2785,13 @@
         </w:tc>
         <w:tc>
           <w:tcPr>
+            <w:cnfStyle w:val="000000000000" w:firstRow="0" w:lastRow="0" w:firstColumn="0" w:lastColumn="0" w:oddVBand="0" w:evenVBand="0" w:oddHBand="0" w:evenHBand="0" w:firstRowFirstColumn="0" w:firstRowLastColumn="0" w:lastRowFirstColumn="0" w:lastRowLastColumn="0"/>
             <w:tcW w:w="5453" w:type="dxa"/>
             <w:gridSpan w:val="2"/>
             <w:tcBorders>
-              <w:right w:val="single" w:sz="4" w:space="0" w:color="auto"/>
+              <w:right w:val="single" w:color="auto" w:sz="4" w:space="0"/>
             </w:tcBorders>
+            <w:tcMar/>
           </w:tcPr>
           <w:p>
             <w:pPr>
@@ -2664,11 +2812,13 @@
         </w:tc>
         <w:tc>
           <w:tcPr>
+            <w:cnfStyle w:val="000000000000" w:firstRow="0" w:lastRow="0" w:firstColumn="0" w:lastColumn="0" w:oddVBand="0" w:evenVBand="0" w:oddHBand="0" w:evenHBand="0" w:firstRowFirstColumn="0" w:firstRowLastColumn="0" w:lastRowFirstColumn="0" w:lastRowLastColumn="0"/>
             <w:tcW w:w="2167" w:type="dxa"/>
             <w:gridSpan w:val="9"/>
             <w:tcBorders>
-              <w:left w:val="single" w:sz="4" w:space="0" w:color="auto"/>
+              <w:left w:val="single" w:color="auto" w:sz="4" w:space="0"/>
             </w:tcBorders>
+            <w:tcMar/>
           </w:tcPr>
           <w:p>
             <w:pPr>
@@ -2691,6 +2841,7 @@
           <w:tcPr>
             <w:cnfStyle w:val="001000000000" w:firstRow="0" w:lastRow="0" w:firstColumn="1" w:lastColumn="0" w:oddVBand="0" w:evenVBand="0" w:oddHBand="0" w:evenHBand="0" w:firstRowFirstColumn="0" w:firstRowLastColumn="0" w:lastRowFirstColumn="0" w:lastRowLastColumn="0"/>
             <w:tcW w:w="1267" w:type="dxa"/>
+            <w:tcMar/>
           </w:tcPr>
           <w:p>
             <w:pPr>
@@ -2714,12 +2865,14 @@
         </w:tc>
         <w:tc>
           <w:tcPr>
+            <w:cnfStyle w:val="000000000000" w:firstRow="0" w:lastRow="0" w:firstColumn="0" w:lastColumn="0" w:oddVBand="0" w:evenVBand="0" w:oddHBand="0" w:evenHBand="0" w:firstRowFirstColumn="0" w:firstRowLastColumn="0" w:lastRowFirstColumn="0" w:lastRowLastColumn="0"/>
             <w:tcW w:w="6727" w:type="dxa"/>
             <w:gridSpan w:val="4"/>
             <w:tcBorders>
-              <w:right w:val="single" w:sz="4" w:space="0" w:color="auto"/>
+              <w:right w:val="single" w:color="auto" w:sz="4" w:space="0"/>
             </w:tcBorders>
-            <w:shd w:val="clear" w:color="auto" w:fill="FFFFFF"/>
+            <w:shd w:val="clear" w:color="auto" w:fill="FFFFFF" w:themeFill="background1"/>
+            <w:tcMar/>
           </w:tcPr>
           <w:p>
             <w:pPr>
@@ -2742,12 +2895,14 @@
         </w:tc>
         <w:tc>
           <w:tcPr>
+            <w:cnfStyle w:val="000000000000" w:firstRow="0" w:lastRow="0" w:firstColumn="0" w:lastColumn="0" w:oddVBand="0" w:evenVBand="0" w:oddHBand="0" w:evenHBand="0" w:firstRowFirstColumn="0" w:firstRowLastColumn="0" w:lastRowFirstColumn="0" w:lastRowLastColumn="0"/>
             <w:tcW w:w="2160" w:type="dxa"/>
             <w:gridSpan w:val="8"/>
             <w:tcBorders>
-              <w:left w:val="single" w:sz="4" w:space="0" w:color="auto"/>
+              <w:left w:val="single" w:color="auto" w:sz="4" w:space="0"/>
             </w:tcBorders>
-            <w:shd w:val="clear" w:color="auto" w:fill="FFFFFF"/>
+            <w:shd w:val="clear" w:color="auto" w:fill="FFFFFF" w:themeFill="background1"/>
+            <w:tcMar/>
           </w:tcPr>
           <w:p>
             <w:pPr>
@@ -2771,6 +2926,7 @@
             <w:cnfStyle w:val="001000000000" w:firstRow="0" w:lastRow="0" w:firstColumn="1" w:lastColumn="0" w:oddVBand="0" w:evenVBand="0" w:oddHBand="0" w:evenHBand="0" w:firstRowFirstColumn="0" w:firstRowLastColumn="0" w:lastRowFirstColumn="0" w:lastRowLastColumn="0"/>
             <w:tcW w:w="1267" w:type="dxa"/>
             <w:shd w:val="clear" w:color="auto" w:fill="FBE5D5"/>
+            <w:tcMar/>
           </w:tcPr>
           <w:p>
             <w:pPr>
@@ -2794,9 +2950,11 @@
         </w:tc>
         <w:tc>
           <w:tcPr>
+            <w:cnfStyle w:val="000000000000" w:firstRow="0" w:lastRow="0" w:firstColumn="0" w:lastColumn="0" w:oddVBand="0" w:evenVBand="0" w:oddHBand="0" w:evenHBand="0" w:firstRowFirstColumn="0" w:firstRowLastColumn="0" w:lastRowFirstColumn="0" w:lastRowLastColumn="0"/>
             <w:tcW w:w="6727" w:type="dxa"/>
             <w:gridSpan w:val="4"/>
-            <w:shd w:val="clear" w:color="auto" w:fill="FFFFFF"/>
+            <w:shd w:val="clear" w:color="auto" w:fill="FFFFFF" w:themeFill="background1"/>
+            <w:tcMar/>
           </w:tcPr>
           <w:p>
             <w:pPr>
@@ -2820,9 +2978,11 @@
         </w:tc>
         <w:tc>
           <w:tcPr>
+            <w:cnfStyle w:val="000000000000" w:firstRow="0" w:lastRow="0" w:firstColumn="0" w:lastColumn="0" w:oddVBand="0" w:evenVBand="0" w:oddHBand="0" w:evenHBand="0" w:firstRowFirstColumn="0" w:firstRowLastColumn="0" w:lastRowFirstColumn="0" w:lastRowLastColumn="0"/>
             <w:tcW w:w="2160" w:type="dxa"/>
             <w:gridSpan w:val="8"/>
-            <w:shd w:val="clear" w:color="auto" w:fill="FFFFFF"/>
+            <w:shd w:val="clear" w:color="auto" w:fill="FFFFFF" w:themeFill="background1"/>
+            <w:tcMar/>
           </w:tcPr>
           <w:p>
             <w:pPr>
@@ -2854,6 +3014,7 @@
           <w:tcPr>
             <w:cnfStyle w:val="001000000000" w:firstRow="0" w:lastRow="0" w:firstColumn="1" w:lastColumn="0" w:oddVBand="0" w:evenVBand="0" w:oddHBand="0" w:evenHBand="0" w:firstRowFirstColumn="0" w:firstRowLastColumn="0" w:lastRowFirstColumn="0" w:lastRowLastColumn="0"/>
             <w:tcW w:w="1267" w:type="dxa"/>
+            <w:tcMar/>
           </w:tcPr>
           <w:p>
             <w:pPr>
@@ -2877,9 +3038,11 @@
         </w:tc>
         <w:tc>
           <w:tcPr>
+            <w:cnfStyle w:val="000000000000" w:firstRow="0" w:lastRow="0" w:firstColumn="0" w:lastColumn="0" w:oddVBand="0" w:evenVBand="0" w:oddHBand="0" w:evenHBand="0" w:firstRowFirstColumn="0" w:firstRowLastColumn="0" w:lastRowFirstColumn="0" w:lastRowLastColumn="0"/>
             <w:tcW w:w="6727" w:type="dxa"/>
             <w:gridSpan w:val="4"/>
-            <w:shd w:val="clear" w:color="auto" w:fill="FFFFFF"/>
+            <w:shd w:val="clear" w:color="auto" w:fill="FFFFFF" w:themeFill="background1"/>
+            <w:tcMar/>
           </w:tcPr>
           <w:p>
             <w:pPr>
@@ -2902,9 +3065,11 @@
         </w:tc>
         <w:tc>
           <w:tcPr>
+            <w:cnfStyle w:val="000000000000" w:firstRow="0" w:lastRow="0" w:firstColumn="0" w:lastColumn="0" w:oddVBand="0" w:evenVBand="0" w:oddHBand="0" w:evenHBand="0" w:firstRowFirstColumn="0" w:firstRowLastColumn="0" w:lastRowFirstColumn="0" w:lastRowLastColumn="0"/>
             <w:tcW w:w="2160" w:type="dxa"/>
             <w:gridSpan w:val="8"/>
-            <w:shd w:val="clear" w:color="auto" w:fill="FFFFFF"/>
+            <w:shd w:val="clear" w:color="auto" w:fill="FFFFFF" w:themeFill="background1"/>
+            <w:tcMar/>
           </w:tcPr>
           <w:p>
             <w:pPr>
@@ -2928,6 +3093,7 @@
             <w:cnfStyle w:val="001000000000" w:firstRow="0" w:lastRow="0" w:firstColumn="1" w:lastColumn="0" w:oddVBand="0" w:evenVBand="0" w:oddHBand="0" w:evenHBand="0" w:firstRowFirstColumn="0" w:firstRowLastColumn="0" w:lastRowFirstColumn="0" w:lastRowLastColumn="0"/>
             <w:tcW w:w="1267" w:type="dxa"/>
             <w:shd w:val="clear" w:color="auto" w:fill="FBE5D5"/>
+            <w:tcMar/>
           </w:tcPr>
           <w:p>
             <w:pPr>
@@ -2951,9 +3117,11 @@
         </w:tc>
         <w:tc>
           <w:tcPr>
+            <w:cnfStyle w:val="000000000000" w:firstRow="0" w:lastRow="0" w:firstColumn="0" w:lastColumn="0" w:oddVBand="0" w:evenVBand="0" w:oddHBand="0" w:evenHBand="0" w:firstRowFirstColumn="0" w:firstRowLastColumn="0" w:lastRowFirstColumn="0" w:lastRowLastColumn="0"/>
             <w:tcW w:w="6727" w:type="dxa"/>
             <w:gridSpan w:val="4"/>
-            <w:shd w:val="clear" w:color="auto" w:fill="FFFFFF"/>
+            <w:shd w:val="clear" w:color="auto" w:fill="FFFFFF" w:themeFill="background1"/>
+            <w:tcMar/>
           </w:tcPr>
           <w:p>
             <w:pPr>
@@ -2976,9 +3144,11 @@
         </w:tc>
         <w:tc>
           <w:tcPr>
+            <w:cnfStyle w:val="000000000000" w:firstRow="0" w:lastRow="0" w:firstColumn="0" w:lastColumn="0" w:oddVBand="0" w:evenVBand="0" w:oddHBand="0" w:evenHBand="0" w:firstRowFirstColumn="0" w:firstRowLastColumn="0" w:lastRowFirstColumn="0" w:lastRowLastColumn="0"/>
             <w:tcW w:w="2160" w:type="dxa"/>
             <w:gridSpan w:val="8"/>
-            <w:shd w:val="clear" w:color="auto" w:fill="FFFFFF"/>
+            <w:shd w:val="clear" w:color="auto" w:fill="FFFFFF" w:themeFill="background1"/>
+            <w:tcMar/>
           </w:tcPr>
           <w:p>
             <w:pPr>
@@ -3003,6 +3173,7 @@
             <w:cnfStyle w:val="001000000000" w:firstRow="0" w:lastRow="0" w:firstColumn="1" w:lastColumn="0" w:oddVBand="0" w:evenVBand="0" w:oddHBand="0" w:evenHBand="0" w:firstRowFirstColumn="0" w:firstRowLastColumn="0" w:lastRowFirstColumn="0" w:lastRowLastColumn="0"/>
             <w:tcW w:w="2534" w:type="dxa"/>
             <w:gridSpan w:val="2"/>
+            <w:tcMar/>
           </w:tcPr>
           <w:p>
             <w:pPr>
@@ -3026,9 +3197,11 @@
         </w:tc>
         <w:tc>
           <w:tcPr>
+            <w:cnfStyle w:val="000000000000" w:firstRow="0" w:lastRow="0" w:firstColumn="0" w:lastColumn="0" w:oddVBand="0" w:evenVBand="0" w:oddHBand="0" w:evenHBand="0" w:firstRowFirstColumn="0" w:firstRowLastColumn="0" w:lastRowFirstColumn="0" w:lastRowLastColumn="0"/>
             <w:tcW w:w="7620" w:type="dxa"/>
             <w:gridSpan w:val="11"/>
-            <w:shd w:val="clear" w:color="auto" w:fill="FFFFFF"/>
+            <w:shd w:val="clear" w:color="auto" w:fill="FFFFFF" w:themeFill="background1"/>
+            <w:tcMar/>
           </w:tcPr>
           <w:p>
             <w:pPr>
@@ -3062,6 +3235,7 @@
             <w:tcW w:w="2534" w:type="dxa"/>
             <w:gridSpan w:val="2"/>
             <w:shd w:val="clear" w:color="auto" w:fill="FBE5D5"/>
+            <w:tcMar/>
           </w:tcPr>
           <w:p>
             <w:pPr>
@@ -3085,11 +3259,13 @@
         </w:tc>
         <w:tc>
           <w:tcPr>
+            <w:cnfStyle w:val="000000000000" w:firstRow="0" w:lastRow="0" w:firstColumn="0" w:lastColumn="0" w:oddVBand="0" w:evenVBand="0" w:oddHBand="0" w:evenHBand="0" w:firstRowFirstColumn="0" w:firstRowLastColumn="0" w:lastRowFirstColumn="0" w:lastRowLastColumn="0"/>
             <w:tcW w:w="5445" w:type="dxa"/>
             <w:tcBorders>
-              <w:right w:val="single" w:sz="4" w:space="0" w:color="auto"/>
+              <w:right w:val="single" w:color="auto" w:sz="4" w:space="0"/>
             </w:tcBorders>
-            <w:shd w:val="clear" w:color="auto" w:fill="FFFFFF"/>
+            <w:shd w:val="clear" w:color="auto" w:fill="FFFFFF" w:themeFill="background1"/>
+            <w:tcMar/>
           </w:tcPr>
           <w:p>
             <w:pPr>
@@ -3114,12 +3290,14 @@
         </w:tc>
         <w:tc>
           <w:tcPr>
+            <w:cnfStyle w:val="000000000000" w:firstRow="0" w:lastRow="0" w:firstColumn="0" w:lastColumn="0" w:oddVBand="0" w:evenVBand="0" w:oddHBand="0" w:evenHBand="0" w:firstRowFirstColumn="0" w:firstRowLastColumn="0" w:lastRowFirstColumn="0" w:lastRowLastColumn="0"/>
             <w:tcW w:w="2175" w:type="dxa"/>
             <w:gridSpan w:val="10"/>
             <w:tcBorders>
-              <w:left w:val="single" w:sz="4" w:space="0" w:color="auto"/>
+              <w:left w:val="single" w:color="auto" w:sz="4" w:space="0"/>
             </w:tcBorders>
-            <w:shd w:val="clear" w:color="auto" w:fill="FFFFFF"/>
+            <w:shd w:val="clear" w:color="auto" w:fill="FFFFFF" w:themeFill="background1"/>
+            <w:tcMar/>
           </w:tcPr>
           <w:p>
             <w:pPr>
@@ -3145,6 +3323,7 @@
             <w:cnfStyle w:val="001000000000" w:firstRow="0" w:lastRow="0" w:firstColumn="1" w:lastColumn="0" w:oddVBand="0" w:evenVBand="0" w:oddHBand="0" w:evenHBand="0" w:firstRowFirstColumn="0" w:firstRowLastColumn="0" w:lastRowFirstColumn="0" w:lastRowLastColumn="0"/>
             <w:tcW w:w="2534" w:type="dxa"/>
             <w:gridSpan w:val="2"/>
+            <w:tcMar/>
           </w:tcPr>
           <w:p>
             <w:pPr>
@@ -3164,11 +3343,13 @@
         </w:tc>
         <w:tc>
           <w:tcPr>
+            <w:cnfStyle w:val="000000000000" w:firstRow="0" w:lastRow="0" w:firstColumn="0" w:lastColumn="0" w:oddVBand="0" w:evenVBand="0" w:oddHBand="0" w:evenHBand="0" w:firstRowFirstColumn="0" w:firstRowLastColumn="0" w:lastRowFirstColumn="0" w:lastRowLastColumn="0"/>
             <w:tcW w:w="5460" w:type="dxa"/>
             <w:gridSpan w:val="3"/>
             <w:tcBorders>
-              <w:right w:val="single" w:sz="4" w:space="0" w:color="auto"/>
+              <w:right w:val="single" w:color="auto" w:sz="4" w:space="0"/>
             </w:tcBorders>
+            <w:tcMar/>
           </w:tcPr>
           <w:p>
             <w:pPr>
@@ -3189,11 +3370,13 @@
         </w:tc>
         <w:tc>
           <w:tcPr>
+            <w:cnfStyle w:val="000000000000" w:firstRow="0" w:lastRow="0" w:firstColumn="0" w:lastColumn="0" w:oddVBand="0" w:evenVBand="0" w:oddHBand="0" w:evenHBand="0" w:firstRowFirstColumn="0" w:firstRowLastColumn="0" w:lastRowFirstColumn="0" w:lastRowLastColumn="0"/>
             <w:tcW w:w="2160" w:type="dxa"/>
             <w:gridSpan w:val="8"/>
             <w:tcBorders>
-              <w:left w:val="single" w:sz="4" w:space="0" w:color="auto"/>
+              <w:left w:val="single" w:color="auto" w:sz="4" w:space="0"/>
             </w:tcBorders>
+            <w:tcMar/>
           </w:tcPr>
           <w:p>
             <w:pPr>
@@ -3216,6 +3399,7 @@
             <w:cnfStyle w:val="001000000000" w:firstRow="0" w:lastRow="0" w:firstColumn="1" w:lastColumn="0" w:oddVBand="0" w:evenVBand="0" w:oddHBand="0" w:evenHBand="0" w:firstRowFirstColumn="0" w:firstRowLastColumn="0" w:lastRowFirstColumn="0" w:lastRowLastColumn="0"/>
             <w:tcW w:w="1267" w:type="dxa"/>
             <w:shd w:val="clear" w:color="auto" w:fill="FBE5D5"/>
+            <w:tcMar/>
           </w:tcPr>
           <w:p>
             <w:pPr>
@@ -3239,12 +3423,14 @@
         </w:tc>
         <w:tc>
           <w:tcPr>
+            <w:cnfStyle w:val="000000000000" w:firstRow="0" w:lastRow="0" w:firstColumn="0" w:lastColumn="0" w:oddVBand="0" w:evenVBand="0" w:oddHBand="0" w:evenHBand="0" w:firstRowFirstColumn="0" w:firstRowLastColumn="0" w:lastRowFirstColumn="0" w:lastRowLastColumn="0"/>
             <w:tcW w:w="6727" w:type="dxa"/>
             <w:gridSpan w:val="4"/>
             <w:tcBorders>
-              <w:right w:val="single" w:sz="4" w:space="0" w:color="auto"/>
+              <w:right w:val="single" w:color="auto" w:sz="4" w:space="0"/>
             </w:tcBorders>
-            <w:shd w:val="clear" w:color="auto" w:fill="FFFFFF"/>
+            <w:shd w:val="clear" w:color="auto" w:fill="FFFFFF" w:themeFill="background1"/>
+            <w:tcMar/>
           </w:tcPr>
           <w:p>
             <w:pPr>
@@ -3267,12 +3453,14 @@
         </w:tc>
         <w:tc>
           <w:tcPr>
+            <w:cnfStyle w:val="000000000000" w:firstRow="0" w:lastRow="0" w:firstColumn="0" w:lastColumn="0" w:oddVBand="0" w:evenVBand="0" w:oddHBand="0" w:evenHBand="0" w:firstRowFirstColumn="0" w:firstRowLastColumn="0" w:lastRowFirstColumn="0" w:lastRowLastColumn="0"/>
             <w:tcW w:w="2160" w:type="dxa"/>
             <w:gridSpan w:val="8"/>
             <w:tcBorders>
-              <w:left w:val="single" w:sz="4" w:space="0" w:color="auto"/>
+              <w:left w:val="single" w:color="auto" w:sz="4" w:space="0"/>
             </w:tcBorders>
-            <w:shd w:val="clear" w:color="auto" w:fill="FFFFFF"/>
+            <w:shd w:val="clear" w:color="auto" w:fill="FFFFFF" w:themeFill="background1"/>
+            <w:tcMar/>
           </w:tcPr>
           <w:p>
             <w:pPr>
@@ -3296,6 +3484,7 @@
           <w:tcPr>
             <w:cnfStyle w:val="001000000000" w:firstRow="0" w:lastRow="0" w:firstColumn="1" w:lastColumn="0" w:oddVBand="0" w:evenVBand="0" w:oddHBand="0" w:evenHBand="0" w:firstRowFirstColumn="0" w:firstRowLastColumn="0" w:lastRowFirstColumn="0" w:lastRowLastColumn="0"/>
             <w:tcW w:w="1267" w:type="dxa"/>
+            <w:tcMar/>
           </w:tcPr>
           <w:p>
             <w:pPr>
@@ -3319,9 +3508,11 @@
         </w:tc>
         <w:tc>
           <w:tcPr>
+            <w:cnfStyle w:val="000000000000" w:firstRow="0" w:lastRow="0" w:firstColumn="0" w:lastColumn="0" w:oddVBand="0" w:evenVBand="0" w:oddHBand="0" w:evenHBand="0" w:firstRowFirstColumn="0" w:firstRowLastColumn="0" w:lastRowFirstColumn="0" w:lastRowLastColumn="0"/>
             <w:tcW w:w="6727" w:type="dxa"/>
             <w:gridSpan w:val="4"/>
-            <w:shd w:val="clear" w:color="auto" w:fill="FFFFFF"/>
+            <w:shd w:val="clear" w:color="auto" w:fill="FFFFFF" w:themeFill="background1"/>
+            <w:tcMar/>
           </w:tcPr>
           <w:p>
             <w:pPr>
@@ -3344,9 +3535,11 @@
         </w:tc>
         <w:tc>
           <w:tcPr>
+            <w:cnfStyle w:val="000000000000" w:firstRow="0" w:lastRow="0" w:firstColumn="0" w:lastColumn="0" w:oddVBand="0" w:evenVBand="0" w:oddHBand="0" w:evenHBand="0" w:firstRowFirstColumn="0" w:firstRowLastColumn="0" w:lastRowFirstColumn="0" w:lastRowLastColumn="0"/>
             <w:tcW w:w="2160" w:type="dxa"/>
             <w:gridSpan w:val="8"/>
-            <w:shd w:val="clear" w:color="auto" w:fill="FFFFFF"/>
+            <w:shd w:val="clear" w:color="auto" w:fill="FFFFFF" w:themeFill="background1"/>
+            <w:tcMar/>
           </w:tcPr>
           <w:p>
             <w:pPr>
@@ -3370,6 +3563,7 @@
             <w:cnfStyle w:val="001000000000" w:firstRow="0" w:lastRow="0" w:firstColumn="1" w:lastColumn="0" w:oddVBand="0" w:evenVBand="0" w:oddHBand="0" w:evenHBand="0" w:firstRowFirstColumn="0" w:firstRowLastColumn="0" w:lastRowFirstColumn="0" w:lastRowLastColumn="0"/>
             <w:tcW w:w="1267" w:type="dxa"/>
             <w:shd w:val="clear" w:color="auto" w:fill="FBE5D5"/>
+            <w:tcMar/>
           </w:tcPr>
           <w:p>
             <w:pPr>
@@ -3393,9 +3587,11 @@
         </w:tc>
         <w:tc>
           <w:tcPr>
+            <w:cnfStyle w:val="000000000000" w:firstRow="0" w:lastRow="0" w:firstColumn="0" w:lastColumn="0" w:oddVBand="0" w:evenVBand="0" w:oddHBand="0" w:evenHBand="0" w:firstRowFirstColumn="0" w:firstRowLastColumn="0" w:lastRowFirstColumn="0" w:lastRowLastColumn="0"/>
             <w:tcW w:w="6727" w:type="dxa"/>
             <w:gridSpan w:val="4"/>
-            <w:shd w:val="clear" w:color="auto" w:fill="FFFFFF"/>
+            <w:shd w:val="clear" w:color="auto" w:fill="FFFFFF" w:themeFill="background1"/>
+            <w:tcMar/>
           </w:tcPr>
           <w:p>
             <w:pPr>
@@ -3418,9 +3614,11 @@
         </w:tc>
         <w:tc>
           <w:tcPr>
+            <w:cnfStyle w:val="000000000000" w:firstRow="0" w:lastRow="0" w:firstColumn="0" w:lastColumn="0" w:oddVBand="0" w:evenVBand="0" w:oddHBand="0" w:evenHBand="0" w:firstRowFirstColumn="0" w:firstRowLastColumn="0" w:lastRowFirstColumn="0" w:lastRowLastColumn="0"/>
             <w:tcW w:w="2160" w:type="dxa"/>
             <w:gridSpan w:val="8"/>
-            <w:shd w:val="clear" w:color="auto" w:fill="FFFFFF"/>
+            <w:shd w:val="clear" w:color="auto" w:fill="FFFFFF" w:themeFill="background1"/>
+            <w:tcMar/>
           </w:tcPr>
           <w:p>
             <w:pPr>
@@ -3444,6 +3642,7 @@
           <w:tcPr>
             <w:cnfStyle w:val="001000000000" w:firstRow="0" w:lastRow="0" w:firstColumn="1" w:lastColumn="0" w:oddVBand="0" w:evenVBand="0" w:oddHBand="0" w:evenHBand="0" w:firstRowFirstColumn="0" w:firstRowLastColumn="0" w:lastRowFirstColumn="0" w:lastRowLastColumn="0"/>
             <w:tcW w:w="1267" w:type="dxa"/>
+            <w:tcMar/>
           </w:tcPr>
           <w:p>
             <w:pPr>
@@ -3467,9 +3666,11 @@
         </w:tc>
         <w:tc>
           <w:tcPr>
+            <w:cnfStyle w:val="000000000000" w:firstRow="0" w:lastRow="0" w:firstColumn="0" w:lastColumn="0" w:oddVBand="0" w:evenVBand="0" w:oddHBand="0" w:evenHBand="0" w:firstRowFirstColumn="0" w:firstRowLastColumn="0" w:lastRowFirstColumn="0" w:lastRowLastColumn="0"/>
             <w:tcW w:w="6727" w:type="dxa"/>
             <w:gridSpan w:val="4"/>
-            <w:shd w:val="clear" w:color="auto" w:fill="FFFFFF"/>
+            <w:shd w:val="clear" w:color="auto" w:fill="FFFFFF" w:themeFill="background1"/>
+            <w:tcMar/>
           </w:tcPr>
           <w:p>
             <w:pPr>
@@ -3493,9 +3694,11 @@
         </w:tc>
         <w:tc>
           <w:tcPr>
+            <w:cnfStyle w:val="000000000000" w:firstRow="0" w:lastRow="0" w:firstColumn="0" w:lastColumn="0" w:oddVBand="0" w:evenVBand="0" w:oddHBand="0" w:evenHBand="0" w:firstRowFirstColumn="0" w:firstRowLastColumn="0" w:lastRowFirstColumn="0" w:lastRowLastColumn="0"/>
             <w:tcW w:w="2160" w:type="dxa"/>
             <w:gridSpan w:val="8"/>
-            <w:shd w:val="clear" w:color="auto" w:fill="FFFFFF"/>
+            <w:shd w:val="clear" w:color="auto" w:fill="FFFFFF" w:themeFill="background1"/>
+            <w:tcMar/>
           </w:tcPr>
           <w:p>
             <w:pPr>
@@ -3528,33 +3731,35 @@
             <w:tcW w:w="2534" w:type="dxa"/>
             <w:gridSpan w:val="2"/>
             <w:shd w:val="clear" w:color="auto" w:fill="FBE5D5"/>
-          </w:tcPr>
-          <w:p>
-            <w:pPr>
-              <w:rPr>
-                <w:rFonts w:eastAsia="Calibri"/>
-                <w:b w:val="0"/>
-                <w:bCs/>
-                <w:color w:val="auto"/>
-              </w:rPr>
-            </w:pPr>
-            <w:r>
-              <w:rPr>
-                <w:rFonts w:eastAsia="Calibri"/>
-                <w:b w:val="0"/>
-                <w:bCs/>
-                <w:color w:val="auto"/>
-              </w:rPr>
-              <w:lastRenderedPageBreak/>
+            <w:tcMar/>
+          </w:tcPr>
+          <w:p>
+            <w:pPr>
+              <w:rPr>
+                <w:rFonts w:eastAsia="Calibri"/>
+                <w:b w:val="0"/>
+                <w:bCs/>
+                <w:color w:val="auto"/>
+              </w:rPr>
+            </w:pPr>
+            <w:r>
+              <w:rPr>
+                <w:rFonts w:eastAsia="Calibri"/>
+                <w:b w:val="0"/>
+                <w:bCs/>
+                <w:color w:val="auto"/>
+              </w:rPr>
               <w:t>Comentario respuesta correcta</w:t>
             </w:r>
           </w:p>
         </w:tc>
         <w:tc>
           <w:tcPr>
+            <w:cnfStyle w:val="000000000000" w:firstRow="0" w:lastRow="0" w:firstColumn="0" w:lastColumn="0" w:oddVBand="0" w:evenVBand="0" w:oddHBand="0" w:evenHBand="0" w:firstRowFirstColumn="0" w:firstRowLastColumn="0" w:lastRowFirstColumn="0" w:lastRowLastColumn="0"/>
             <w:tcW w:w="7620" w:type="dxa"/>
             <w:gridSpan w:val="11"/>
-            <w:shd w:val="clear" w:color="auto" w:fill="FFFFFF"/>
+            <w:shd w:val="clear" w:color="auto" w:fill="FFFFFF" w:themeFill="background1"/>
+            <w:tcMar/>
           </w:tcPr>
           <w:p>
             <w:pPr>
@@ -3588,6 +3793,7 @@
             <w:cnfStyle w:val="001000000000" w:firstRow="0" w:lastRow="0" w:firstColumn="1" w:lastColumn="0" w:oddVBand="0" w:evenVBand="0" w:oddHBand="0" w:evenHBand="0" w:firstRowFirstColumn="0" w:firstRowLastColumn="0" w:lastRowFirstColumn="0" w:lastRowLastColumn="0"/>
             <w:tcW w:w="2534" w:type="dxa"/>
             <w:gridSpan w:val="2"/>
+            <w:tcMar/>
           </w:tcPr>
           <w:p>
             <w:pPr>
@@ -3611,9 +3817,11 @@
         </w:tc>
         <w:tc>
           <w:tcPr>
+            <w:cnfStyle w:val="000000000000" w:firstRow="0" w:lastRow="0" w:firstColumn="0" w:lastColumn="0" w:oddVBand="0" w:evenVBand="0" w:oddHBand="0" w:evenHBand="0" w:firstRowFirstColumn="0" w:firstRowLastColumn="0" w:lastRowFirstColumn="0" w:lastRowLastColumn="0"/>
             <w:tcW w:w="7620" w:type="dxa"/>
             <w:gridSpan w:val="11"/>
-            <w:shd w:val="clear" w:color="auto" w:fill="FFFFFF"/>
+            <w:shd w:val="clear" w:color="auto" w:fill="FFFFFF" w:themeFill="background1"/>
+            <w:tcMar/>
           </w:tcPr>
           <w:p>
             <w:pPr>
@@ -3647,6 +3855,7 @@
             <w:tcW w:w="2534" w:type="dxa"/>
             <w:gridSpan w:val="2"/>
             <w:shd w:val="clear" w:color="auto" w:fill="FBE5D5"/>
+            <w:tcMar/>
           </w:tcPr>
           <w:p>
             <w:pPr>
@@ -3666,12 +3875,14 @@
         </w:tc>
         <w:tc>
           <w:tcPr>
+            <w:cnfStyle w:val="000000000000" w:firstRow="0" w:lastRow="0" w:firstColumn="0" w:lastColumn="0" w:oddVBand="0" w:evenVBand="0" w:oddHBand="0" w:evenHBand="0" w:firstRowFirstColumn="0" w:firstRowLastColumn="0" w:lastRowFirstColumn="0" w:lastRowLastColumn="0"/>
             <w:tcW w:w="6930" w:type="dxa"/>
             <w:gridSpan w:val="9"/>
             <w:tcBorders>
-              <w:right w:val="single" w:sz="4" w:space="0" w:color="auto"/>
+              <w:right w:val="single" w:color="auto" w:sz="4" w:space="0"/>
             </w:tcBorders>
-            <w:shd w:val="clear" w:color="auto" w:fill="FFFFFF"/>
+            <w:shd w:val="clear" w:color="auto" w:fill="FFFFFF" w:themeFill="background1"/>
+            <w:tcMar/>
           </w:tcPr>
           <w:p>
             <w:pPr>
@@ -3694,12 +3905,14 @@
         </w:tc>
         <w:tc>
           <w:tcPr>
+            <w:cnfStyle w:val="000000000000" w:firstRow="0" w:lastRow="0" w:firstColumn="0" w:lastColumn="0" w:oddVBand="0" w:evenVBand="0" w:oddHBand="0" w:evenHBand="0" w:firstRowFirstColumn="0" w:firstRowLastColumn="0" w:lastRowFirstColumn="0" w:lastRowLastColumn="0"/>
             <w:tcW w:w="690" w:type="dxa"/>
             <w:gridSpan w:val="2"/>
             <w:tcBorders>
-              <w:left w:val="single" w:sz="4" w:space="0" w:color="auto"/>
+              <w:left w:val="single" w:color="auto" w:sz="4" w:space="0"/>
             </w:tcBorders>
-            <w:shd w:val="clear" w:color="auto" w:fill="FFFFFF"/>
+            <w:shd w:val="clear" w:color="auto" w:fill="FFFFFF" w:themeFill="background1"/>
+            <w:tcMar/>
           </w:tcPr>
           <w:p>
             <w:pPr>
@@ -3725,6 +3938,7 @@
             <w:cnfStyle w:val="001000000000" w:firstRow="0" w:lastRow="0" w:firstColumn="1" w:lastColumn="0" w:oddVBand="0" w:evenVBand="0" w:oddHBand="0" w:evenHBand="0" w:firstRowFirstColumn="0" w:firstRowLastColumn="0" w:lastRowFirstColumn="0" w:lastRowLastColumn="0"/>
             <w:tcW w:w="2534" w:type="dxa"/>
             <w:gridSpan w:val="2"/>
+            <w:tcMar/>
           </w:tcPr>
           <w:p>
             <w:pPr>
@@ -3748,12 +3962,14 @@
         </w:tc>
         <w:tc>
           <w:tcPr>
+            <w:cnfStyle w:val="000000000000" w:firstRow="0" w:lastRow="0" w:firstColumn="0" w:lastColumn="0" w:oddVBand="0" w:evenVBand="0" w:oddHBand="0" w:evenHBand="0" w:firstRowFirstColumn="0" w:firstRowLastColumn="0" w:lastRowFirstColumn="0" w:lastRowLastColumn="0"/>
             <w:tcW w:w="6930" w:type="dxa"/>
             <w:gridSpan w:val="9"/>
             <w:tcBorders>
-              <w:right w:val="single" w:sz="4" w:space="0" w:color="auto"/>
+              <w:right w:val="single" w:color="auto" w:sz="4" w:space="0"/>
             </w:tcBorders>
-            <w:shd w:val="clear" w:color="auto" w:fill="FFFFFF"/>
+            <w:shd w:val="clear" w:color="auto" w:fill="FFFFFF" w:themeFill="background1"/>
+            <w:tcMar/>
           </w:tcPr>
           <w:p>
             <w:pPr>
@@ -3776,12 +3992,14 @@
         </w:tc>
         <w:tc>
           <w:tcPr>
+            <w:cnfStyle w:val="000000000000" w:firstRow="0" w:lastRow="0" w:firstColumn="0" w:lastColumn="0" w:oddVBand="0" w:evenVBand="0" w:oddHBand="0" w:evenHBand="0" w:firstRowFirstColumn="0" w:firstRowLastColumn="0" w:lastRowFirstColumn="0" w:lastRowLastColumn="0"/>
             <w:tcW w:w="690" w:type="dxa"/>
             <w:gridSpan w:val="2"/>
             <w:tcBorders>
-              <w:left w:val="single" w:sz="4" w:space="0" w:color="auto"/>
+              <w:left w:val="single" w:color="auto" w:sz="4" w:space="0"/>
             </w:tcBorders>
-            <w:shd w:val="clear" w:color="auto" w:fill="FFFFFF"/>
+            <w:shd w:val="clear" w:color="auto" w:fill="FFFFFF" w:themeFill="background1"/>
+            <w:tcMar/>
           </w:tcPr>
           <w:p>
             <w:pPr>
@@ -3807,6 +4025,7 @@
             <w:tcW w:w="2534" w:type="dxa"/>
             <w:gridSpan w:val="2"/>
             <w:shd w:val="clear" w:color="auto" w:fill="FBE5D5"/>
+            <w:tcMar/>
           </w:tcPr>
           <w:p>
             <w:pPr>
@@ -3830,12 +4049,14 @@
         </w:tc>
         <w:tc>
           <w:tcPr>
+            <w:cnfStyle w:val="000000000000" w:firstRow="0" w:lastRow="0" w:firstColumn="0" w:lastColumn="0" w:oddVBand="0" w:evenVBand="0" w:oddHBand="0" w:evenHBand="0" w:firstRowFirstColumn="0" w:firstRowLastColumn="0" w:lastRowFirstColumn="0" w:lastRowLastColumn="0"/>
             <w:tcW w:w="6930" w:type="dxa"/>
             <w:gridSpan w:val="9"/>
             <w:tcBorders>
-              <w:right w:val="single" w:sz="4" w:space="0" w:color="auto"/>
+              <w:right w:val="single" w:color="auto" w:sz="4" w:space="0"/>
             </w:tcBorders>
-            <w:shd w:val="clear" w:color="auto" w:fill="FFFFFF"/>
+            <w:shd w:val="clear" w:color="auto" w:fill="FFFFFF" w:themeFill="background1"/>
+            <w:tcMar/>
           </w:tcPr>
           <w:p>
             <w:pPr>
@@ -3868,12 +4089,14 @@
         </w:tc>
         <w:tc>
           <w:tcPr>
+            <w:cnfStyle w:val="000000000000" w:firstRow="0" w:lastRow="0" w:firstColumn="0" w:lastColumn="0" w:oddVBand="0" w:evenVBand="0" w:oddHBand="0" w:evenHBand="0" w:firstRowFirstColumn="0" w:firstRowLastColumn="0" w:lastRowFirstColumn="0" w:lastRowLastColumn="0"/>
             <w:tcW w:w="690" w:type="dxa"/>
             <w:gridSpan w:val="2"/>
             <w:tcBorders>
-              <w:left w:val="single" w:sz="4" w:space="0" w:color="auto"/>
+              <w:left w:val="single" w:color="auto" w:sz="4" w:space="0"/>
             </w:tcBorders>
-            <w:shd w:val="clear" w:color="auto" w:fill="FFFFFF"/>
+            <w:shd w:val="clear" w:color="auto" w:fill="FFFFFF" w:themeFill="background1"/>
+            <w:tcMar/>
           </w:tcPr>
           <w:p>
             <w:pPr>
@@ -3909,6 +4132,7 @@
             <w:cnfStyle w:val="001000000000" w:firstRow="0" w:lastRow="0" w:firstColumn="1" w:lastColumn="0" w:oddVBand="0" w:evenVBand="0" w:oddHBand="0" w:evenHBand="0" w:firstRowFirstColumn="0" w:firstRowLastColumn="0" w:lastRowFirstColumn="0" w:lastRowLastColumn="0"/>
             <w:tcW w:w="2534" w:type="dxa"/>
             <w:gridSpan w:val="2"/>
+            <w:tcMar/>
           </w:tcPr>
           <w:p>
             <w:pPr>
@@ -3932,12 +4156,14 @@
         </w:tc>
         <w:tc>
           <w:tcPr>
+            <w:cnfStyle w:val="000000000000" w:firstRow="0" w:lastRow="0" w:firstColumn="0" w:lastColumn="0" w:oddVBand="0" w:evenVBand="0" w:oddHBand="0" w:evenHBand="0" w:firstRowFirstColumn="0" w:firstRowLastColumn="0" w:lastRowFirstColumn="0" w:lastRowLastColumn="0"/>
             <w:tcW w:w="6930" w:type="dxa"/>
             <w:gridSpan w:val="9"/>
             <w:tcBorders>
-              <w:right w:val="single" w:sz="4" w:space="0" w:color="auto"/>
+              <w:right w:val="single" w:color="auto" w:sz="4" w:space="0"/>
             </w:tcBorders>
-            <w:shd w:val="clear" w:color="auto" w:fill="FFFFFF"/>
+            <w:shd w:val="clear" w:color="auto" w:fill="FFFFFF" w:themeFill="background1"/>
+            <w:tcMar/>
           </w:tcPr>
           <w:p>
             <w:pPr>
@@ -3960,12 +4186,14 @@
         </w:tc>
         <w:tc>
           <w:tcPr>
+            <w:cnfStyle w:val="000000000000" w:firstRow="0" w:lastRow="0" w:firstColumn="0" w:lastColumn="0" w:oddVBand="0" w:evenVBand="0" w:oddHBand="0" w:evenHBand="0" w:firstRowFirstColumn="0" w:firstRowLastColumn="0" w:lastRowFirstColumn="0" w:lastRowLastColumn="0"/>
             <w:tcW w:w="690" w:type="dxa"/>
             <w:gridSpan w:val="2"/>
             <w:tcBorders>
-              <w:left w:val="single" w:sz="4" w:space="0" w:color="auto"/>
+              <w:left w:val="single" w:color="auto" w:sz="4" w:space="0"/>
             </w:tcBorders>
-            <w:shd w:val="clear" w:color="auto" w:fill="FFFFFF"/>
+            <w:shd w:val="clear" w:color="auto" w:fill="FFFFFF" w:themeFill="background1"/>
+            <w:tcMar/>
           </w:tcPr>
           <w:p>
             <w:pPr>
@@ -3991,6 +4219,7 @@
             <w:tcW w:w="2534" w:type="dxa"/>
             <w:gridSpan w:val="2"/>
             <w:shd w:val="clear" w:color="auto" w:fill="FBE5D5"/>
+            <w:tcMar/>
           </w:tcPr>
           <w:p>
             <w:pPr>
@@ -4014,12 +4243,14 @@
         </w:tc>
         <w:tc>
           <w:tcPr>
+            <w:cnfStyle w:val="000000000000" w:firstRow="0" w:lastRow="0" w:firstColumn="0" w:lastColumn="0" w:oddVBand="0" w:evenVBand="0" w:oddHBand="0" w:evenHBand="0" w:firstRowFirstColumn="0" w:firstRowLastColumn="0" w:lastRowFirstColumn="0" w:lastRowLastColumn="0"/>
             <w:tcW w:w="6930" w:type="dxa"/>
             <w:gridSpan w:val="9"/>
             <w:tcBorders>
-              <w:right w:val="single" w:sz="4" w:space="0" w:color="auto"/>
+              <w:right w:val="single" w:color="auto" w:sz="4" w:space="0"/>
             </w:tcBorders>
-            <w:shd w:val="clear" w:color="auto" w:fill="FFFFFF"/>
+            <w:shd w:val="clear" w:color="auto" w:fill="FFFFFF" w:themeFill="background1"/>
+            <w:tcMar/>
           </w:tcPr>
           <w:p>
             <w:pPr>
@@ -4042,12 +4273,14 @@
         </w:tc>
         <w:tc>
           <w:tcPr>
+            <w:cnfStyle w:val="000000000000" w:firstRow="0" w:lastRow="0" w:firstColumn="0" w:lastColumn="0" w:oddVBand="0" w:evenVBand="0" w:oddHBand="0" w:evenHBand="0" w:firstRowFirstColumn="0" w:firstRowLastColumn="0" w:lastRowFirstColumn="0" w:lastRowLastColumn="0"/>
             <w:tcW w:w="690" w:type="dxa"/>
             <w:gridSpan w:val="2"/>
             <w:tcBorders>
-              <w:left w:val="single" w:sz="4" w:space="0" w:color="auto"/>
+              <w:left w:val="single" w:color="auto" w:sz="4" w:space="0"/>
             </w:tcBorders>
-            <w:shd w:val="clear" w:color="auto" w:fill="FFFFFF"/>
+            <w:shd w:val="clear" w:color="auto" w:fill="FFFFFF" w:themeFill="background1"/>
+            <w:tcMar/>
           </w:tcPr>
           <w:p>
             <w:pPr>
@@ -4073,6 +4306,7 @@
             <w:cnfStyle w:val="001000000000" w:firstRow="0" w:lastRow="0" w:firstColumn="1" w:lastColumn="0" w:oddVBand="0" w:evenVBand="0" w:oddHBand="0" w:evenHBand="0" w:firstRowFirstColumn="0" w:firstRowLastColumn="0" w:lastRowFirstColumn="0" w:lastRowLastColumn="0"/>
             <w:tcW w:w="2534" w:type="dxa"/>
             <w:gridSpan w:val="2"/>
+            <w:tcMar/>
           </w:tcPr>
           <w:p>
             <w:pPr>
@@ -4096,9 +4330,11 @@
         </w:tc>
         <w:tc>
           <w:tcPr>
+            <w:cnfStyle w:val="000000000000" w:firstRow="0" w:lastRow="0" w:firstColumn="0" w:lastColumn="0" w:oddVBand="0" w:evenVBand="0" w:oddHBand="0" w:evenHBand="0" w:firstRowFirstColumn="0" w:firstRowLastColumn="0" w:lastRowFirstColumn="0" w:lastRowLastColumn="0"/>
             <w:tcW w:w="7620" w:type="dxa"/>
             <w:gridSpan w:val="11"/>
-            <w:shd w:val="clear" w:color="auto" w:fill="FFFFFF"/>
+            <w:shd w:val="clear" w:color="auto" w:fill="FFFFFF" w:themeFill="background1"/>
+            <w:tcMar/>
           </w:tcPr>
           <w:p>
             <w:pPr>
@@ -4132,6 +4368,7 @@
             <w:tcW w:w="2534" w:type="dxa"/>
             <w:gridSpan w:val="2"/>
             <w:shd w:val="clear" w:color="auto" w:fill="FBE5D5"/>
+            <w:tcMar/>
           </w:tcPr>
           <w:p>
             <w:pPr>
@@ -4155,9 +4392,11 @@
         </w:tc>
         <w:tc>
           <w:tcPr>
+            <w:cnfStyle w:val="000000000000" w:firstRow="0" w:lastRow="0" w:firstColumn="0" w:lastColumn="0" w:oddVBand="0" w:evenVBand="0" w:oddHBand="0" w:evenHBand="0" w:firstRowFirstColumn="0" w:firstRowLastColumn="0" w:lastRowFirstColumn="0" w:lastRowLastColumn="0"/>
             <w:tcW w:w="7620" w:type="dxa"/>
             <w:gridSpan w:val="11"/>
-            <w:shd w:val="clear" w:color="auto" w:fill="FFFFFF"/>
+            <w:shd w:val="clear" w:color="auto" w:fill="FFFFFF" w:themeFill="background1"/>
+            <w:tcMar/>
           </w:tcPr>
           <w:p>
             <w:pPr>
@@ -4191,6 +4430,7 @@
             <w:cnfStyle w:val="001000000000" w:firstRow="0" w:lastRow="0" w:firstColumn="1" w:lastColumn="0" w:oddVBand="0" w:evenVBand="0" w:oddHBand="0" w:evenHBand="0" w:firstRowFirstColumn="0" w:firstRowLastColumn="0" w:lastRowFirstColumn="0" w:lastRowLastColumn="0"/>
             <w:tcW w:w="2534" w:type="dxa"/>
             <w:gridSpan w:val="2"/>
+            <w:tcMar/>
           </w:tcPr>
           <w:p>
             <w:pPr>
@@ -4210,12 +4450,14 @@
         </w:tc>
         <w:tc>
           <w:tcPr>
+            <w:cnfStyle w:val="000000000000" w:firstRow="0" w:lastRow="0" w:firstColumn="0" w:lastColumn="0" w:oddVBand="0" w:evenVBand="0" w:oddHBand="0" w:evenHBand="0" w:firstRowFirstColumn="0" w:firstRowLastColumn="0" w:lastRowFirstColumn="0" w:lastRowLastColumn="0"/>
             <w:tcW w:w="6930" w:type="dxa"/>
             <w:gridSpan w:val="9"/>
             <w:tcBorders>
-              <w:right w:val="single" w:sz="4" w:space="0" w:color="auto"/>
+              <w:right w:val="single" w:color="auto" w:sz="4" w:space="0"/>
             </w:tcBorders>
-            <w:shd w:val="clear" w:color="auto" w:fill="FFFFFF"/>
+            <w:shd w:val="clear" w:color="auto" w:fill="FFFFFF" w:themeFill="background1"/>
+            <w:tcMar/>
           </w:tcPr>
           <w:p>
             <w:pPr>
@@ -4238,12 +4480,14 @@
         </w:tc>
         <w:tc>
           <w:tcPr>
+            <w:cnfStyle w:val="000000000000" w:firstRow="0" w:lastRow="0" w:firstColumn="0" w:lastColumn="0" w:oddVBand="0" w:evenVBand="0" w:oddHBand="0" w:evenHBand="0" w:firstRowFirstColumn="0" w:firstRowLastColumn="0" w:lastRowFirstColumn="0" w:lastRowLastColumn="0"/>
             <w:tcW w:w="690" w:type="dxa"/>
             <w:gridSpan w:val="2"/>
             <w:tcBorders>
-              <w:right w:val="single" w:sz="4" w:space="0" w:color="auto"/>
+              <w:right w:val="single" w:color="auto" w:sz="4" w:space="0"/>
             </w:tcBorders>
-            <w:shd w:val="clear" w:color="auto" w:fill="FFFFFF"/>
+            <w:shd w:val="clear" w:color="auto" w:fill="FFFFFF" w:themeFill="background1"/>
+            <w:tcMar/>
           </w:tcPr>
           <w:p>
             <w:pPr>
@@ -4269,6 +4513,7 @@
             <w:tcW w:w="2534" w:type="dxa"/>
             <w:gridSpan w:val="2"/>
             <w:shd w:val="clear" w:color="auto" w:fill="FBE5D5"/>
+            <w:tcMar/>
           </w:tcPr>
           <w:p>
             <w:pPr>
@@ -4292,12 +4537,14 @@
         </w:tc>
         <w:tc>
           <w:tcPr>
+            <w:cnfStyle w:val="000000000000" w:firstRow="0" w:lastRow="0" w:firstColumn="0" w:lastColumn="0" w:oddVBand="0" w:evenVBand="0" w:oddHBand="0" w:evenHBand="0" w:firstRowFirstColumn="0" w:firstRowLastColumn="0" w:lastRowFirstColumn="0" w:lastRowLastColumn="0"/>
             <w:tcW w:w="6930" w:type="dxa"/>
             <w:gridSpan w:val="9"/>
             <w:tcBorders>
-              <w:right w:val="single" w:sz="4" w:space="0" w:color="auto"/>
+              <w:right w:val="single" w:color="auto" w:sz="4" w:space="0"/>
             </w:tcBorders>
-            <w:shd w:val="clear" w:color="auto" w:fill="FFFFFF"/>
+            <w:shd w:val="clear" w:color="auto" w:fill="FFFFFF" w:themeFill="background1"/>
+            <w:tcMar/>
           </w:tcPr>
           <w:p>
             <w:pPr>
@@ -4321,12 +4568,14 @@
         </w:tc>
         <w:tc>
           <w:tcPr>
+            <w:cnfStyle w:val="000000000000" w:firstRow="0" w:lastRow="0" w:firstColumn="0" w:lastColumn="0" w:oddVBand="0" w:evenVBand="0" w:oddHBand="0" w:evenHBand="0" w:firstRowFirstColumn="0" w:firstRowLastColumn="0" w:lastRowFirstColumn="0" w:lastRowLastColumn="0"/>
             <w:tcW w:w="690" w:type="dxa"/>
             <w:gridSpan w:val="2"/>
             <w:tcBorders>
-              <w:left w:val="single" w:sz="4" w:space="0" w:color="auto"/>
+              <w:left w:val="single" w:color="auto" w:sz="4" w:space="0"/>
             </w:tcBorders>
-            <w:shd w:val="clear" w:color="auto" w:fill="FFFFFF"/>
+            <w:shd w:val="clear" w:color="auto" w:fill="FFFFFF" w:themeFill="background1"/>
+            <w:tcMar/>
           </w:tcPr>
           <w:p>
             <w:pPr>
@@ -4362,6 +4611,7 @@
             <w:cnfStyle w:val="001000000000" w:firstRow="0" w:lastRow="0" w:firstColumn="1" w:lastColumn="0" w:oddVBand="0" w:evenVBand="0" w:oddHBand="0" w:evenHBand="0" w:firstRowFirstColumn="0" w:firstRowLastColumn="0" w:lastRowFirstColumn="0" w:lastRowLastColumn="0"/>
             <w:tcW w:w="2534" w:type="dxa"/>
             <w:gridSpan w:val="2"/>
+            <w:tcMar/>
           </w:tcPr>
           <w:p>
             <w:pPr>
@@ -4385,12 +4635,14 @@
         </w:tc>
         <w:tc>
           <w:tcPr>
+            <w:cnfStyle w:val="000000000000" w:firstRow="0" w:lastRow="0" w:firstColumn="0" w:lastColumn="0" w:oddVBand="0" w:evenVBand="0" w:oddHBand="0" w:evenHBand="0" w:firstRowFirstColumn="0" w:firstRowLastColumn="0" w:lastRowFirstColumn="0" w:lastRowLastColumn="0"/>
             <w:tcW w:w="6930" w:type="dxa"/>
             <w:gridSpan w:val="9"/>
             <w:tcBorders>
-              <w:right w:val="single" w:sz="4" w:space="0" w:color="auto"/>
+              <w:right w:val="single" w:color="auto" w:sz="4" w:space="0"/>
             </w:tcBorders>
-            <w:shd w:val="clear" w:color="auto" w:fill="FFFFFF"/>
+            <w:shd w:val="clear" w:color="auto" w:fill="FFFFFF" w:themeFill="background1"/>
+            <w:tcMar/>
           </w:tcPr>
           <w:p>
             <w:pPr>
@@ -4413,12 +4665,14 @@
         </w:tc>
         <w:tc>
           <w:tcPr>
+            <w:cnfStyle w:val="000000000000" w:firstRow="0" w:lastRow="0" w:firstColumn="0" w:lastColumn="0" w:oddVBand="0" w:evenVBand="0" w:oddHBand="0" w:evenHBand="0" w:firstRowFirstColumn="0" w:firstRowLastColumn="0" w:lastRowFirstColumn="0" w:lastRowLastColumn="0"/>
             <w:tcW w:w="690" w:type="dxa"/>
             <w:gridSpan w:val="2"/>
             <w:tcBorders>
-              <w:left w:val="single" w:sz="4" w:space="0" w:color="auto"/>
+              <w:left w:val="single" w:color="auto" w:sz="4" w:space="0"/>
             </w:tcBorders>
-            <w:shd w:val="clear" w:color="auto" w:fill="FFFFFF"/>
+            <w:shd w:val="clear" w:color="auto" w:fill="FFFFFF" w:themeFill="background1"/>
+            <w:tcMar/>
           </w:tcPr>
           <w:p>
             <w:pPr>
@@ -4444,6 +4698,7 @@
             <w:tcW w:w="2534" w:type="dxa"/>
             <w:gridSpan w:val="2"/>
             <w:shd w:val="clear" w:color="auto" w:fill="FBE5D5"/>
+            <w:tcMar/>
           </w:tcPr>
           <w:p>
             <w:pPr>
@@ -4467,12 +4722,14 @@
         </w:tc>
         <w:tc>
           <w:tcPr>
+            <w:cnfStyle w:val="000000000000" w:firstRow="0" w:lastRow="0" w:firstColumn="0" w:lastColumn="0" w:oddVBand="0" w:evenVBand="0" w:oddHBand="0" w:evenHBand="0" w:firstRowFirstColumn="0" w:firstRowLastColumn="0" w:lastRowFirstColumn="0" w:lastRowLastColumn="0"/>
             <w:tcW w:w="6930" w:type="dxa"/>
             <w:gridSpan w:val="9"/>
             <w:tcBorders>
-              <w:right w:val="single" w:sz="4" w:space="0" w:color="auto"/>
+              <w:right w:val="single" w:color="auto" w:sz="4" w:space="0"/>
             </w:tcBorders>
-            <w:shd w:val="clear" w:color="auto" w:fill="FFFFFF"/>
+            <w:shd w:val="clear" w:color="auto" w:fill="FFFFFF" w:themeFill="background1"/>
+            <w:tcMar/>
           </w:tcPr>
           <w:p>
             <w:pPr>
@@ -4495,12 +4752,14 @@
         </w:tc>
         <w:tc>
           <w:tcPr>
+            <w:cnfStyle w:val="000000000000" w:firstRow="0" w:lastRow="0" w:firstColumn="0" w:lastColumn="0" w:oddVBand="0" w:evenVBand="0" w:oddHBand="0" w:evenHBand="0" w:firstRowFirstColumn="0" w:firstRowLastColumn="0" w:lastRowFirstColumn="0" w:lastRowLastColumn="0"/>
             <w:tcW w:w="690" w:type="dxa"/>
             <w:gridSpan w:val="2"/>
             <w:tcBorders>
-              <w:left w:val="single" w:sz="4" w:space="0" w:color="auto"/>
+              <w:left w:val="single" w:color="auto" w:sz="4" w:space="0"/>
             </w:tcBorders>
-            <w:shd w:val="clear" w:color="auto" w:fill="FFFFFF"/>
+            <w:shd w:val="clear" w:color="auto" w:fill="FFFFFF" w:themeFill="background1"/>
+            <w:tcMar/>
           </w:tcPr>
           <w:p>
             <w:pPr>
@@ -4526,6 +4785,7 @@
             <w:cnfStyle w:val="001000000000" w:firstRow="0" w:lastRow="0" w:firstColumn="1" w:lastColumn="0" w:oddVBand="0" w:evenVBand="0" w:oddHBand="0" w:evenHBand="0" w:firstRowFirstColumn="0" w:firstRowLastColumn="0" w:lastRowFirstColumn="0" w:lastRowLastColumn="0"/>
             <w:tcW w:w="2534" w:type="dxa"/>
             <w:gridSpan w:val="2"/>
+            <w:tcMar/>
           </w:tcPr>
           <w:p>
             <w:pPr>
@@ -4549,12 +4809,14 @@
         </w:tc>
         <w:tc>
           <w:tcPr>
+            <w:cnfStyle w:val="000000000000" w:firstRow="0" w:lastRow="0" w:firstColumn="0" w:lastColumn="0" w:oddVBand="0" w:evenVBand="0" w:oddHBand="0" w:evenHBand="0" w:firstRowFirstColumn="0" w:firstRowLastColumn="0" w:lastRowFirstColumn="0" w:lastRowLastColumn="0"/>
             <w:tcW w:w="6930" w:type="dxa"/>
             <w:gridSpan w:val="9"/>
             <w:tcBorders>
-              <w:right w:val="single" w:sz="4" w:space="0" w:color="auto"/>
+              <w:right w:val="single" w:color="auto" w:sz="4" w:space="0"/>
             </w:tcBorders>
-            <w:shd w:val="clear" w:color="auto" w:fill="FFFFFF"/>
+            <w:shd w:val="clear" w:color="auto" w:fill="FFFFFF" w:themeFill="background1"/>
+            <w:tcMar/>
           </w:tcPr>
           <w:p>
             <w:pPr>
@@ -4577,12 +4839,14 @@
         </w:tc>
         <w:tc>
           <w:tcPr>
+            <w:cnfStyle w:val="000000000000" w:firstRow="0" w:lastRow="0" w:firstColumn="0" w:lastColumn="0" w:oddVBand="0" w:evenVBand="0" w:oddHBand="0" w:evenHBand="0" w:firstRowFirstColumn="0" w:firstRowLastColumn="0" w:lastRowFirstColumn="0" w:lastRowLastColumn="0"/>
             <w:tcW w:w="690" w:type="dxa"/>
             <w:gridSpan w:val="2"/>
             <w:tcBorders>
-              <w:left w:val="single" w:sz="4" w:space="0" w:color="auto"/>
+              <w:left w:val="single" w:color="auto" w:sz="4" w:space="0"/>
             </w:tcBorders>
-            <w:shd w:val="clear" w:color="auto" w:fill="FFFFFF"/>
+            <w:shd w:val="clear" w:color="auto" w:fill="FFFFFF" w:themeFill="background1"/>
+            <w:tcMar/>
           </w:tcPr>
           <w:p>
             <w:pPr>
@@ -4608,6 +4872,7 @@
             <w:tcW w:w="2534" w:type="dxa"/>
             <w:gridSpan w:val="2"/>
             <w:shd w:val="clear" w:color="auto" w:fill="FBE5D5"/>
+            <w:tcMar/>
           </w:tcPr>
           <w:p>
             <w:pPr>
@@ -4631,9 +4896,11 @@
         </w:tc>
         <w:tc>
           <w:tcPr>
+            <w:cnfStyle w:val="000000000000" w:firstRow="0" w:lastRow="0" w:firstColumn="0" w:lastColumn="0" w:oddVBand="0" w:evenVBand="0" w:oddHBand="0" w:evenHBand="0" w:firstRowFirstColumn="0" w:firstRowLastColumn="0" w:lastRowFirstColumn="0" w:lastRowLastColumn="0"/>
             <w:tcW w:w="7620" w:type="dxa"/>
             <w:gridSpan w:val="11"/>
-            <w:shd w:val="clear" w:color="auto" w:fill="FFFFFF"/>
+            <w:shd w:val="clear" w:color="auto" w:fill="FFFFFF" w:themeFill="background1"/>
+            <w:tcMar/>
           </w:tcPr>
           <w:p>
             <w:pPr>
@@ -4667,6 +4934,7 @@
             <w:cnfStyle w:val="001000000000" w:firstRow="0" w:lastRow="0" w:firstColumn="1" w:lastColumn="0" w:oddVBand="0" w:evenVBand="0" w:oddHBand="0" w:evenHBand="0" w:firstRowFirstColumn="0" w:firstRowLastColumn="0" w:lastRowFirstColumn="0" w:lastRowLastColumn="0"/>
             <w:tcW w:w="2534" w:type="dxa"/>
             <w:gridSpan w:val="2"/>
+            <w:tcMar/>
           </w:tcPr>
           <w:p>
             <w:pPr>
@@ -4690,9 +4958,11 @@
         </w:tc>
         <w:tc>
           <w:tcPr>
+            <w:cnfStyle w:val="000000000000" w:firstRow="0" w:lastRow="0" w:firstColumn="0" w:lastColumn="0" w:oddVBand="0" w:evenVBand="0" w:oddHBand="0" w:evenHBand="0" w:firstRowFirstColumn="0" w:firstRowLastColumn="0" w:lastRowFirstColumn="0" w:lastRowLastColumn="0"/>
             <w:tcW w:w="7620" w:type="dxa"/>
             <w:gridSpan w:val="11"/>
-            <w:shd w:val="clear" w:color="auto" w:fill="FFFFFF"/>
+            <w:shd w:val="clear" w:color="auto" w:fill="FFFFFF" w:themeFill="background1"/>
+            <w:tcMar/>
           </w:tcPr>
           <w:p>
             <w:pPr>
@@ -4726,6 +4996,7 @@
             <w:tcW w:w="2534" w:type="dxa"/>
             <w:gridSpan w:val="2"/>
             <w:shd w:val="clear" w:color="auto" w:fill="FBE5D5"/>
+            <w:tcMar/>
           </w:tcPr>
           <w:p>
             <w:pPr>
@@ -4745,12 +5016,14 @@
         </w:tc>
         <w:tc>
           <w:tcPr>
+            <w:cnfStyle w:val="000000000000" w:firstRow="0" w:lastRow="0" w:firstColumn="0" w:lastColumn="0" w:oddVBand="0" w:evenVBand="0" w:oddHBand="0" w:evenHBand="0" w:firstRowFirstColumn="0" w:firstRowLastColumn="0" w:lastRowFirstColumn="0" w:lastRowLastColumn="0"/>
             <w:tcW w:w="6930" w:type="dxa"/>
             <w:gridSpan w:val="9"/>
             <w:tcBorders>
-              <w:right w:val="single" w:sz="4" w:space="0" w:color="auto"/>
+              <w:right w:val="single" w:color="auto" w:sz="4" w:space="0"/>
             </w:tcBorders>
-            <w:shd w:val="clear" w:color="auto" w:fill="FFFFFF"/>
+            <w:shd w:val="clear" w:color="auto" w:fill="FFFFFF" w:themeFill="background1"/>
+            <w:tcMar/>
           </w:tcPr>
           <w:p>
             <w:pPr>
@@ -4773,12 +5046,14 @@
         </w:tc>
         <w:tc>
           <w:tcPr>
+            <w:cnfStyle w:val="000000000000" w:firstRow="0" w:lastRow="0" w:firstColumn="0" w:lastColumn="0" w:oddVBand="0" w:evenVBand="0" w:oddHBand="0" w:evenHBand="0" w:firstRowFirstColumn="0" w:firstRowLastColumn="0" w:lastRowFirstColumn="0" w:lastRowLastColumn="0"/>
             <w:tcW w:w="690" w:type="dxa"/>
             <w:gridSpan w:val="2"/>
             <w:tcBorders>
-              <w:left w:val="single" w:sz="4" w:space="0" w:color="auto"/>
+              <w:left w:val="single" w:color="auto" w:sz="4" w:space="0"/>
             </w:tcBorders>
-            <w:shd w:val="clear" w:color="auto" w:fill="FFFFFF"/>
+            <w:shd w:val="clear" w:color="auto" w:fill="FFFFFF" w:themeFill="background1"/>
+            <w:tcMar/>
           </w:tcPr>
           <w:p>
             <w:pPr>
@@ -4804,6 +5079,7 @@
             <w:cnfStyle w:val="001000000000" w:firstRow="0" w:lastRow="0" w:firstColumn="1" w:lastColumn="0" w:oddVBand="0" w:evenVBand="0" w:oddHBand="0" w:evenHBand="0" w:firstRowFirstColumn="0" w:firstRowLastColumn="0" w:lastRowFirstColumn="0" w:lastRowLastColumn="0"/>
             <w:tcW w:w="2534" w:type="dxa"/>
             <w:gridSpan w:val="2"/>
+            <w:tcMar/>
           </w:tcPr>
           <w:p>
             <w:pPr>
@@ -4827,12 +5103,14 @@
         </w:tc>
         <w:tc>
           <w:tcPr>
+            <w:cnfStyle w:val="000000000000" w:firstRow="0" w:lastRow="0" w:firstColumn="0" w:lastColumn="0" w:oddVBand="0" w:evenVBand="0" w:oddHBand="0" w:evenHBand="0" w:firstRowFirstColumn="0" w:firstRowLastColumn="0" w:lastRowFirstColumn="0" w:lastRowLastColumn="0"/>
             <w:tcW w:w="6930" w:type="dxa"/>
             <w:gridSpan w:val="9"/>
             <w:tcBorders>
-              <w:right w:val="single" w:sz="4" w:space="0" w:color="auto"/>
+              <w:right w:val="single" w:color="auto" w:sz="4" w:space="0"/>
             </w:tcBorders>
-            <w:shd w:val="clear" w:color="auto" w:fill="FFFFFF"/>
+            <w:shd w:val="clear" w:color="auto" w:fill="FFFFFF" w:themeFill="background1"/>
+            <w:tcMar/>
           </w:tcPr>
           <w:p>
             <w:pPr>
@@ -4858,12 +5136,14 @@
         </w:tc>
         <w:tc>
           <w:tcPr>
+            <w:cnfStyle w:val="000000000000" w:firstRow="0" w:lastRow="0" w:firstColumn="0" w:lastColumn="0" w:oddVBand="0" w:evenVBand="0" w:oddHBand="0" w:evenHBand="0" w:firstRowFirstColumn="0" w:firstRowLastColumn="0" w:lastRowFirstColumn="0" w:lastRowLastColumn="0"/>
             <w:tcW w:w="690" w:type="dxa"/>
             <w:gridSpan w:val="2"/>
             <w:tcBorders>
-              <w:left w:val="single" w:sz="4" w:space="0" w:color="auto"/>
+              <w:left w:val="single" w:color="auto" w:sz="4" w:space="0"/>
             </w:tcBorders>
-            <w:shd w:val="clear" w:color="auto" w:fill="FFFFFF"/>
+            <w:shd w:val="clear" w:color="auto" w:fill="FFFFFF" w:themeFill="background1"/>
+            <w:tcMar/>
           </w:tcPr>
           <w:p>
             <w:pPr>
@@ -4889,6 +5169,7 @@
             <w:tcW w:w="2534" w:type="dxa"/>
             <w:gridSpan w:val="2"/>
             <w:shd w:val="clear" w:color="auto" w:fill="FBE5D5"/>
+            <w:tcMar/>
           </w:tcPr>
           <w:p>
             <w:pPr>
@@ -4912,12 +5193,14 @@
         </w:tc>
         <w:tc>
           <w:tcPr>
+            <w:cnfStyle w:val="000000000000" w:firstRow="0" w:lastRow="0" w:firstColumn="0" w:lastColumn="0" w:oddVBand="0" w:evenVBand="0" w:oddHBand="0" w:evenHBand="0" w:firstRowFirstColumn="0" w:firstRowLastColumn="0" w:lastRowFirstColumn="0" w:lastRowLastColumn="0"/>
             <w:tcW w:w="6930" w:type="dxa"/>
             <w:gridSpan w:val="9"/>
             <w:tcBorders>
-              <w:right w:val="single" w:sz="4" w:space="0" w:color="auto"/>
+              <w:right w:val="single" w:color="auto" w:sz="4" w:space="0"/>
             </w:tcBorders>
-            <w:shd w:val="clear" w:color="auto" w:fill="FFFFFF"/>
+            <w:shd w:val="clear" w:color="auto" w:fill="FFFFFF" w:themeFill="background1"/>
+            <w:tcMar/>
           </w:tcPr>
           <w:p>
             <w:pPr>
@@ -4943,12 +5226,14 @@
         </w:tc>
         <w:tc>
           <w:tcPr>
+            <w:cnfStyle w:val="000000000000" w:firstRow="0" w:lastRow="0" w:firstColumn="0" w:lastColumn="0" w:oddVBand="0" w:evenVBand="0" w:oddHBand="0" w:evenHBand="0" w:firstRowFirstColumn="0" w:firstRowLastColumn="0" w:lastRowFirstColumn="0" w:lastRowLastColumn="0"/>
             <w:tcW w:w="690" w:type="dxa"/>
             <w:gridSpan w:val="2"/>
             <w:tcBorders>
-              <w:left w:val="single" w:sz="4" w:space="0" w:color="auto"/>
+              <w:left w:val="single" w:color="auto" w:sz="4" w:space="0"/>
             </w:tcBorders>
-            <w:shd w:val="clear" w:color="auto" w:fill="FFFFFF"/>
+            <w:shd w:val="clear" w:color="auto" w:fill="FFFFFF" w:themeFill="background1"/>
+            <w:tcMar/>
           </w:tcPr>
           <w:p>
             <w:pPr>
@@ -4984,6 +5269,7 @@
             <w:cnfStyle w:val="001000000000" w:firstRow="0" w:lastRow="0" w:firstColumn="1" w:lastColumn="0" w:oddVBand="0" w:evenVBand="0" w:oddHBand="0" w:evenHBand="0" w:firstRowFirstColumn="0" w:firstRowLastColumn="0" w:lastRowFirstColumn="0" w:lastRowLastColumn="0"/>
             <w:tcW w:w="2534" w:type="dxa"/>
             <w:gridSpan w:val="2"/>
+            <w:tcMar/>
           </w:tcPr>
           <w:p>
             <w:pPr>
@@ -5007,12 +5293,14 @@
         </w:tc>
         <w:tc>
           <w:tcPr>
+            <w:cnfStyle w:val="000000000000" w:firstRow="0" w:lastRow="0" w:firstColumn="0" w:lastColumn="0" w:oddVBand="0" w:evenVBand="0" w:oddHBand="0" w:evenHBand="0" w:firstRowFirstColumn="0" w:firstRowLastColumn="0" w:lastRowFirstColumn="0" w:lastRowLastColumn="0"/>
             <w:tcW w:w="6930" w:type="dxa"/>
             <w:gridSpan w:val="9"/>
             <w:tcBorders>
-              <w:right w:val="single" w:sz="4" w:space="0" w:color="auto"/>
+              <w:right w:val="single" w:color="auto" w:sz="4" w:space="0"/>
             </w:tcBorders>
-            <w:shd w:val="clear" w:color="auto" w:fill="FFFFFF"/>
+            <w:shd w:val="clear" w:color="auto" w:fill="FFFFFF" w:themeFill="background1"/>
+            <w:tcMar/>
           </w:tcPr>
           <w:p>
             <w:pPr>
@@ -5029,12 +5317,14 @@
         </w:tc>
         <w:tc>
           <w:tcPr>
+            <w:cnfStyle w:val="000000000000" w:firstRow="0" w:lastRow="0" w:firstColumn="0" w:lastColumn="0" w:oddVBand="0" w:evenVBand="0" w:oddHBand="0" w:evenHBand="0" w:firstRowFirstColumn="0" w:firstRowLastColumn="0" w:lastRowFirstColumn="0" w:lastRowLastColumn="0"/>
             <w:tcW w:w="690" w:type="dxa"/>
             <w:gridSpan w:val="2"/>
             <w:tcBorders>
-              <w:left w:val="single" w:sz="4" w:space="0" w:color="auto"/>
+              <w:left w:val="single" w:color="auto" w:sz="4" w:space="0"/>
             </w:tcBorders>
-            <w:shd w:val="clear" w:color="auto" w:fill="FFFFFF"/>
+            <w:shd w:val="clear" w:color="auto" w:fill="FFFFFF" w:themeFill="background1"/>
+            <w:tcMar/>
           </w:tcPr>
           <w:p>
             <w:pPr>
@@ -5060,6 +5350,7 @@
             <w:tcW w:w="2534" w:type="dxa"/>
             <w:gridSpan w:val="2"/>
             <w:shd w:val="clear" w:color="auto" w:fill="FBE5D5"/>
+            <w:tcMar/>
           </w:tcPr>
           <w:p>
             <w:pPr>
@@ -5083,12 +5374,14 @@
         </w:tc>
         <w:tc>
           <w:tcPr>
+            <w:cnfStyle w:val="000000000000" w:firstRow="0" w:lastRow="0" w:firstColumn="0" w:lastColumn="0" w:oddVBand="0" w:evenVBand="0" w:oddHBand="0" w:evenHBand="0" w:firstRowFirstColumn="0" w:firstRowLastColumn="0" w:lastRowFirstColumn="0" w:lastRowLastColumn="0"/>
             <w:tcW w:w="6930" w:type="dxa"/>
             <w:gridSpan w:val="9"/>
             <w:tcBorders>
-              <w:right w:val="single" w:sz="4" w:space="0" w:color="auto"/>
+              <w:right w:val="single" w:color="auto" w:sz="4" w:space="0"/>
             </w:tcBorders>
-            <w:shd w:val="clear" w:color="auto" w:fill="FFFFFF"/>
+            <w:shd w:val="clear" w:color="auto" w:fill="FFFFFF" w:themeFill="background1"/>
+            <w:tcMar/>
           </w:tcPr>
           <w:p>
             <w:pPr>
@@ -5105,12 +5398,14 @@
         </w:tc>
         <w:tc>
           <w:tcPr>
+            <w:cnfStyle w:val="000000000000" w:firstRow="0" w:lastRow="0" w:firstColumn="0" w:lastColumn="0" w:oddVBand="0" w:evenVBand="0" w:oddHBand="0" w:evenHBand="0" w:firstRowFirstColumn="0" w:firstRowLastColumn="0" w:lastRowFirstColumn="0" w:lastRowLastColumn="0"/>
             <w:tcW w:w="690" w:type="dxa"/>
             <w:gridSpan w:val="2"/>
             <w:tcBorders>
-              <w:left w:val="single" w:sz="4" w:space="0" w:color="auto"/>
+              <w:left w:val="single" w:color="auto" w:sz="4" w:space="0"/>
             </w:tcBorders>
-            <w:shd w:val="clear" w:color="auto" w:fill="FFFFFF"/>
+            <w:shd w:val="clear" w:color="auto" w:fill="FFFFFF" w:themeFill="background1"/>
+            <w:tcMar/>
           </w:tcPr>
           <w:p>
             <w:pPr>
@@ -5136,6 +5431,7 @@
             <w:cnfStyle w:val="001000000000" w:firstRow="0" w:lastRow="0" w:firstColumn="1" w:lastColumn="0" w:oddVBand="0" w:evenVBand="0" w:oddHBand="0" w:evenHBand="0" w:firstRowFirstColumn="0" w:firstRowLastColumn="0" w:lastRowFirstColumn="0" w:lastRowLastColumn="0"/>
             <w:tcW w:w="2534" w:type="dxa"/>
             <w:gridSpan w:val="2"/>
+            <w:tcMar/>
           </w:tcPr>
           <w:p>
             <w:pPr>
@@ -5159,9 +5455,11 @@
         </w:tc>
         <w:tc>
           <w:tcPr>
+            <w:cnfStyle w:val="000000000000" w:firstRow="0" w:lastRow="0" w:firstColumn="0" w:lastColumn="0" w:oddVBand="0" w:evenVBand="0" w:oddHBand="0" w:evenHBand="0" w:firstRowFirstColumn="0" w:firstRowLastColumn="0" w:lastRowFirstColumn="0" w:lastRowLastColumn="0"/>
             <w:tcW w:w="7620" w:type="dxa"/>
             <w:gridSpan w:val="11"/>
-            <w:shd w:val="clear" w:color="auto" w:fill="FFFFFF"/>
+            <w:shd w:val="clear" w:color="auto" w:fill="FFFFFF" w:themeFill="background1"/>
+            <w:tcMar/>
           </w:tcPr>
           <w:p>
             <w:pPr>
@@ -5195,6 +5493,7 @@
             <w:tcW w:w="2534" w:type="dxa"/>
             <w:gridSpan w:val="2"/>
             <w:shd w:val="clear" w:color="auto" w:fill="FBE5D5"/>
+            <w:tcMar/>
           </w:tcPr>
           <w:p>
             <w:pPr>
@@ -5218,12 +5517,14 @@
         </w:tc>
         <w:tc>
           <w:tcPr>
+            <w:cnfStyle w:val="000000000000" w:firstRow="0" w:lastRow="0" w:firstColumn="0" w:lastColumn="0" w:oddVBand="0" w:evenVBand="0" w:oddHBand="0" w:evenHBand="0" w:firstRowFirstColumn="0" w:firstRowLastColumn="0" w:lastRowFirstColumn="0" w:lastRowLastColumn="0"/>
             <w:tcW w:w="7620" w:type="dxa"/>
             <w:gridSpan w:val="11"/>
             <w:tcBorders>
-              <w:bottom w:val="single" w:sz="4" w:space="0" w:color="auto"/>
+              <w:bottom w:val="single" w:color="auto" w:sz="4" w:space="0"/>
             </w:tcBorders>
-            <w:shd w:val="clear" w:color="auto" w:fill="FFFFFF"/>
+            <w:shd w:val="clear" w:color="auto" w:fill="FFFFFF" w:themeFill="background1"/>
+            <w:tcMar/>
           </w:tcPr>
           <w:p>
             <w:pPr>
@@ -5257,6 +5558,7 @@
             <w:cnfStyle w:val="001000000000" w:firstRow="0" w:lastRow="0" w:firstColumn="1" w:lastColumn="0" w:oddVBand="0" w:evenVBand="0" w:oddHBand="0" w:evenHBand="0" w:firstRowFirstColumn="0" w:firstRowLastColumn="0" w:lastRowFirstColumn="0" w:lastRowLastColumn="0"/>
             <w:tcW w:w="2534" w:type="dxa"/>
             <w:gridSpan w:val="2"/>
+            <w:tcMar/>
           </w:tcPr>
           <w:p>
             <w:pPr>
@@ -5276,13 +5578,15 @@
         </w:tc>
         <w:tc>
           <w:tcPr>
+            <w:cnfStyle w:val="000000000000" w:firstRow="0" w:lastRow="0" w:firstColumn="0" w:lastColumn="0" w:oddVBand="0" w:evenVBand="0" w:oddHBand="0" w:evenHBand="0" w:firstRowFirstColumn="0" w:firstRowLastColumn="0" w:lastRowFirstColumn="0" w:lastRowLastColumn="0"/>
             <w:tcW w:w="7020" w:type="dxa"/>
             <w:gridSpan w:val="10"/>
             <w:tcBorders>
-              <w:top w:val="single" w:sz="4" w:space="0" w:color="auto"/>
-              <w:right w:val="single" w:sz="4" w:space="0" w:color="auto"/>
+              <w:top w:val="single" w:color="auto" w:sz="4" w:space="0"/>
+              <w:right w:val="single" w:color="auto" w:sz="4" w:space="0"/>
             </w:tcBorders>
-            <w:shd w:val="clear" w:color="auto" w:fill="FFFFFF"/>
+            <w:shd w:val="clear" w:color="auto" w:fill="FFFFFF" w:themeFill="background1"/>
+            <w:tcMar/>
           </w:tcPr>
           <w:p>
             <w:pPr>
@@ -5305,12 +5609,14 @@
         </w:tc>
         <w:tc>
           <w:tcPr>
+            <w:cnfStyle w:val="000000000000" w:firstRow="0" w:lastRow="0" w:firstColumn="0" w:lastColumn="0" w:oddVBand="0" w:evenVBand="0" w:oddHBand="0" w:evenHBand="0" w:firstRowFirstColumn="0" w:firstRowLastColumn="0" w:lastRowFirstColumn="0" w:lastRowLastColumn="0"/>
             <w:tcW w:w="600" w:type="dxa"/>
             <w:tcBorders>
-              <w:top w:val="single" w:sz="4" w:space="0" w:color="auto"/>
-              <w:left w:val="single" w:sz="4" w:space="0" w:color="auto"/>
+              <w:top w:val="single" w:color="auto" w:sz="4" w:space="0"/>
+              <w:left w:val="single" w:color="auto" w:sz="4" w:space="0"/>
             </w:tcBorders>
-            <w:shd w:val="clear" w:color="auto" w:fill="FFFFFF"/>
+            <w:shd w:val="clear" w:color="auto" w:fill="FFFFFF" w:themeFill="background1"/>
+            <w:tcMar/>
           </w:tcPr>
           <w:p>
             <w:pPr>
@@ -5337,6 +5643,7 @@
             <w:tcW w:w="2534" w:type="dxa"/>
             <w:gridSpan w:val="2"/>
             <w:shd w:val="clear" w:color="auto" w:fill="FBE5D5"/>
+            <w:tcMar/>
           </w:tcPr>
           <w:p>
             <w:pPr>
@@ -5360,12 +5667,14 @@
         </w:tc>
         <w:tc>
           <w:tcPr>
+            <w:cnfStyle w:val="000000000000" w:firstRow="0" w:lastRow="0" w:firstColumn="0" w:lastColumn="0" w:oddVBand="0" w:evenVBand="0" w:oddHBand="0" w:evenHBand="0" w:firstRowFirstColumn="0" w:firstRowLastColumn="0" w:lastRowFirstColumn="0" w:lastRowLastColumn="0"/>
             <w:tcW w:w="7020" w:type="dxa"/>
             <w:gridSpan w:val="10"/>
             <w:tcBorders>
-              <w:right w:val="single" w:sz="4" w:space="0" w:color="auto"/>
+              <w:right w:val="single" w:color="auto" w:sz="4" w:space="0"/>
             </w:tcBorders>
-            <w:shd w:val="clear" w:color="auto" w:fill="FFFFFF"/>
+            <w:shd w:val="clear" w:color="auto" w:fill="FFFFFF" w:themeFill="background1"/>
+            <w:tcMar/>
           </w:tcPr>
           <w:p>
             <w:pPr>
@@ -5392,11 +5701,13 @@
         </w:tc>
         <w:tc>
           <w:tcPr>
+            <w:cnfStyle w:val="000000000000" w:firstRow="0" w:lastRow="0" w:firstColumn="0" w:lastColumn="0" w:oddVBand="0" w:evenVBand="0" w:oddHBand="0" w:evenHBand="0" w:firstRowFirstColumn="0" w:firstRowLastColumn="0" w:lastRowFirstColumn="0" w:lastRowLastColumn="0"/>
             <w:tcW w:w="600" w:type="dxa"/>
             <w:tcBorders>
-              <w:left w:val="single" w:sz="4" w:space="0" w:color="auto"/>
+              <w:left w:val="single" w:color="auto" w:sz="4" w:space="0"/>
             </w:tcBorders>
-            <w:shd w:val="clear" w:color="auto" w:fill="FFFFFF"/>
+            <w:shd w:val="clear" w:color="auto" w:fill="FFFFFF" w:themeFill="background1"/>
+            <w:tcMar/>
           </w:tcPr>
           <w:p>
             <w:pPr>
@@ -5434,6 +5745,7 @@
             <w:cnfStyle w:val="001000000000" w:firstRow="0" w:lastRow="0" w:firstColumn="1" w:lastColumn="0" w:oddVBand="0" w:evenVBand="0" w:oddHBand="0" w:evenHBand="0" w:firstRowFirstColumn="0" w:firstRowLastColumn="0" w:lastRowFirstColumn="0" w:lastRowLastColumn="0"/>
             <w:tcW w:w="2534" w:type="dxa"/>
             <w:gridSpan w:val="2"/>
+            <w:tcMar/>
           </w:tcPr>
           <w:p>
             <w:pPr>
@@ -5457,12 +5769,14 @@
         </w:tc>
         <w:tc>
           <w:tcPr>
+            <w:cnfStyle w:val="000000000000" w:firstRow="0" w:lastRow="0" w:firstColumn="0" w:lastColumn="0" w:oddVBand="0" w:evenVBand="0" w:oddHBand="0" w:evenHBand="0" w:firstRowFirstColumn="0" w:firstRowLastColumn="0" w:lastRowFirstColumn="0" w:lastRowLastColumn="0"/>
             <w:tcW w:w="7020" w:type="dxa"/>
             <w:gridSpan w:val="10"/>
             <w:tcBorders>
-              <w:right w:val="single" w:sz="4" w:space="0" w:color="auto"/>
+              <w:right w:val="single" w:color="auto" w:sz="4" w:space="0"/>
             </w:tcBorders>
-            <w:shd w:val="clear" w:color="auto" w:fill="FFFFFF"/>
+            <w:shd w:val="clear" w:color="auto" w:fill="FFFFFF" w:themeFill="background1"/>
+            <w:tcMar/>
           </w:tcPr>
           <w:p>
             <w:pPr>
@@ -5488,11 +5802,13 @@
         </w:tc>
         <w:tc>
           <w:tcPr>
+            <w:cnfStyle w:val="000000000000" w:firstRow="0" w:lastRow="0" w:firstColumn="0" w:lastColumn="0" w:oddVBand="0" w:evenVBand="0" w:oddHBand="0" w:evenHBand="0" w:firstRowFirstColumn="0" w:firstRowLastColumn="0" w:lastRowFirstColumn="0" w:lastRowLastColumn="0"/>
             <w:tcW w:w="600" w:type="dxa"/>
             <w:tcBorders>
-              <w:left w:val="single" w:sz="4" w:space="0" w:color="auto"/>
+              <w:left w:val="single" w:color="auto" w:sz="4" w:space="0"/>
             </w:tcBorders>
-            <w:shd w:val="clear" w:color="auto" w:fill="FFFFFF"/>
+            <w:shd w:val="clear" w:color="auto" w:fill="FFFFFF" w:themeFill="background1"/>
+            <w:tcMar/>
           </w:tcPr>
           <w:p>
             <w:pPr>
@@ -5519,6 +5835,7 @@
             <w:tcW w:w="2534" w:type="dxa"/>
             <w:gridSpan w:val="2"/>
             <w:shd w:val="clear" w:color="auto" w:fill="FBE5D5"/>
+            <w:tcMar/>
           </w:tcPr>
           <w:p>
             <w:pPr>
@@ -5542,12 +5859,14 @@
         </w:tc>
         <w:tc>
           <w:tcPr>
+            <w:cnfStyle w:val="000000000000" w:firstRow="0" w:lastRow="0" w:firstColumn="0" w:lastColumn="0" w:oddVBand="0" w:evenVBand="0" w:oddHBand="0" w:evenHBand="0" w:firstRowFirstColumn="0" w:firstRowLastColumn="0" w:lastRowFirstColumn="0" w:lastRowLastColumn="0"/>
             <w:tcW w:w="7020" w:type="dxa"/>
             <w:gridSpan w:val="10"/>
             <w:tcBorders>
-              <w:right w:val="single" w:sz="4" w:space="0" w:color="auto"/>
+              <w:right w:val="single" w:color="auto" w:sz="4" w:space="0"/>
             </w:tcBorders>
-            <w:shd w:val="clear" w:color="auto" w:fill="FFFFFF"/>
+            <w:shd w:val="clear" w:color="auto" w:fill="FFFFFF" w:themeFill="background1"/>
+            <w:tcMar/>
           </w:tcPr>
           <w:p>
             <w:pPr>
@@ -5565,11 +5884,13 @@
         </w:tc>
         <w:tc>
           <w:tcPr>
+            <w:cnfStyle w:val="000000000000" w:firstRow="0" w:lastRow="0" w:firstColumn="0" w:lastColumn="0" w:oddVBand="0" w:evenVBand="0" w:oddHBand="0" w:evenHBand="0" w:firstRowFirstColumn="0" w:firstRowLastColumn="0" w:lastRowFirstColumn="0" w:lastRowLastColumn="0"/>
             <w:tcW w:w="600" w:type="dxa"/>
             <w:tcBorders>
-              <w:left w:val="single" w:sz="4" w:space="0" w:color="auto"/>
+              <w:left w:val="single" w:color="auto" w:sz="4" w:space="0"/>
             </w:tcBorders>
-            <w:shd w:val="clear" w:color="auto" w:fill="FFFFFF"/>
+            <w:shd w:val="clear" w:color="auto" w:fill="FFFFFF" w:themeFill="background1"/>
+            <w:tcMar/>
           </w:tcPr>
           <w:p>
             <w:pPr>
@@ -5596,6 +5917,7 @@
             <w:cnfStyle w:val="001000000000" w:firstRow="0" w:lastRow="0" w:firstColumn="1" w:lastColumn="0" w:oddVBand="0" w:evenVBand="0" w:oddHBand="0" w:evenHBand="0" w:firstRowFirstColumn="0" w:firstRowLastColumn="0" w:lastRowFirstColumn="0" w:lastRowLastColumn="0"/>
             <w:tcW w:w="2534" w:type="dxa"/>
             <w:gridSpan w:val="2"/>
+            <w:tcMar/>
           </w:tcPr>
           <w:p>
             <w:pPr>
@@ -5619,12 +5941,14 @@
         </w:tc>
         <w:tc>
           <w:tcPr>
+            <w:cnfStyle w:val="000000000000" w:firstRow="0" w:lastRow="0" w:firstColumn="0" w:lastColumn="0" w:oddVBand="0" w:evenVBand="0" w:oddHBand="0" w:evenHBand="0" w:firstRowFirstColumn="0" w:firstRowLastColumn="0" w:lastRowFirstColumn="0" w:lastRowLastColumn="0"/>
             <w:tcW w:w="7020" w:type="dxa"/>
             <w:gridSpan w:val="10"/>
             <w:tcBorders>
-              <w:right w:val="single" w:sz="4" w:space="0" w:color="auto"/>
+              <w:right w:val="single" w:color="auto" w:sz="4" w:space="0"/>
             </w:tcBorders>
-            <w:shd w:val="clear" w:color="auto" w:fill="FFFFFF"/>
+            <w:shd w:val="clear" w:color="auto" w:fill="FFFFFF" w:themeFill="background1"/>
+            <w:tcMar/>
           </w:tcPr>
           <w:p>
             <w:pPr>
@@ -5642,11 +5966,13 @@
         </w:tc>
         <w:tc>
           <w:tcPr>
+            <w:cnfStyle w:val="000000000000" w:firstRow="0" w:lastRow="0" w:firstColumn="0" w:lastColumn="0" w:oddVBand="0" w:evenVBand="0" w:oddHBand="0" w:evenHBand="0" w:firstRowFirstColumn="0" w:firstRowLastColumn="0" w:lastRowFirstColumn="0" w:lastRowLastColumn="0"/>
             <w:tcW w:w="600" w:type="dxa"/>
             <w:tcBorders>
-              <w:left w:val="single" w:sz="4" w:space="0" w:color="auto"/>
+              <w:left w:val="single" w:color="auto" w:sz="4" w:space="0"/>
             </w:tcBorders>
-            <w:shd w:val="clear" w:color="auto" w:fill="FFFFFF"/>
+            <w:shd w:val="clear" w:color="auto" w:fill="FFFFFF" w:themeFill="background1"/>
+            <w:tcMar/>
           </w:tcPr>
           <w:p>
             <w:pPr>
@@ -5673,6 +5999,7 @@
             <w:tcW w:w="2534" w:type="dxa"/>
             <w:gridSpan w:val="2"/>
             <w:shd w:val="clear" w:color="auto" w:fill="FBE5D5"/>
+            <w:tcMar/>
           </w:tcPr>
           <w:p>
             <w:pPr>
@@ -5696,9 +6023,11 @@
         </w:tc>
         <w:tc>
           <w:tcPr>
+            <w:cnfStyle w:val="000000000000" w:firstRow="0" w:lastRow="0" w:firstColumn="0" w:lastColumn="0" w:oddVBand="0" w:evenVBand="0" w:oddHBand="0" w:evenHBand="0" w:firstRowFirstColumn="0" w:firstRowLastColumn="0" w:lastRowFirstColumn="0" w:lastRowLastColumn="0"/>
             <w:tcW w:w="7620" w:type="dxa"/>
             <w:gridSpan w:val="11"/>
-            <w:shd w:val="clear" w:color="auto" w:fill="FFFFFF"/>
+            <w:shd w:val="clear" w:color="auto" w:fill="FFFFFF" w:themeFill="background1"/>
+            <w:tcMar/>
           </w:tcPr>
           <w:p>
             <w:pPr>
@@ -5734,6 +6063,7 @@
             <w:cnfStyle w:val="001000000000" w:firstRow="0" w:lastRow="0" w:firstColumn="1" w:lastColumn="0" w:oddVBand="0" w:evenVBand="0" w:oddHBand="0" w:evenHBand="0" w:firstRowFirstColumn="0" w:firstRowLastColumn="0" w:lastRowFirstColumn="0" w:lastRowLastColumn="0"/>
             <w:tcW w:w="2534" w:type="dxa"/>
             <w:gridSpan w:val="2"/>
+            <w:tcMar/>
           </w:tcPr>
           <w:p>
             <w:pPr>
@@ -5757,9 +6087,11 @@
         </w:tc>
         <w:tc>
           <w:tcPr>
+            <w:cnfStyle w:val="000000000000" w:firstRow="0" w:lastRow="0" w:firstColumn="0" w:lastColumn="0" w:oddVBand="0" w:evenVBand="0" w:oddHBand="0" w:evenHBand="0" w:firstRowFirstColumn="0" w:firstRowLastColumn="0" w:lastRowFirstColumn="0" w:lastRowLastColumn="0"/>
             <w:tcW w:w="7620" w:type="dxa"/>
             <w:gridSpan w:val="11"/>
-            <w:shd w:val="clear" w:color="auto" w:fill="FFFFFF"/>
+            <w:shd w:val="clear" w:color="auto" w:fill="FFFFFF" w:themeFill="background1"/>
+            <w:tcMar/>
           </w:tcPr>
           <w:p>
             <w:pPr>
@@ -5794,6 +6126,7 @@
             <w:cnfStyle w:val="001000000000" w:firstRow="0" w:lastRow="0" w:firstColumn="1" w:lastColumn="0" w:oddVBand="0" w:evenVBand="0" w:oddHBand="0" w:evenHBand="0" w:firstRowFirstColumn="0" w:firstRowLastColumn="0" w:lastRowFirstColumn="0" w:lastRowLastColumn="0"/>
             <w:tcW w:w="2534" w:type="dxa"/>
             <w:gridSpan w:val="2"/>
+            <w:tcMar/>
           </w:tcPr>
           <w:p>
             <w:pPr>
@@ -5813,12 +6146,14 @@
         </w:tc>
         <w:tc>
           <w:tcPr>
+            <w:cnfStyle w:val="000000000000" w:firstRow="0" w:lastRow="0" w:firstColumn="0" w:lastColumn="0" w:oddVBand="0" w:evenVBand="0" w:oddHBand="0" w:evenHBand="0" w:firstRowFirstColumn="0" w:firstRowLastColumn="0" w:lastRowFirstColumn="0" w:lastRowLastColumn="0"/>
             <w:tcW w:w="6495" w:type="dxa"/>
             <w:gridSpan w:val="4"/>
             <w:tcBorders>
-              <w:right w:val="single" w:sz="4" w:space="0" w:color="auto"/>
+              <w:right w:val="single" w:color="auto" w:sz="4" w:space="0"/>
             </w:tcBorders>
-            <w:shd w:val="clear" w:color="auto" w:fill="FFFFFF"/>
+            <w:shd w:val="clear" w:color="auto" w:fill="FFFFFF" w:themeFill="background1"/>
+            <w:tcMar/>
           </w:tcPr>
           <w:p>
             <w:pPr>
@@ -5843,12 +6178,14 @@
         </w:tc>
         <w:tc>
           <w:tcPr>
+            <w:cnfStyle w:val="000000000000" w:firstRow="0" w:lastRow="0" w:firstColumn="0" w:lastColumn="0" w:oddVBand="0" w:evenVBand="0" w:oddHBand="0" w:evenHBand="0" w:firstRowFirstColumn="0" w:firstRowLastColumn="0" w:lastRowFirstColumn="0" w:lastRowLastColumn="0"/>
             <w:tcW w:w="1125" w:type="dxa"/>
             <w:gridSpan w:val="7"/>
             <w:tcBorders>
-              <w:left w:val="single" w:sz="4" w:space="0" w:color="auto"/>
+              <w:left w:val="single" w:color="auto" w:sz="4" w:space="0"/>
             </w:tcBorders>
-            <w:shd w:val="clear" w:color="auto" w:fill="FFFFFF"/>
+            <w:shd w:val="clear" w:color="auto" w:fill="FFFFFF" w:themeFill="background1"/>
+            <w:tcMar/>
           </w:tcPr>
           <w:p>
             <w:pPr>
@@ -5873,6 +6210,7 @@
             <w:cnfStyle w:val="001000000000" w:firstRow="0" w:lastRow="0" w:firstColumn="1" w:lastColumn="0" w:oddVBand="0" w:evenVBand="0" w:oddHBand="0" w:evenHBand="0" w:firstRowFirstColumn="0" w:firstRowLastColumn="0" w:lastRowFirstColumn="0" w:lastRowLastColumn="0"/>
             <w:tcW w:w="2534" w:type="dxa"/>
             <w:gridSpan w:val="2"/>
+            <w:tcMar/>
           </w:tcPr>
           <w:p>
             <w:pPr>
@@ -5894,12 +6232,14 @@
         </w:tc>
         <w:tc>
           <w:tcPr>
+            <w:cnfStyle w:val="000000000000" w:firstRow="0" w:lastRow="0" w:firstColumn="0" w:lastColumn="0" w:oddVBand="0" w:evenVBand="0" w:oddHBand="0" w:evenHBand="0" w:firstRowFirstColumn="0" w:firstRowLastColumn="0" w:lastRowFirstColumn="0" w:lastRowLastColumn="0"/>
             <w:tcW w:w="6495" w:type="dxa"/>
             <w:gridSpan w:val="4"/>
             <w:tcBorders>
-              <w:right w:val="single" w:sz="4" w:space="0" w:color="auto"/>
+              <w:right w:val="single" w:color="auto" w:sz="4" w:space="0"/>
             </w:tcBorders>
-            <w:shd w:val="clear" w:color="auto" w:fill="FFFFFF"/>
+            <w:shd w:val="clear" w:color="auto" w:fill="FFFFFF" w:themeFill="background1"/>
+            <w:tcMar/>
           </w:tcPr>
           <w:p>
             <w:pPr>
@@ -5924,12 +6264,14 @@
         </w:tc>
         <w:tc>
           <w:tcPr>
+            <w:cnfStyle w:val="000000000000" w:firstRow="0" w:lastRow="0" w:firstColumn="0" w:lastColumn="0" w:oddVBand="0" w:evenVBand="0" w:oddHBand="0" w:evenHBand="0" w:firstRowFirstColumn="0" w:firstRowLastColumn="0" w:lastRowFirstColumn="0" w:lastRowLastColumn="0"/>
             <w:tcW w:w="1125" w:type="dxa"/>
             <w:gridSpan w:val="7"/>
             <w:tcBorders>
-              <w:left w:val="single" w:sz="4" w:space="0" w:color="auto"/>
+              <w:left w:val="single" w:color="auto" w:sz="4" w:space="0"/>
             </w:tcBorders>
-            <w:shd w:val="clear" w:color="auto" w:fill="FFFFFF"/>
+            <w:shd w:val="clear" w:color="auto" w:fill="FFFFFF" w:themeFill="background1"/>
+            <w:tcMar/>
           </w:tcPr>
           <w:p>
             <w:pPr>
@@ -5962,6 +6304,7 @@
             <w:cnfStyle w:val="001000000000" w:firstRow="0" w:lastRow="0" w:firstColumn="1" w:lastColumn="0" w:oddVBand="0" w:evenVBand="0" w:oddHBand="0" w:evenHBand="0" w:firstRowFirstColumn="0" w:firstRowLastColumn="0" w:lastRowFirstColumn="0" w:lastRowLastColumn="0"/>
             <w:tcW w:w="2534" w:type="dxa"/>
             <w:gridSpan w:val="2"/>
+            <w:tcMar/>
           </w:tcPr>
           <w:p>
             <w:pPr>
@@ -5983,12 +6326,14 @@
         </w:tc>
         <w:tc>
           <w:tcPr>
+            <w:cnfStyle w:val="000000000000" w:firstRow="0" w:lastRow="0" w:firstColumn="0" w:lastColumn="0" w:oddVBand="0" w:evenVBand="0" w:oddHBand="0" w:evenHBand="0" w:firstRowFirstColumn="0" w:firstRowLastColumn="0" w:lastRowFirstColumn="0" w:lastRowLastColumn="0"/>
             <w:tcW w:w="6495" w:type="dxa"/>
             <w:gridSpan w:val="4"/>
             <w:tcBorders>
-              <w:right w:val="single" w:sz="4" w:space="0" w:color="auto"/>
+              <w:right w:val="single" w:color="auto" w:sz="4" w:space="0"/>
             </w:tcBorders>
-            <w:shd w:val="clear" w:color="auto" w:fill="FFFFFF"/>
+            <w:shd w:val="clear" w:color="auto" w:fill="FFFFFF" w:themeFill="background1"/>
+            <w:tcMar/>
           </w:tcPr>
           <w:p>
             <w:pPr>
@@ -6013,12 +6358,14 @@
         </w:tc>
         <w:tc>
           <w:tcPr>
+            <w:cnfStyle w:val="000000000000" w:firstRow="0" w:lastRow="0" w:firstColumn="0" w:lastColumn="0" w:oddVBand="0" w:evenVBand="0" w:oddHBand="0" w:evenHBand="0" w:firstRowFirstColumn="0" w:firstRowLastColumn="0" w:lastRowFirstColumn="0" w:lastRowLastColumn="0"/>
             <w:tcW w:w="1125" w:type="dxa"/>
             <w:gridSpan w:val="7"/>
             <w:tcBorders>
-              <w:left w:val="single" w:sz="4" w:space="0" w:color="auto"/>
+              <w:left w:val="single" w:color="auto" w:sz="4" w:space="0"/>
             </w:tcBorders>
-            <w:shd w:val="clear" w:color="auto" w:fill="FFFFFF"/>
+            <w:shd w:val="clear" w:color="auto" w:fill="FFFFFF" w:themeFill="background1"/>
+            <w:tcMar/>
           </w:tcPr>
           <w:p>
             <w:pPr>
@@ -6043,33 +6390,35 @@
             <w:cnfStyle w:val="001000000000" w:firstRow="0" w:lastRow="0" w:firstColumn="1" w:lastColumn="0" w:oddVBand="0" w:evenVBand="0" w:oddHBand="0" w:evenHBand="0" w:firstRowFirstColumn="0" w:firstRowLastColumn="0" w:lastRowFirstColumn="0" w:lastRowLastColumn="0"/>
             <w:tcW w:w="2534" w:type="dxa"/>
             <w:gridSpan w:val="2"/>
-          </w:tcPr>
-          <w:p>
-            <w:pPr>
-              <w:rPr>
-                <w:rFonts w:eastAsia="Calibri"/>
-                <w:b w:val="0"/>
-                <w:bCs/>
-                <w:color w:val="auto"/>
-              </w:rPr>
-            </w:pPr>
-            <w:r>
-              <w:rPr>
-                <w:rFonts w:eastAsia="Calibri"/>
-                <w:b w:val="0"/>
-                <w:bCs/>
-                <w:color w:val="auto"/>
-              </w:rPr>
-              <w:lastRenderedPageBreak/>
+            <w:tcMar/>
+          </w:tcPr>
+          <w:p>
+            <w:pPr>
+              <w:rPr>
+                <w:rFonts w:eastAsia="Calibri"/>
+                <w:b w:val="0"/>
+                <w:bCs/>
+                <w:color w:val="auto"/>
+              </w:rPr>
+            </w:pPr>
+            <w:r>
+              <w:rPr>
+                <w:rFonts w:eastAsia="Calibri"/>
+                <w:b w:val="0"/>
+                <w:bCs/>
+                <w:color w:val="auto"/>
+              </w:rPr>
               <w:t>Comentario respuesta correcta</w:t>
             </w:r>
           </w:p>
         </w:tc>
         <w:tc>
           <w:tcPr>
+            <w:cnfStyle w:val="000000000000" w:firstRow="0" w:lastRow="0" w:firstColumn="0" w:lastColumn="0" w:oddVBand="0" w:evenVBand="0" w:oddHBand="0" w:evenHBand="0" w:firstRowFirstColumn="0" w:firstRowLastColumn="0" w:lastRowFirstColumn="0" w:lastRowLastColumn="0"/>
             <w:tcW w:w="7620" w:type="dxa"/>
             <w:gridSpan w:val="11"/>
-            <w:shd w:val="clear" w:color="auto" w:fill="FFFFFF"/>
+            <w:shd w:val="clear" w:color="auto" w:fill="FFFFFF" w:themeFill="background1"/>
+            <w:tcMar/>
           </w:tcPr>
           <w:p>
             <w:pPr>
@@ -6102,6 +6451,7 @@
             <w:cnfStyle w:val="001000000000" w:firstRow="0" w:lastRow="0" w:firstColumn="1" w:lastColumn="0" w:oddVBand="0" w:evenVBand="0" w:oddHBand="0" w:evenHBand="0" w:firstRowFirstColumn="0" w:firstRowLastColumn="0" w:lastRowFirstColumn="0" w:lastRowLastColumn="0"/>
             <w:tcW w:w="2534" w:type="dxa"/>
             <w:gridSpan w:val="2"/>
+            <w:tcMar/>
           </w:tcPr>
           <w:p>
             <w:pPr>
@@ -6125,9 +6475,11 @@
         </w:tc>
         <w:tc>
           <w:tcPr>
+            <w:cnfStyle w:val="000000000000" w:firstRow="0" w:lastRow="0" w:firstColumn="0" w:lastColumn="0" w:oddVBand="0" w:evenVBand="0" w:oddHBand="0" w:evenHBand="0" w:firstRowFirstColumn="0" w:firstRowLastColumn="0" w:lastRowFirstColumn="0" w:lastRowLastColumn="0"/>
             <w:tcW w:w="7620" w:type="dxa"/>
             <w:gridSpan w:val="11"/>
-            <w:shd w:val="clear" w:color="auto" w:fill="FFFFFF"/>
+            <w:shd w:val="clear" w:color="auto" w:fill="FFFFFF" w:themeFill="background1"/>
+            <w:tcMar/>
           </w:tcPr>
           <w:p>
             <w:pPr>
@@ -6161,6 +6513,7 @@
             <w:cnfStyle w:val="001000000000" w:firstRow="0" w:lastRow="0" w:firstColumn="1" w:lastColumn="0" w:oddVBand="0" w:evenVBand="0" w:oddHBand="0" w:evenHBand="0" w:firstRowFirstColumn="0" w:firstRowLastColumn="0" w:lastRowFirstColumn="0" w:lastRowLastColumn="0"/>
             <w:tcW w:w="2534" w:type="dxa"/>
             <w:gridSpan w:val="2"/>
+            <w:tcMar/>
           </w:tcPr>
           <w:p>
             <w:pPr>
@@ -6180,9 +6533,11 @@
         </w:tc>
         <w:tc>
           <w:tcPr>
+            <w:cnfStyle w:val="000000000000" w:firstRow="0" w:lastRow="0" w:firstColumn="0" w:lastColumn="0" w:oddVBand="0" w:evenVBand="0" w:oddHBand="0" w:evenHBand="0" w:firstRowFirstColumn="0" w:firstRowLastColumn="0" w:lastRowFirstColumn="0" w:lastRowLastColumn="0"/>
             <w:tcW w:w="7620" w:type="dxa"/>
             <w:gridSpan w:val="11"/>
-            <w:shd w:val="clear" w:color="auto" w:fill="FFFFFF"/>
+            <w:shd w:val="clear" w:color="auto" w:fill="FFFFFF" w:themeFill="background1"/>
+            <w:tcMar/>
           </w:tcPr>
           <w:p>
             <w:pPr>
@@ -6215,6 +6570,7 @@
             <w:cnfStyle w:val="001000000000" w:firstRow="0" w:lastRow="0" w:firstColumn="1" w:lastColumn="0" w:oddVBand="0" w:evenVBand="0" w:oddHBand="0" w:evenHBand="0" w:firstRowFirstColumn="0" w:firstRowLastColumn="0" w:lastRowFirstColumn="0" w:lastRowLastColumn="0"/>
             <w:tcW w:w="2534" w:type="dxa"/>
             <w:gridSpan w:val="2"/>
+            <w:tcMar/>
           </w:tcPr>
           <w:p>
             <w:pPr>
@@ -6236,12 +6592,14 @@
         </w:tc>
         <w:tc>
           <w:tcPr>
+            <w:cnfStyle w:val="000000000000" w:firstRow="0" w:lastRow="0" w:firstColumn="0" w:lastColumn="0" w:oddVBand="0" w:evenVBand="0" w:oddHBand="0" w:evenHBand="0" w:firstRowFirstColumn="0" w:firstRowLastColumn="0" w:lastRowFirstColumn="0" w:lastRowLastColumn="0"/>
             <w:tcW w:w="6735" w:type="dxa"/>
             <w:gridSpan w:val="8"/>
             <w:tcBorders>
-              <w:right w:val="single" w:sz="4" w:space="0" w:color="auto"/>
+              <w:right w:val="single" w:color="auto" w:sz="4" w:space="0"/>
             </w:tcBorders>
-            <w:shd w:val="clear" w:color="auto" w:fill="FFFFFF"/>
+            <w:shd w:val="clear" w:color="auto" w:fill="FFFFFF" w:themeFill="background1"/>
+            <w:tcMar/>
           </w:tcPr>
           <w:p>
             <w:pPr>
@@ -6266,12 +6624,14 @@
         </w:tc>
         <w:tc>
           <w:tcPr>
+            <w:cnfStyle w:val="000000000000" w:firstRow="0" w:lastRow="0" w:firstColumn="0" w:lastColumn="0" w:oddVBand="0" w:evenVBand="0" w:oddHBand="0" w:evenHBand="0" w:firstRowFirstColumn="0" w:firstRowLastColumn="0" w:lastRowFirstColumn="0" w:lastRowLastColumn="0"/>
             <w:tcW w:w="885" w:type="dxa"/>
             <w:gridSpan w:val="3"/>
             <w:tcBorders>
-              <w:left w:val="single" w:sz="4" w:space="0" w:color="auto"/>
+              <w:left w:val="single" w:color="auto" w:sz="4" w:space="0"/>
             </w:tcBorders>
-            <w:shd w:val="clear" w:color="auto" w:fill="FFFFFF"/>
+            <w:shd w:val="clear" w:color="auto" w:fill="FFFFFF" w:themeFill="background1"/>
+            <w:tcMar/>
           </w:tcPr>
           <w:p>
             <w:pPr>
@@ -6305,6 +6665,7 @@
             <w:cnfStyle w:val="001000000000" w:firstRow="0" w:lastRow="0" w:firstColumn="1" w:lastColumn="0" w:oddVBand="0" w:evenVBand="0" w:oddHBand="0" w:evenHBand="0" w:firstRowFirstColumn="0" w:firstRowLastColumn="0" w:lastRowFirstColumn="0" w:lastRowLastColumn="0"/>
             <w:tcW w:w="2534" w:type="dxa"/>
             <w:gridSpan w:val="2"/>
+            <w:tcMar/>
           </w:tcPr>
           <w:p>
             <w:pPr>
@@ -6326,12 +6687,14 @@
         </w:tc>
         <w:tc>
           <w:tcPr>
+            <w:cnfStyle w:val="000000000000" w:firstRow="0" w:lastRow="0" w:firstColumn="0" w:lastColumn="0" w:oddVBand="0" w:evenVBand="0" w:oddHBand="0" w:evenHBand="0" w:firstRowFirstColumn="0" w:firstRowLastColumn="0" w:lastRowFirstColumn="0" w:lastRowLastColumn="0"/>
             <w:tcW w:w="6735" w:type="dxa"/>
             <w:gridSpan w:val="8"/>
             <w:tcBorders>
-              <w:right w:val="single" w:sz="4" w:space="0" w:color="auto"/>
+              <w:right w:val="single" w:color="auto" w:sz="4" w:space="0"/>
             </w:tcBorders>
-            <w:shd w:val="clear" w:color="auto" w:fill="FFFFFF"/>
+            <w:shd w:val="clear" w:color="auto" w:fill="FFFFFF" w:themeFill="background1"/>
+            <w:tcMar/>
           </w:tcPr>
           <w:p>
             <w:pPr>
@@ -6356,12 +6719,14 @@
         </w:tc>
         <w:tc>
           <w:tcPr>
+            <w:cnfStyle w:val="000000000000" w:firstRow="0" w:lastRow="0" w:firstColumn="0" w:lastColumn="0" w:oddVBand="0" w:evenVBand="0" w:oddHBand="0" w:evenHBand="0" w:firstRowFirstColumn="0" w:firstRowLastColumn="0" w:lastRowFirstColumn="0" w:lastRowLastColumn="0"/>
             <w:tcW w:w="885" w:type="dxa"/>
             <w:gridSpan w:val="3"/>
             <w:tcBorders>
-              <w:left w:val="single" w:sz="4" w:space="0" w:color="auto"/>
+              <w:left w:val="single" w:color="auto" w:sz="4" w:space="0"/>
             </w:tcBorders>
-            <w:shd w:val="clear" w:color="auto" w:fill="FFFFFF"/>
+            <w:shd w:val="clear" w:color="auto" w:fill="FFFFFF" w:themeFill="background1"/>
+            <w:tcMar/>
           </w:tcPr>
           <w:p>
             <w:pPr>
@@ -6385,6 +6750,7 @@
             <w:cnfStyle w:val="001000000000" w:firstRow="0" w:lastRow="0" w:firstColumn="1" w:lastColumn="0" w:oddVBand="0" w:evenVBand="0" w:oddHBand="0" w:evenHBand="0" w:firstRowFirstColumn="0" w:firstRowLastColumn="0" w:lastRowFirstColumn="0" w:lastRowLastColumn="0"/>
             <w:tcW w:w="2534" w:type="dxa"/>
             <w:gridSpan w:val="2"/>
+            <w:tcMar/>
           </w:tcPr>
           <w:p>
             <w:pPr>
@@ -6408,9 +6774,11 @@
         </w:tc>
         <w:tc>
           <w:tcPr>
+            <w:cnfStyle w:val="000000000000" w:firstRow="0" w:lastRow="0" w:firstColumn="0" w:lastColumn="0" w:oddVBand="0" w:evenVBand="0" w:oddHBand="0" w:evenHBand="0" w:firstRowFirstColumn="0" w:firstRowLastColumn="0" w:lastRowFirstColumn="0" w:lastRowLastColumn="0"/>
             <w:tcW w:w="7620" w:type="dxa"/>
             <w:gridSpan w:val="11"/>
-            <w:shd w:val="clear" w:color="auto" w:fill="FFFFFF"/>
+            <w:shd w:val="clear" w:color="auto" w:fill="FFFFFF" w:themeFill="background1"/>
+            <w:tcMar/>
           </w:tcPr>
           <w:p>
             <w:pPr>
@@ -6444,6 +6812,7 @@
             <w:cnfStyle w:val="001000000000" w:firstRow="0" w:lastRow="0" w:firstColumn="1" w:lastColumn="0" w:oddVBand="0" w:evenVBand="0" w:oddHBand="0" w:evenHBand="0" w:firstRowFirstColumn="0" w:firstRowLastColumn="0" w:lastRowFirstColumn="0" w:lastRowLastColumn="0"/>
             <w:tcW w:w="2534" w:type="dxa"/>
             <w:gridSpan w:val="2"/>
+            <w:tcMar/>
           </w:tcPr>
           <w:p>
             <w:pPr>
@@ -6467,9 +6836,11 @@
         </w:tc>
         <w:tc>
           <w:tcPr>
+            <w:cnfStyle w:val="000000000000" w:firstRow="0" w:lastRow="0" w:firstColumn="0" w:lastColumn="0" w:oddVBand="0" w:evenVBand="0" w:oddHBand="0" w:evenHBand="0" w:firstRowFirstColumn="0" w:firstRowLastColumn="0" w:lastRowFirstColumn="0" w:lastRowLastColumn="0"/>
             <w:tcW w:w="7620" w:type="dxa"/>
             <w:gridSpan w:val="11"/>
-            <w:shd w:val="clear" w:color="auto" w:fill="FFFFFF"/>
+            <w:shd w:val="clear" w:color="auto" w:fill="FFFFFF" w:themeFill="background1"/>
+            <w:tcMar/>
           </w:tcPr>
           <w:p>
             <w:pPr>
@@ -6502,6 +6873,7 @@
             <w:cnfStyle w:val="001000000000" w:firstRow="0" w:lastRow="0" w:firstColumn="1" w:lastColumn="0" w:oddVBand="0" w:evenVBand="0" w:oddHBand="0" w:evenHBand="0" w:firstRowFirstColumn="0" w:firstRowLastColumn="0" w:lastRowFirstColumn="0" w:lastRowLastColumn="0"/>
             <w:tcW w:w="2534" w:type="dxa"/>
             <w:gridSpan w:val="2"/>
+            <w:tcMar/>
           </w:tcPr>
           <w:p>
             <w:pPr>
@@ -6521,9 +6893,11 @@
         </w:tc>
         <w:tc>
           <w:tcPr>
+            <w:cnfStyle w:val="000000000000" w:firstRow="0" w:lastRow="0" w:firstColumn="0" w:lastColumn="0" w:oddVBand="0" w:evenVBand="0" w:oddHBand="0" w:evenHBand="0" w:firstRowFirstColumn="0" w:firstRowLastColumn="0" w:lastRowFirstColumn="0" w:lastRowLastColumn="0"/>
             <w:tcW w:w="7620" w:type="dxa"/>
             <w:gridSpan w:val="11"/>
-            <w:shd w:val="clear" w:color="auto" w:fill="FFFFFF"/>
+            <w:shd w:val="clear" w:color="auto" w:fill="FFFFFF" w:themeFill="background1"/>
+            <w:tcMar/>
           </w:tcPr>
           <w:p>
             <w:pPr>
@@ -6557,6 +6931,7 @@
             <w:cnfStyle w:val="001000000000" w:firstRow="0" w:lastRow="0" w:firstColumn="1" w:lastColumn="0" w:oddVBand="0" w:evenVBand="0" w:oddHBand="0" w:evenHBand="0" w:firstRowFirstColumn="0" w:firstRowLastColumn="0" w:lastRowFirstColumn="0" w:lastRowLastColumn="0"/>
             <w:tcW w:w="2534" w:type="dxa"/>
             <w:gridSpan w:val="2"/>
+            <w:tcMar/>
           </w:tcPr>
           <w:p>
             <w:pPr>
@@ -6578,12 +6953,14 @@
         </w:tc>
         <w:tc>
           <w:tcPr>
+            <w:cnfStyle w:val="000000000000" w:firstRow="0" w:lastRow="0" w:firstColumn="0" w:lastColumn="0" w:oddVBand="0" w:evenVBand="0" w:oddHBand="0" w:evenHBand="0" w:firstRowFirstColumn="0" w:firstRowLastColumn="0" w:lastRowFirstColumn="0" w:lastRowLastColumn="0"/>
             <w:tcW w:w="6615" w:type="dxa"/>
             <w:gridSpan w:val="7"/>
             <w:tcBorders>
-              <w:right w:val="single" w:sz="4" w:space="0" w:color="auto"/>
+              <w:right w:val="single" w:color="auto" w:sz="4" w:space="0"/>
             </w:tcBorders>
-            <w:shd w:val="clear" w:color="auto" w:fill="FFFFFF"/>
+            <w:shd w:val="clear" w:color="auto" w:fill="FFFFFF" w:themeFill="background1"/>
+            <w:tcMar/>
           </w:tcPr>
           <w:p>
             <w:pPr>
@@ -6608,12 +6985,14 @@
         </w:tc>
         <w:tc>
           <w:tcPr>
+            <w:cnfStyle w:val="000000000000" w:firstRow="0" w:lastRow="0" w:firstColumn="0" w:lastColumn="0" w:oddVBand="0" w:evenVBand="0" w:oddHBand="0" w:evenHBand="0" w:firstRowFirstColumn="0" w:firstRowLastColumn="0" w:lastRowFirstColumn="0" w:lastRowLastColumn="0"/>
             <w:tcW w:w="1005" w:type="dxa"/>
             <w:gridSpan w:val="4"/>
             <w:tcBorders>
-              <w:left w:val="single" w:sz="4" w:space="0" w:color="auto"/>
+              <w:left w:val="single" w:color="auto" w:sz="4" w:space="0"/>
             </w:tcBorders>
-            <w:shd w:val="clear" w:color="auto" w:fill="FFFFFF"/>
+            <w:shd w:val="clear" w:color="auto" w:fill="FFFFFF" w:themeFill="background1"/>
+            <w:tcMar/>
           </w:tcPr>
           <w:p>
             <w:pPr>
@@ -6637,6 +7016,7 @@
             <w:cnfStyle w:val="001000000000" w:firstRow="0" w:lastRow="0" w:firstColumn="1" w:lastColumn="0" w:oddVBand="0" w:evenVBand="0" w:oddHBand="0" w:evenHBand="0" w:firstRowFirstColumn="0" w:firstRowLastColumn="0" w:lastRowFirstColumn="0" w:lastRowLastColumn="0"/>
             <w:tcW w:w="2534" w:type="dxa"/>
             <w:gridSpan w:val="2"/>
+            <w:tcMar/>
           </w:tcPr>
           <w:p>
             <w:pPr>
@@ -6658,12 +7038,14 @@
         </w:tc>
         <w:tc>
           <w:tcPr>
+            <w:cnfStyle w:val="000000000000" w:firstRow="0" w:lastRow="0" w:firstColumn="0" w:lastColumn="0" w:oddVBand="0" w:evenVBand="0" w:oddHBand="0" w:evenHBand="0" w:firstRowFirstColumn="0" w:firstRowLastColumn="0" w:lastRowFirstColumn="0" w:lastRowLastColumn="0"/>
             <w:tcW w:w="6615" w:type="dxa"/>
             <w:gridSpan w:val="7"/>
             <w:tcBorders>
-              <w:right w:val="single" w:sz="4" w:space="0" w:color="auto"/>
+              <w:right w:val="single" w:color="auto" w:sz="4" w:space="0"/>
             </w:tcBorders>
-            <w:shd w:val="clear" w:color="auto" w:fill="FFFFFF"/>
+            <w:shd w:val="clear" w:color="auto" w:fill="FFFFFF" w:themeFill="background1"/>
+            <w:tcMar/>
           </w:tcPr>
           <w:p>
             <w:pPr>
@@ -6688,12 +7070,14 @@
         </w:tc>
         <w:tc>
           <w:tcPr>
+            <w:cnfStyle w:val="000000000000" w:firstRow="0" w:lastRow="0" w:firstColumn="0" w:lastColumn="0" w:oddVBand="0" w:evenVBand="0" w:oddHBand="0" w:evenHBand="0" w:firstRowFirstColumn="0" w:firstRowLastColumn="0" w:lastRowFirstColumn="0" w:lastRowLastColumn="0"/>
             <w:tcW w:w="1005" w:type="dxa"/>
             <w:gridSpan w:val="4"/>
             <w:tcBorders>
-              <w:left w:val="single" w:sz="4" w:space="0" w:color="auto"/>
+              <w:left w:val="single" w:color="auto" w:sz="4" w:space="0"/>
             </w:tcBorders>
-            <w:shd w:val="clear" w:color="auto" w:fill="FFFFFF"/>
+            <w:shd w:val="clear" w:color="auto" w:fill="FFFFFF" w:themeFill="background1"/>
+            <w:tcMar/>
           </w:tcPr>
           <w:p>
             <w:pPr>
@@ -6727,6 +7111,7 @@
             <w:cnfStyle w:val="001000000000" w:firstRow="0" w:lastRow="0" w:firstColumn="1" w:lastColumn="0" w:oddVBand="0" w:evenVBand="0" w:oddHBand="0" w:evenHBand="0" w:firstRowFirstColumn="0" w:firstRowLastColumn="0" w:lastRowFirstColumn="0" w:lastRowLastColumn="0"/>
             <w:tcW w:w="2534" w:type="dxa"/>
             <w:gridSpan w:val="2"/>
+            <w:tcMar/>
           </w:tcPr>
           <w:p>
             <w:pPr>
@@ -6750,9 +7135,11 @@
         </w:tc>
         <w:tc>
           <w:tcPr>
+            <w:cnfStyle w:val="000000000000" w:firstRow="0" w:lastRow="0" w:firstColumn="0" w:lastColumn="0" w:oddVBand="0" w:evenVBand="0" w:oddHBand="0" w:evenHBand="0" w:firstRowFirstColumn="0" w:firstRowLastColumn="0" w:lastRowFirstColumn="0" w:lastRowLastColumn="0"/>
             <w:tcW w:w="7620" w:type="dxa"/>
             <w:gridSpan w:val="11"/>
-            <w:shd w:val="clear" w:color="auto" w:fill="FFFFFF"/>
+            <w:shd w:val="clear" w:color="auto" w:fill="FFFFFF" w:themeFill="background1"/>
+            <w:tcMar/>
           </w:tcPr>
           <w:p>
             <w:pPr>
@@ -6785,6 +7172,7 @@
             <w:cnfStyle w:val="001000000000" w:firstRow="0" w:lastRow="0" w:firstColumn="1" w:lastColumn="0" w:oddVBand="0" w:evenVBand="0" w:oddHBand="0" w:evenHBand="0" w:firstRowFirstColumn="0" w:firstRowLastColumn="0" w:lastRowFirstColumn="0" w:lastRowLastColumn="0"/>
             <w:tcW w:w="2534" w:type="dxa"/>
             <w:gridSpan w:val="2"/>
+            <w:tcMar/>
           </w:tcPr>
           <w:p>
             <w:pPr>
@@ -6808,9 +7196,11 @@
         </w:tc>
         <w:tc>
           <w:tcPr>
+            <w:cnfStyle w:val="000000000000" w:firstRow="0" w:lastRow="0" w:firstColumn="0" w:lastColumn="0" w:oddVBand="0" w:evenVBand="0" w:oddHBand="0" w:evenHBand="0" w:firstRowFirstColumn="0" w:firstRowLastColumn="0" w:lastRowFirstColumn="0" w:lastRowLastColumn="0"/>
             <w:tcW w:w="7620" w:type="dxa"/>
             <w:gridSpan w:val="11"/>
-            <w:shd w:val="clear" w:color="auto" w:fill="FFFFFF"/>
+            <w:shd w:val="clear" w:color="auto" w:fill="FFFFFF" w:themeFill="background1"/>
+            <w:tcMar/>
           </w:tcPr>
           <w:p>
             <w:pPr>
@@ -6844,6 +7234,7 @@
             <w:cnfStyle w:val="001000000000" w:firstRow="0" w:lastRow="0" w:firstColumn="1" w:lastColumn="0" w:oddVBand="0" w:evenVBand="0" w:oddHBand="0" w:evenHBand="0" w:firstRowFirstColumn="0" w:firstRowLastColumn="0" w:lastRowFirstColumn="0" w:lastRowLastColumn="0"/>
             <w:tcW w:w="2534" w:type="dxa"/>
             <w:gridSpan w:val="2"/>
+            <w:tcMar/>
           </w:tcPr>
           <w:p>
             <w:pPr>
@@ -6863,9 +7254,11 @@
         </w:tc>
         <w:tc>
           <w:tcPr>
+            <w:cnfStyle w:val="000000000000" w:firstRow="0" w:lastRow="0" w:firstColumn="0" w:lastColumn="0" w:oddVBand="0" w:evenVBand="0" w:oddHBand="0" w:evenHBand="0" w:firstRowFirstColumn="0" w:firstRowLastColumn="0" w:lastRowFirstColumn="0" w:lastRowLastColumn="0"/>
             <w:tcW w:w="7620" w:type="dxa"/>
             <w:gridSpan w:val="11"/>
-            <w:shd w:val="clear" w:color="auto" w:fill="FFFFFF"/>
+            <w:shd w:val="clear" w:color="auto" w:fill="FFFFFF" w:themeFill="background1"/>
+            <w:tcMar/>
           </w:tcPr>
           <w:p>
             <w:pPr>
@@ -6898,6 +7291,7 @@
             <w:cnfStyle w:val="001000000000" w:firstRow="0" w:lastRow="0" w:firstColumn="1" w:lastColumn="0" w:oddVBand="0" w:evenVBand="0" w:oddHBand="0" w:evenHBand="0" w:firstRowFirstColumn="0" w:firstRowLastColumn="0" w:lastRowFirstColumn="0" w:lastRowLastColumn="0"/>
             <w:tcW w:w="2534" w:type="dxa"/>
             <w:gridSpan w:val="2"/>
+            <w:tcMar/>
           </w:tcPr>
           <w:p>
             <w:pPr>
@@ -6919,12 +7313,14 @@
         </w:tc>
         <w:tc>
           <w:tcPr>
+            <w:cnfStyle w:val="000000000000" w:firstRow="0" w:lastRow="0" w:firstColumn="0" w:lastColumn="0" w:oddVBand="0" w:evenVBand="0" w:oddHBand="0" w:evenHBand="0" w:firstRowFirstColumn="0" w:firstRowLastColumn="0" w:lastRowFirstColumn="0" w:lastRowLastColumn="0"/>
             <w:tcW w:w="6585" w:type="dxa"/>
             <w:gridSpan w:val="5"/>
             <w:tcBorders>
-              <w:right w:val="single" w:sz="4" w:space="0" w:color="auto"/>
+              <w:right w:val="single" w:color="auto" w:sz="4" w:space="0"/>
             </w:tcBorders>
-            <w:shd w:val="clear" w:color="auto" w:fill="FFFFFF"/>
+            <w:shd w:val="clear" w:color="auto" w:fill="FFFFFF" w:themeFill="background1"/>
+            <w:tcMar/>
           </w:tcPr>
           <w:p>
             <w:pPr>
@@ -6949,12 +7345,14 @@
         </w:tc>
         <w:tc>
           <w:tcPr>
+            <w:cnfStyle w:val="000000000000" w:firstRow="0" w:lastRow="0" w:firstColumn="0" w:lastColumn="0" w:oddVBand="0" w:evenVBand="0" w:oddHBand="0" w:evenHBand="0" w:firstRowFirstColumn="0" w:firstRowLastColumn="0" w:lastRowFirstColumn="0" w:lastRowLastColumn="0"/>
             <w:tcW w:w="1035" w:type="dxa"/>
             <w:gridSpan w:val="6"/>
             <w:tcBorders>
-              <w:left w:val="single" w:sz="4" w:space="0" w:color="auto"/>
+              <w:left w:val="single" w:color="auto" w:sz="4" w:space="0"/>
             </w:tcBorders>
-            <w:shd w:val="clear" w:color="auto" w:fill="FFFFFF"/>
+            <w:shd w:val="clear" w:color="auto" w:fill="FFFFFF" w:themeFill="background1"/>
+            <w:tcMar/>
           </w:tcPr>
           <w:p>
             <w:pPr>
@@ -6979,6 +7377,7 @@
             <w:cnfStyle w:val="001000000000" w:firstRow="0" w:lastRow="0" w:firstColumn="1" w:lastColumn="0" w:oddVBand="0" w:evenVBand="0" w:oddHBand="0" w:evenHBand="0" w:firstRowFirstColumn="0" w:firstRowLastColumn="0" w:lastRowFirstColumn="0" w:lastRowLastColumn="0"/>
             <w:tcW w:w="2534" w:type="dxa"/>
             <w:gridSpan w:val="2"/>
+            <w:tcMar/>
           </w:tcPr>
           <w:p>
             <w:pPr>
@@ -7000,12 +7399,14 @@
         </w:tc>
         <w:tc>
           <w:tcPr>
+            <w:cnfStyle w:val="000000000000" w:firstRow="0" w:lastRow="0" w:firstColumn="0" w:lastColumn="0" w:oddVBand="0" w:evenVBand="0" w:oddHBand="0" w:evenHBand="0" w:firstRowFirstColumn="0" w:firstRowLastColumn="0" w:lastRowFirstColumn="0" w:lastRowLastColumn="0"/>
             <w:tcW w:w="6585" w:type="dxa"/>
             <w:gridSpan w:val="5"/>
             <w:tcBorders>
-              <w:right w:val="single" w:sz="4" w:space="0" w:color="auto"/>
+              <w:right w:val="single" w:color="auto" w:sz="4" w:space="0"/>
             </w:tcBorders>
-            <w:shd w:val="clear" w:color="auto" w:fill="FFFFFF"/>
+            <w:shd w:val="clear" w:color="auto" w:fill="FFFFFF" w:themeFill="background1"/>
+            <w:tcMar/>
           </w:tcPr>
           <w:p>
             <w:pPr>
@@ -7030,12 +7431,14 @@
         </w:tc>
         <w:tc>
           <w:tcPr>
+            <w:cnfStyle w:val="000000000000" w:firstRow="0" w:lastRow="0" w:firstColumn="0" w:lastColumn="0" w:oddVBand="0" w:evenVBand="0" w:oddHBand="0" w:evenHBand="0" w:firstRowFirstColumn="0" w:firstRowLastColumn="0" w:lastRowFirstColumn="0" w:lastRowLastColumn="0"/>
             <w:tcW w:w="1035" w:type="dxa"/>
             <w:gridSpan w:val="6"/>
             <w:tcBorders>
-              <w:left w:val="single" w:sz="4" w:space="0" w:color="auto"/>
+              <w:left w:val="single" w:color="auto" w:sz="4" w:space="0"/>
             </w:tcBorders>
-            <w:shd w:val="clear" w:color="auto" w:fill="FFFFFF"/>
+            <w:shd w:val="clear" w:color="auto" w:fill="FFFFFF" w:themeFill="background1"/>
+            <w:tcMar/>
           </w:tcPr>
           <w:p>
             <w:pPr>
@@ -7068,6 +7471,7 @@
             <w:cnfStyle w:val="001000000000" w:firstRow="0" w:lastRow="0" w:firstColumn="1" w:lastColumn="0" w:oddVBand="0" w:evenVBand="0" w:oddHBand="0" w:evenHBand="0" w:firstRowFirstColumn="0" w:firstRowLastColumn="0" w:lastRowFirstColumn="0" w:lastRowLastColumn="0"/>
             <w:tcW w:w="2534" w:type="dxa"/>
             <w:gridSpan w:val="2"/>
+            <w:tcMar/>
           </w:tcPr>
           <w:p>
             <w:pPr>
@@ -7091,9 +7495,11 @@
         </w:tc>
         <w:tc>
           <w:tcPr>
+            <w:cnfStyle w:val="000000000000" w:firstRow="0" w:lastRow="0" w:firstColumn="0" w:lastColumn="0" w:oddVBand="0" w:evenVBand="0" w:oddHBand="0" w:evenHBand="0" w:firstRowFirstColumn="0" w:firstRowLastColumn="0" w:lastRowFirstColumn="0" w:lastRowLastColumn="0"/>
             <w:tcW w:w="7620" w:type="dxa"/>
             <w:gridSpan w:val="11"/>
-            <w:shd w:val="clear" w:color="auto" w:fill="FFFFFF"/>
+            <w:shd w:val="clear" w:color="auto" w:fill="FFFFFF" w:themeFill="background1"/>
+            <w:tcMar/>
           </w:tcPr>
           <w:p>
             <w:pPr>
@@ -7127,6 +7533,7 @@
             <w:cnfStyle w:val="001000000000" w:firstRow="0" w:lastRow="0" w:firstColumn="1" w:lastColumn="0" w:oddVBand="0" w:evenVBand="0" w:oddHBand="0" w:evenHBand="0" w:firstRowFirstColumn="0" w:firstRowLastColumn="0" w:lastRowFirstColumn="0" w:lastRowLastColumn="0"/>
             <w:tcW w:w="2534" w:type="dxa"/>
             <w:gridSpan w:val="2"/>
+            <w:tcMar/>
           </w:tcPr>
           <w:p>
             <w:pPr>
@@ -7150,9 +7557,11 @@
         </w:tc>
         <w:tc>
           <w:tcPr>
+            <w:cnfStyle w:val="000000000000" w:firstRow="0" w:lastRow="0" w:firstColumn="0" w:lastColumn="0" w:oddVBand="0" w:evenVBand="0" w:oddHBand="0" w:evenHBand="0" w:firstRowFirstColumn="0" w:firstRowLastColumn="0" w:lastRowFirstColumn="0" w:lastRowLastColumn="0"/>
             <w:tcW w:w="7620" w:type="dxa"/>
             <w:gridSpan w:val="11"/>
-            <w:shd w:val="clear" w:color="auto" w:fill="FFFFFF"/>
+            <w:shd w:val="clear" w:color="auto" w:fill="FFFFFF" w:themeFill="background1"/>
+            <w:tcMar/>
           </w:tcPr>
           <w:p>
             <w:pPr>
@@ -7185,6 +7594,7 @@
             <w:cnfStyle w:val="001000000000" w:firstRow="0" w:lastRow="0" w:firstColumn="1" w:lastColumn="0" w:oddVBand="0" w:evenVBand="0" w:oddHBand="0" w:evenHBand="0" w:firstRowFirstColumn="0" w:firstRowLastColumn="0" w:lastRowFirstColumn="0" w:lastRowLastColumn="0"/>
             <w:tcW w:w="2534" w:type="dxa"/>
             <w:gridSpan w:val="2"/>
+            <w:tcMar/>
           </w:tcPr>
           <w:p>
             <w:pPr>
@@ -7204,12 +7614,14 @@
         </w:tc>
         <w:tc>
           <w:tcPr>
+            <w:cnfStyle w:val="000000000000" w:firstRow="0" w:lastRow="0" w:firstColumn="0" w:lastColumn="0" w:oddVBand="0" w:evenVBand="0" w:oddHBand="0" w:evenHBand="0" w:firstRowFirstColumn="0" w:firstRowLastColumn="0" w:lastRowFirstColumn="0" w:lastRowLastColumn="0"/>
             <w:tcW w:w="6600" w:type="dxa"/>
             <w:gridSpan w:val="6"/>
             <w:tcBorders>
-              <w:right w:val="single" w:sz="4" w:space="0" w:color="auto"/>
+              <w:right w:val="single" w:color="auto" w:sz="4" w:space="0"/>
             </w:tcBorders>
-            <w:shd w:val="clear" w:color="auto" w:fill="FFFFFF"/>
+            <w:shd w:val="clear" w:color="auto" w:fill="FFFFFF" w:themeFill="background1"/>
+            <w:tcMar/>
           </w:tcPr>
           <w:p>
             <w:pPr>
@@ -7234,12 +7646,14 @@
         </w:tc>
         <w:tc>
           <w:tcPr>
+            <w:cnfStyle w:val="000000000000" w:firstRow="0" w:lastRow="0" w:firstColumn="0" w:lastColumn="0" w:oddVBand="0" w:evenVBand="0" w:oddHBand="0" w:evenHBand="0" w:firstRowFirstColumn="0" w:firstRowLastColumn="0" w:lastRowFirstColumn="0" w:lastRowLastColumn="0"/>
             <w:tcW w:w="1020" w:type="dxa"/>
             <w:gridSpan w:val="5"/>
             <w:tcBorders>
-              <w:left w:val="single" w:sz="4" w:space="0" w:color="auto"/>
+              <w:left w:val="single" w:color="auto" w:sz="4" w:space="0"/>
             </w:tcBorders>
-            <w:shd w:val="clear" w:color="auto" w:fill="FFFFFF"/>
+            <w:shd w:val="clear" w:color="auto" w:fill="FFFFFF" w:themeFill="background1"/>
+            <w:tcMar/>
           </w:tcPr>
           <w:p>
             <w:pPr>
@@ -7264,6 +7678,7 @@
             <w:cnfStyle w:val="001000000000" w:firstRow="0" w:lastRow="0" w:firstColumn="1" w:lastColumn="0" w:oddVBand="0" w:evenVBand="0" w:oddHBand="0" w:evenHBand="0" w:firstRowFirstColumn="0" w:firstRowLastColumn="0" w:lastRowFirstColumn="0" w:lastRowLastColumn="0"/>
             <w:tcW w:w="2534" w:type="dxa"/>
             <w:gridSpan w:val="2"/>
+            <w:tcMar/>
           </w:tcPr>
           <w:p>
             <w:pPr>
@@ -7285,12 +7700,14 @@
         </w:tc>
         <w:tc>
           <w:tcPr>
+            <w:cnfStyle w:val="000000000000" w:firstRow="0" w:lastRow="0" w:firstColumn="0" w:lastColumn="0" w:oddVBand="0" w:evenVBand="0" w:oddHBand="0" w:evenHBand="0" w:firstRowFirstColumn="0" w:firstRowLastColumn="0" w:lastRowFirstColumn="0" w:lastRowLastColumn="0"/>
             <w:tcW w:w="6600" w:type="dxa"/>
             <w:gridSpan w:val="6"/>
             <w:tcBorders>
-              <w:right w:val="single" w:sz="4" w:space="0" w:color="auto"/>
+              <w:right w:val="single" w:color="auto" w:sz="4" w:space="0"/>
             </w:tcBorders>
-            <w:shd w:val="clear" w:color="auto" w:fill="FFFFFF"/>
+            <w:shd w:val="clear" w:color="auto" w:fill="FFFFFF" w:themeFill="background1"/>
+            <w:tcMar/>
           </w:tcPr>
           <w:p>
             <w:pPr>
@@ -7315,12 +7732,14 @@
         </w:tc>
         <w:tc>
           <w:tcPr>
+            <w:cnfStyle w:val="000000000000" w:firstRow="0" w:lastRow="0" w:firstColumn="0" w:lastColumn="0" w:oddVBand="0" w:evenVBand="0" w:oddHBand="0" w:evenHBand="0" w:firstRowFirstColumn="0" w:firstRowLastColumn="0" w:lastRowFirstColumn="0" w:lastRowLastColumn="0"/>
             <w:tcW w:w="1020" w:type="dxa"/>
             <w:gridSpan w:val="5"/>
             <w:tcBorders>
-              <w:left w:val="single" w:sz="4" w:space="0" w:color="auto"/>
+              <w:left w:val="single" w:color="auto" w:sz="4" w:space="0"/>
             </w:tcBorders>
-            <w:shd w:val="clear" w:color="auto" w:fill="FFFFFF"/>
+            <w:shd w:val="clear" w:color="auto" w:fill="FFFFFF" w:themeFill="background1"/>
+            <w:tcMar/>
           </w:tcPr>
           <w:p>
             <w:pPr>
@@ -7344,6 +7763,7 @@
             <w:cnfStyle w:val="001000000000" w:firstRow="0" w:lastRow="0" w:firstColumn="1" w:lastColumn="0" w:oddVBand="0" w:evenVBand="0" w:oddHBand="0" w:evenHBand="0" w:firstRowFirstColumn="0" w:firstRowLastColumn="0" w:lastRowFirstColumn="0" w:lastRowLastColumn="0"/>
             <w:tcW w:w="2534" w:type="dxa"/>
             <w:gridSpan w:val="2"/>
+            <w:tcMar/>
           </w:tcPr>
           <w:p>
             <w:pPr>
@@ -7365,12 +7785,14 @@
         </w:tc>
         <w:tc>
           <w:tcPr>
+            <w:cnfStyle w:val="000000000000" w:firstRow="0" w:lastRow="0" w:firstColumn="0" w:lastColumn="0" w:oddVBand="0" w:evenVBand="0" w:oddHBand="0" w:evenHBand="0" w:firstRowFirstColumn="0" w:firstRowLastColumn="0" w:lastRowFirstColumn="0" w:lastRowLastColumn="0"/>
             <w:tcW w:w="6600" w:type="dxa"/>
             <w:gridSpan w:val="6"/>
             <w:tcBorders>
-              <w:right w:val="single" w:sz="4" w:space="0" w:color="auto"/>
+              <w:right w:val="single" w:color="auto" w:sz="4" w:space="0"/>
             </w:tcBorders>
-            <w:shd w:val="clear" w:color="auto" w:fill="FFFFFF"/>
+            <w:shd w:val="clear" w:color="auto" w:fill="FFFFFF" w:themeFill="background1"/>
+            <w:tcMar/>
           </w:tcPr>
           <w:p>
             <w:pPr>
@@ -7395,12 +7817,14 @@
         </w:tc>
         <w:tc>
           <w:tcPr>
+            <w:cnfStyle w:val="000000000000" w:firstRow="0" w:lastRow="0" w:firstColumn="0" w:lastColumn="0" w:oddVBand="0" w:evenVBand="0" w:oddHBand="0" w:evenHBand="0" w:firstRowFirstColumn="0" w:firstRowLastColumn="0" w:lastRowFirstColumn="0" w:lastRowLastColumn="0"/>
             <w:tcW w:w="1020" w:type="dxa"/>
             <w:gridSpan w:val="5"/>
             <w:tcBorders>
-              <w:left w:val="single" w:sz="4" w:space="0" w:color="auto"/>
+              <w:left w:val="single" w:color="auto" w:sz="4" w:space="0"/>
             </w:tcBorders>
-            <w:shd w:val="clear" w:color="auto" w:fill="FFFFFF"/>
+            <w:shd w:val="clear" w:color="auto" w:fill="FFFFFF" w:themeFill="background1"/>
+            <w:tcMar/>
           </w:tcPr>
           <w:p>
             <w:pPr>
@@ -7434,6 +7858,7 @@
             <w:cnfStyle w:val="001000000000" w:firstRow="0" w:lastRow="0" w:firstColumn="1" w:lastColumn="0" w:oddVBand="0" w:evenVBand="0" w:oddHBand="0" w:evenHBand="0" w:firstRowFirstColumn="0" w:firstRowLastColumn="0" w:lastRowFirstColumn="0" w:lastRowLastColumn="0"/>
             <w:tcW w:w="2534" w:type="dxa"/>
             <w:gridSpan w:val="2"/>
+            <w:tcMar/>
           </w:tcPr>
           <w:p>
             <w:pPr>
@@ -7457,9 +7882,11 @@
         </w:tc>
         <w:tc>
           <w:tcPr>
+            <w:cnfStyle w:val="000000000000" w:firstRow="0" w:lastRow="0" w:firstColumn="0" w:lastColumn="0" w:oddVBand="0" w:evenVBand="0" w:oddHBand="0" w:evenHBand="0" w:firstRowFirstColumn="0" w:firstRowLastColumn="0" w:lastRowFirstColumn="0" w:lastRowLastColumn="0"/>
             <w:tcW w:w="7620" w:type="dxa"/>
             <w:gridSpan w:val="11"/>
-            <w:shd w:val="clear" w:color="auto" w:fill="FFFFFF"/>
+            <w:shd w:val="clear" w:color="auto" w:fill="FFFFFF" w:themeFill="background1"/>
+            <w:tcMar/>
           </w:tcPr>
           <w:p>
             <w:pPr>
@@ -7492,6 +7919,7 @@
             <w:cnfStyle w:val="001000000000" w:firstRow="0" w:lastRow="0" w:firstColumn="1" w:lastColumn="0" w:oddVBand="0" w:evenVBand="0" w:oddHBand="0" w:evenHBand="0" w:firstRowFirstColumn="0" w:firstRowLastColumn="0" w:lastRowFirstColumn="0" w:lastRowLastColumn="0"/>
             <w:tcW w:w="2534" w:type="dxa"/>
             <w:gridSpan w:val="2"/>
+            <w:tcMar/>
           </w:tcPr>
           <w:p>
             <w:pPr>
@@ -7515,9 +7943,11 @@
         </w:tc>
         <w:tc>
           <w:tcPr>
+            <w:cnfStyle w:val="000000000000" w:firstRow="0" w:lastRow="0" w:firstColumn="0" w:lastColumn="0" w:oddVBand="0" w:evenVBand="0" w:oddHBand="0" w:evenHBand="0" w:firstRowFirstColumn="0" w:firstRowLastColumn="0" w:lastRowFirstColumn="0" w:lastRowLastColumn="0"/>
             <w:tcW w:w="7620" w:type="dxa"/>
             <w:gridSpan w:val="11"/>
-            <w:shd w:val="clear" w:color="auto" w:fill="FFFFFF"/>
+            <w:shd w:val="clear" w:color="auto" w:fill="FFFFFF" w:themeFill="background1"/>
+            <w:tcMar/>
           </w:tcPr>
           <w:p>
             <w:pPr>
@@ -7552,6 +7982,7 @@
             <w:tcW w:w="10154" w:type="dxa"/>
             <w:gridSpan w:val="13"/>
             <w:shd w:val="clear" w:color="auto" w:fill="FFD966"/>
+            <w:tcMar/>
           </w:tcPr>
           <w:p>
             <w:pPr>
@@ -7581,6 +8012,7 @@
             <w:cnfStyle w:val="001000000000" w:firstRow="0" w:lastRow="0" w:firstColumn="1" w:lastColumn="0" w:oddVBand="0" w:evenVBand="0" w:oddHBand="0" w:evenHBand="0" w:firstRowFirstColumn="0" w:firstRowLastColumn="0" w:lastRowFirstColumn="0" w:lastRowLastColumn="0"/>
             <w:tcW w:w="2534" w:type="dxa"/>
             <w:gridSpan w:val="2"/>
+            <w:tcMar/>
           </w:tcPr>
           <w:p>
             <w:pPr>
@@ -7601,9 +8033,11 @@
         </w:tc>
         <w:tc>
           <w:tcPr>
+            <w:cnfStyle w:val="000000000000" w:firstRow="0" w:lastRow="0" w:firstColumn="0" w:lastColumn="0" w:oddVBand="0" w:evenVBand="0" w:oddHBand="0" w:evenHBand="0" w:firstRowFirstColumn="0" w:firstRowLastColumn="0" w:lastRowFirstColumn="0" w:lastRowLastColumn="0"/>
             <w:tcW w:w="7620" w:type="dxa"/>
             <w:gridSpan w:val="11"/>
             <w:shd w:val="clear" w:color="auto" w:fill="auto"/>
+            <w:tcMar/>
           </w:tcPr>
           <w:p>
             <w:pPr>
@@ -7669,6 +8103,7 @@
             <w:cnfStyle w:val="001000000000" w:firstRow="0" w:lastRow="0" w:firstColumn="1" w:lastColumn="0" w:oddVBand="0" w:evenVBand="0" w:oddHBand="0" w:evenHBand="0" w:firstRowFirstColumn="0" w:firstRowLastColumn="0" w:lastRowFirstColumn="0" w:lastRowLastColumn="0"/>
             <w:tcW w:w="2534" w:type="dxa"/>
             <w:gridSpan w:val="2"/>
+            <w:tcMar/>
           </w:tcPr>
           <w:p>
             <w:pPr>
@@ -7689,9 +8124,11 @@
         </w:tc>
         <w:tc>
           <w:tcPr>
+            <w:cnfStyle w:val="000000000000" w:firstRow="0" w:lastRow="0" w:firstColumn="0" w:lastColumn="0" w:oddVBand="0" w:evenVBand="0" w:oddHBand="0" w:evenHBand="0" w:firstRowFirstColumn="0" w:firstRowLastColumn="0" w:lastRowFirstColumn="0" w:lastRowLastColumn="0"/>
             <w:tcW w:w="7620" w:type="dxa"/>
             <w:gridSpan w:val="11"/>
             <w:shd w:val="clear" w:color="auto" w:fill="auto"/>
+            <w:tcMar/>
           </w:tcPr>
           <w:p>
             <w:pPr>
@@ -7752,12 +8189,12 @@
         <w:tblW w:w="9975" w:type="dxa"/>
         <w:tblInd w:w="-705" w:type="dxa"/>
         <w:tblBorders>
-          <w:top w:val="single" w:sz="8" w:space="0" w:color="000000"/>
-          <w:left w:val="single" w:sz="8" w:space="0" w:color="000000"/>
-          <w:bottom w:val="single" w:sz="8" w:space="0" w:color="000000"/>
-          <w:right w:val="single" w:sz="8" w:space="0" w:color="000000"/>
-          <w:insideH w:val="single" w:sz="8" w:space="0" w:color="000000"/>
-          <w:insideV w:val="single" w:sz="8" w:space="0" w:color="000000"/>
+          <w:top w:val="single" w:color="000000" w:sz="8" w:space="0"/>
+          <w:left w:val="single" w:color="000000" w:sz="8" w:space="0"/>
+          <w:bottom w:val="single" w:color="000000" w:sz="8" w:space="0"/>
+          <w:right w:val="single" w:color="000000" w:sz="8" w:space="0"/>
+          <w:insideH w:val="single" w:color="000000" w:sz="8" w:space="0"/>
+          <w:insideV w:val="single" w:color="000000" w:sz="8" w:space="0"/>
         </w:tblBorders>
         <w:tblLayout w:type="fixed"/>
         <w:tblLook w:val="0600" w:firstRow="0" w:lastRow="0" w:firstColumn="0" w:lastColumn="0" w:noHBand="1" w:noVBand="1"/>
@@ -7776,10 +8213,10 @@
             <w:tcW w:w="9975" w:type="dxa"/>
             <w:gridSpan w:val="3"/>
             <w:tcBorders>
-              <w:top w:val="single" w:sz="8" w:space="0" w:color="F4B083"/>
-              <w:left w:val="single" w:sz="8" w:space="0" w:color="F4B083"/>
-              <w:bottom w:val="single" w:sz="8" w:space="0" w:color="F4B083"/>
-              <w:right w:val="single" w:sz="8" w:space="0" w:color="F4B083"/>
+              <w:top w:val="single" w:color="F4B083" w:sz="8" w:space="0"/>
+              <w:left w:val="single" w:color="F4B083" w:sz="8" w:space="0"/>
+              <w:bottom w:val="single" w:color="F4B083" w:sz="8" w:space="0"/>
+              <w:right w:val="single" w:color="F4B083" w:sz="8" w:space="0"/>
             </w:tcBorders>
             <w:shd w:val="clear" w:color="auto" w:fill="FFE599"/>
             <w:tcMar>
@@ -7808,7 +8245,6 @@
                 <w:sz w:val="20"/>
                 <w:szCs w:val="20"/>
               </w:rPr>
-              <w:lastRenderedPageBreak/>
               <w:t>CONTROL DE REVISIÓN</w:t>
             </w:r>
           </w:p>
@@ -7822,10 +8258,10 @@
           <w:tcPr>
             <w:tcW w:w="3465" w:type="dxa"/>
             <w:tcBorders>
-              <w:top w:val="single" w:sz="8" w:space="0" w:color="F4B083"/>
-              <w:left w:val="single" w:sz="8" w:space="0" w:color="F4B083"/>
-              <w:bottom w:val="single" w:sz="8" w:space="0" w:color="F4B083"/>
-              <w:right w:val="single" w:sz="8" w:space="0" w:color="F4B083"/>
+              <w:top w:val="single" w:color="F4B083" w:sz="8" w:space="0"/>
+              <w:left w:val="single" w:color="F4B083" w:sz="8" w:space="0"/>
+              <w:bottom w:val="single" w:color="F4B083" w:sz="8" w:space="0"/>
+              <w:right w:val="single" w:color="F4B083" w:sz="8" w:space="0"/>
             </w:tcBorders>
             <w:shd w:val="clear" w:color="auto" w:fill="auto"/>
             <w:tcMar>
@@ -7850,10 +8286,10 @@
           <w:tcPr>
             <w:tcW w:w="3090" w:type="dxa"/>
             <w:tcBorders>
-              <w:top w:val="single" w:sz="8" w:space="0" w:color="F4B083"/>
-              <w:left w:val="single" w:sz="8" w:space="0" w:color="F4B083"/>
-              <w:bottom w:val="single" w:sz="8" w:space="0" w:color="F4B083"/>
-              <w:right w:val="single" w:sz="8" w:space="0" w:color="F4B083"/>
+              <w:top w:val="single" w:color="F4B083" w:sz="8" w:space="0"/>
+              <w:left w:val="single" w:color="F4B083" w:sz="8" w:space="0"/>
+              <w:bottom w:val="single" w:color="F4B083" w:sz="8" w:space="0"/>
+              <w:right w:val="single" w:color="F4B083" w:sz="8" w:space="0"/>
             </w:tcBorders>
             <w:shd w:val="clear" w:color="auto" w:fill="auto"/>
             <w:tcMar>
@@ -7885,10 +8321,10 @@
           <w:tcPr>
             <w:tcW w:w="3420" w:type="dxa"/>
             <w:tcBorders>
-              <w:top w:val="single" w:sz="8" w:space="0" w:color="F4B083"/>
-              <w:left w:val="single" w:sz="8" w:space="0" w:color="F4B083"/>
-              <w:bottom w:val="single" w:sz="8" w:space="0" w:color="F4B083"/>
-              <w:right w:val="single" w:sz="8" w:space="0" w:color="F4B083"/>
+              <w:top w:val="single" w:color="F4B083" w:sz="8" w:space="0"/>
+              <w:left w:val="single" w:color="F4B083" w:sz="8" w:space="0"/>
+              <w:bottom w:val="single" w:color="F4B083" w:sz="8" w:space="0"/>
+              <w:right w:val="single" w:color="F4B083" w:sz="8" w:space="0"/>
             </w:tcBorders>
             <w:shd w:val="clear" w:color="auto" w:fill="auto"/>
             <w:tcMar>
@@ -7925,10 +8361,10 @@
           <w:tcPr>
             <w:tcW w:w="3465" w:type="dxa"/>
             <w:tcBorders>
-              <w:top w:val="single" w:sz="8" w:space="0" w:color="F4B083"/>
-              <w:left w:val="single" w:sz="8" w:space="0" w:color="F4B083"/>
-              <w:bottom w:val="single" w:sz="8" w:space="0" w:color="F4B083"/>
-              <w:right w:val="single" w:sz="8" w:space="0" w:color="F4B083"/>
+              <w:top w:val="single" w:color="F4B083" w:sz="8" w:space="0"/>
+              <w:left w:val="single" w:color="F4B083" w:sz="8" w:space="0"/>
+              <w:bottom w:val="single" w:color="F4B083" w:sz="8" w:space="0"/>
+              <w:right w:val="single" w:color="F4B083" w:sz="8" w:space="0"/>
             </w:tcBorders>
             <w:shd w:val="clear" w:color="auto" w:fill="auto"/>
             <w:tcMar>
@@ -7960,10 +8396,10 @@
           <w:tcPr>
             <w:tcW w:w="3090" w:type="dxa"/>
             <w:tcBorders>
-              <w:top w:val="single" w:sz="8" w:space="0" w:color="F4B083"/>
-              <w:left w:val="single" w:sz="8" w:space="0" w:color="F4B083"/>
-              <w:bottom w:val="single" w:sz="8" w:space="0" w:color="F4B083"/>
-              <w:right w:val="single" w:sz="8" w:space="0" w:color="F4B083"/>
+              <w:top w:val="single" w:color="F4B083" w:sz="8" w:space="0"/>
+              <w:left w:val="single" w:color="F4B083" w:sz="8" w:space="0"/>
+              <w:bottom w:val="single" w:color="F4B083" w:sz="8" w:space="0"/>
+              <w:right w:val="single" w:color="F4B083" w:sz="8" w:space="0"/>
             </w:tcBorders>
             <w:shd w:val="clear" w:color="auto" w:fill="auto"/>
             <w:tcMar>
@@ -7988,10 +8424,10 @@
           <w:tcPr>
             <w:tcW w:w="3420" w:type="dxa"/>
             <w:tcBorders>
-              <w:top w:val="single" w:sz="8" w:space="0" w:color="F4B083"/>
-              <w:left w:val="single" w:sz="8" w:space="0" w:color="F4B083"/>
-              <w:bottom w:val="single" w:sz="8" w:space="0" w:color="F4B083"/>
-              <w:right w:val="single" w:sz="8" w:space="0" w:color="F4B083"/>
+              <w:top w:val="single" w:color="F4B083" w:sz="8" w:space="0"/>
+              <w:left w:val="single" w:color="F4B083" w:sz="8" w:space="0"/>
+              <w:bottom w:val="single" w:color="F4B083" w:sz="8" w:space="0"/>
+              <w:right w:val="single" w:color="F4B083" w:sz="8" w:space="0"/>
             </w:tcBorders>
             <w:shd w:val="clear" w:color="auto" w:fill="auto"/>
             <w:tcMar>
@@ -8018,10 +8454,10 @@
           <w:tcPr>
             <w:tcW w:w="3465" w:type="dxa"/>
             <w:tcBorders>
-              <w:top w:val="single" w:sz="8" w:space="0" w:color="F4B083"/>
-              <w:left w:val="single" w:sz="8" w:space="0" w:color="F4B083"/>
-              <w:bottom w:val="single" w:sz="8" w:space="0" w:color="F4B083"/>
-              <w:right w:val="single" w:sz="8" w:space="0" w:color="F4B083"/>
+              <w:top w:val="single" w:color="F4B083" w:sz="8" w:space="0"/>
+              <w:left w:val="single" w:color="F4B083" w:sz="8" w:space="0"/>
+              <w:bottom w:val="single" w:color="F4B083" w:sz="8" w:space="0"/>
+              <w:right w:val="single" w:color="F4B083" w:sz="8" w:space="0"/>
             </w:tcBorders>
             <w:shd w:val="clear" w:color="auto" w:fill="auto"/>
             <w:tcMar>
@@ -8053,10 +8489,10 @@
           <w:tcPr>
             <w:tcW w:w="3090" w:type="dxa"/>
             <w:tcBorders>
-              <w:top w:val="single" w:sz="8" w:space="0" w:color="F4B083"/>
-              <w:left w:val="single" w:sz="8" w:space="0" w:color="F4B083"/>
-              <w:bottom w:val="single" w:sz="8" w:space="0" w:color="F4B083"/>
-              <w:right w:val="single" w:sz="8" w:space="0" w:color="F4B083"/>
+              <w:top w:val="single" w:color="F4B083" w:sz="8" w:space="0"/>
+              <w:left w:val="single" w:color="F4B083" w:sz="8" w:space="0"/>
+              <w:bottom w:val="single" w:color="F4B083" w:sz="8" w:space="0"/>
+              <w:right w:val="single" w:color="F4B083" w:sz="8" w:space="0"/>
             </w:tcBorders>
             <w:shd w:val="clear" w:color="auto" w:fill="auto"/>
             <w:tcMar>
@@ -8081,10 +8517,10 @@
           <w:tcPr>
             <w:tcW w:w="3420" w:type="dxa"/>
             <w:tcBorders>
-              <w:top w:val="single" w:sz="8" w:space="0" w:color="F4B083"/>
-              <w:left w:val="single" w:sz="8" w:space="0" w:color="F4B083"/>
-              <w:bottom w:val="single" w:sz="8" w:space="0" w:color="F4B083"/>
-              <w:right w:val="single" w:sz="8" w:space="0" w:color="F4B083"/>
+              <w:top w:val="single" w:color="F4B083" w:sz="8" w:space="0"/>
+              <w:left w:val="single" w:color="F4B083" w:sz="8" w:space="0"/>
+              <w:bottom w:val="single" w:color="F4B083" w:sz="8" w:space="0"/>
+              <w:right w:val="single" w:color="F4B083" w:sz="8" w:space="0"/>
             </w:tcBorders>
             <w:shd w:val="clear" w:color="auto" w:fill="auto"/>
             <w:tcMar>
@@ -8109,8 +8545,8 @@
     </w:tbl>
     <w:p/>
     <w:sectPr>
-      <w:headerReference w:type="default" r:id="rId8"/>
-      <w:pgSz w:w="11909" w:h="16834"/>
+      <w:headerReference w:type="default" r:id="rId11"/>
+      <w:pgSz w:w="11909" w:h="16834" w:orient="portrait"/>
       <w:pgMar w:top="1440" w:right="1440" w:bottom="1440" w:left="1440" w:header="720" w:footer="720" w:gutter="0"/>
       <w:pgNumType w:start="1"/>
       <w:cols w:space="720"/>
@@ -8170,7 +8606,7 @@
 </file>
 
 <file path=word/header1.xml><?xml version="1.0" encoding="utf-8"?>
-<w:hdr xmlns:wpc="http://schemas.microsoft.com/office/word/2010/wordprocessingCanvas" xmlns:cx="http://schemas.microsoft.com/office/drawing/2014/chartex" xmlns:cx1="http://schemas.microsoft.com/office/drawing/2015/9/8/chartex" xmlns:cx2="http://schemas.microsoft.com/office/drawing/2015/10/21/chartex" xmlns:cx3="http://schemas.microsoft.com/office/drawing/2016/5/9/chartex" xmlns:cx4="http://schemas.microsoft.com/office/drawing/2016/5/10/chartex" xmlns:cx5="http://schemas.microsoft.com/office/drawing/2016/5/11/chartex" xmlns:cx6="http://schemas.microsoft.com/office/drawing/2016/5/12/chartex" xmlns:cx7="http://schemas.microsoft.com/office/drawing/2016/5/13/chartex" xmlns:cx8="http://schemas.microsoft.com/office/drawing/2016/5/14/chartex" xmlns:mc="http://schemas.openxmlformats.org/markup-compatibility/2006" xmlns:aink="http://schemas.microsoft.com/office/drawing/2016/ink" xmlns:am3d="http://schemas.microsoft.com/office/drawing/2017/model3d" xmlns:o="urn:schemas-microsoft-com:office:office" xmlns:oel="http://schemas.microsoft.com/office/2019/extlst" xmlns:r="http://schemas.openxmlformats.org/officeDocument/2006/relationships" xmlns:m="http://schemas.openxmlformats.org/officeDocument/2006/math" xmlns:v="urn:schemas-microsoft-com:vml" xmlns:wp14="http://schemas.microsoft.com/office/word/2010/wordprocessingDrawing" xmlns:wp="http://schemas.openxmlformats.org/drawingml/2006/wordprocessingDrawing" xmlns:w10="urn:schemas-microsoft-com:office:word" xmlns:w="http://schemas.openxmlformats.org/wordprocessingml/2006/main" xmlns:w14="http://schemas.microsoft.com/office/word/2010/wordml" xmlns:w15="http://schemas.microsoft.com/office/word/2012/wordml" xmlns:w16cex="http://schemas.microsoft.com/office/word/2018/wordml/cex" xmlns:w16cid="http://schemas.microsoft.com/office/word/2016/wordml/cid" xmlns:w16="http://schemas.microsoft.com/office/word/2018/wordml" xmlns:w16du="http://schemas.microsoft.com/office/word/2023/wordml/word16du" xmlns:w16sdtdh="http://schemas.microsoft.com/office/word/2020/wordml/sdtdatahash" xmlns:w16sdtfl="http://schemas.microsoft.com/office/word/2024/wordml/sdtformatlock" xmlns:w16se="http://schemas.microsoft.com/office/word/2015/wordml/symex" xmlns:wpg="http://schemas.microsoft.com/office/word/2010/wordprocessingGroup" xmlns:wpi="http://schemas.microsoft.com/office/word/2010/wordprocessingInk" xmlns:wne="http://schemas.microsoft.com/office/word/2006/wordml" xmlns:wps="http://schemas.microsoft.com/office/word/2010/wordprocessingShape" mc:Ignorable="w14 w15 w16se w16cid w16 w16cex w16sdtdh w16sdtfl w16du wp14">
+<w:hdr xmlns:wpc="http://schemas.microsoft.com/office/word/2010/wordprocessingCanvas" xmlns:cx="http://schemas.microsoft.com/office/drawing/2014/chartex" xmlns:cx1="http://schemas.microsoft.com/office/drawing/2015/9/8/chartex" xmlns:cx2="http://schemas.microsoft.com/office/drawing/2015/10/21/chartex" xmlns:cx3="http://schemas.microsoft.com/office/drawing/2016/5/9/chartex" xmlns:cx4="http://schemas.microsoft.com/office/drawing/2016/5/10/chartex" xmlns:cx5="http://schemas.microsoft.com/office/drawing/2016/5/11/chartex" xmlns:cx6="http://schemas.microsoft.com/office/drawing/2016/5/12/chartex" xmlns:cx7="http://schemas.microsoft.com/office/drawing/2016/5/13/chartex" xmlns:cx8="http://schemas.microsoft.com/office/drawing/2016/5/14/chartex" xmlns:mc="http://schemas.openxmlformats.org/markup-compatibility/2006" xmlns:aink="http://schemas.microsoft.com/office/drawing/2016/ink" xmlns:am3d="http://schemas.microsoft.com/office/drawing/2017/model3d" xmlns:o="urn:schemas-microsoft-com:office:office" xmlns:oel="http://schemas.microsoft.com/office/2019/extlst" xmlns:r="http://schemas.openxmlformats.org/officeDocument/2006/relationships" xmlns:m="http://schemas.openxmlformats.org/officeDocument/2006/math" xmlns:v="urn:schemas-microsoft-com:vml" xmlns:wp14="http://schemas.microsoft.com/office/word/2010/wordprocessingDrawing" xmlns:wp="http://schemas.openxmlformats.org/drawingml/2006/wordprocessingDrawing" xmlns:w10="urn:schemas-microsoft-com:office:word" xmlns:w="http://schemas.openxmlformats.org/wordprocessingml/2006/main" xmlns:w14="http://schemas.microsoft.com/office/word/2010/wordml" xmlns:w15="http://schemas.microsoft.com/office/word/2012/wordml" xmlns:w16cex="http://schemas.microsoft.com/office/word/2018/wordml/cex" xmlns:w16cid="http://schemas.microsoft.com/office/word/2016/wordml/cid" xmlns:w16="http://schemas.microsoft.com/office/word/2018/wordml" xmlns:w16du="http://schemas.microsoft.com/office/word/2023/wordml/word16du" xmlns:w16sdtdh="http://schemas.microsoft.com/office/word/2020/wordml/sdtdatahash" xmlns:w16sdtfl="http://schemas.microsoft.com/office/word/2024/wordml/sdtformatlock" xmlns:w16se="http://schemas.microsoft.com/office/word/2015/wordml/symex" xmlns:wpg="http://schemas.microsoft.com/office/word/2010/wordprocessingGroup" xmlns:wpi="http://schemas.microsoft.com/office/word/2010/wordprocessingInk" xmlns:wne="http://schemas.microsoft.com/office/word/2006/wordml" xmlns:wps="http://schemas.microsoft.com/office/word/2010/wordprocessingShape" xmlns:a="http://schemas.openxmlformats.org/drawingml/2006/main" xmlns:pic="http://schemas.openxmlformats.org/drawingml/2006/picture" mc:Ignorable="w14 w15 w16se w16cid w16 w16cex w16sdtdh w16sdtfl w16du wp14">
   <w:p>
     <w:pPr>
       <w:pBdr>
@@ -8319,9 +8755,9 @@
             </wp:anchor>
           </w:drawing>
         </mc:Choice>
-        <mc:Fallback>
+        <mc:Fallback xmlns:pic="http://schemas.openxmlformats.org/drawingml/2006/picture" xmlns:a="http://schemas.openxmlformats.org/drawingml/2006/main">
           <w:pict>
-            <v:rect w14:anchorId="29C177D3" id="Rectangle 1" o:spid="_x0000_s1026" style="position:absolute;margin-left:-54pt;margin-top:-14.4pt;width:460.5pt;height:112.3pt;z-index:251659264;visibility:visible;mso-wrap-style:square;mso-wrap-distance-left:9pt;mso-wrap-distance-top:3.6pt;mso-wrap-distance-right:9pt;mso-wrap-distance-bottom:3.6pt;mso-position-horizontal:absolute;mso-position-horizontal-relative:text;mso-position-vertical:absolute;mso-position-vertical-relative:text;v-text-anchor:top" o:gfxdata="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" filled="f" stroked="f">
+            <v:rect id="Rectangle 1" style="position:absolute;margin-left:-54pt;margin-top:-14.4pt;width:460.5pt;height:112.3pt;z-index:251659264;visibility:visible;mso-wrap-style:square;mso-wrap-distance-left:9pt;mso-wrap-distance-top:3.6pt;mso-wrap-distance-right:9pt;mso-wrap-distance-bottom:3.6pt;mso-position-horizontal:absolute;mso-position-horizontal-relative:text;mso-position-vertical:absolute;mso-position-vertical-relative:text;v-text-anchor:top" o:spid="_x0000_s1026" filled="f" stroked="f" w14:anchorId="29C177D3" o:gfxdata="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">
               <v:textbox inset="2.53958mm,1.2694mm,2.53958mm,1.2694mm">
                 <w:txbxContent>
                   <w:p>
@@ -8383,7 +8819,7 @@
         <w:ind w:left="1080" w:hanging="360"/>
       </w:pPr>
       <w:rPr>
-        <w:rFonts w:ascii="Noto Sans Symbols" w:eastAsia="Noto Sans Symbols" w:hAnsi="Noto Sans Symbols" w:cs="Noto Sans Symbols"/>
+        <w:rFonts w:ascii="Noto Sans Symbols" w:hAnsi="Noto Sans Symbols" w:eastAsia="Noto Sans Symbols" w:cs="Noto Sans Symbols"/>
       </w:rPr>
     </w:lvl>
     <w:lvl w:ilvl="1">
@@ -8395,7 +8831,7 @@
         <w:ind w:left="1800" w:hanging="360"/>
       </w:pPr>
       <w:rPr>
-        <w:rFonts w:ascii="Courier New" w:eastAsia="Courier New" w:hAnsi="Courier New" w:cs="Courier New"/>
+        <w:rFonts w:ascii="Courier New" w:hAnsi="Courier New" w:eastAsia="Courier New" w:cs="Courier New"/>
       </w:rPr>
     </w:lvl>
     <w:lvl w:ilvl="2">
@@ -8407,7 +8843,7 @@
         <w:ind w:left="2520" w:hanging="360"/>
       </w:pPr>
       <w:rPr>
-        <w:rFonts w:ascii="Noto Sans Symbols" w:eastAsia="Noto Sans Symbols" w:hAnsi="Noto Sans Symbols" w:cs="Noto Sans Symbols"/>
+        <w:rFonts w:ascii="Noto Sans Symbols" w:hAnsi="Noto Sans Symbols" w:eastAsia="Noto Sans Symbols" w:cs="Noto Sans Symbols"/>
       </w:rPr>
     </w:lvl>
     <w:lvl w:ilvl="3">
@@ -8419,7 +8855,7 @@
         <w:ind w:left="3240" w:hanging="360"/>
       </w:pPr>
       <w:rPr>
-        <w:rFonts w:ascii="Noto Sans Symbols" w:eastAsia="Noto Sans Symbols" w:hAnsi="Noto Sans Symbols" w:cs="Noto Sans Symbols"/>
+        <w:rFonts w:ascii="Noto Sans Symbols" w:hAnsi="Noto Sans Symbols" w:eastAsia="Noto Sans Symbols" w:cs="Noto Sans Symbols"/>
       </w:rPr>
     </w:lvl>
     <w:lvl w:ilvl="4">
@@ -8431,7 +8867,7 @@
         <w:ind w:left="3960" w:hanging="360"/>
       </w:pPr>
       <w:rPr>
-        <w:rFonts w:ascii="Courier New" w:eastAsia="Courier New" w:hAnsi="Courier New" w:cs="Courier New"/>
+        <w:rFonts w:ascii="Courier New" w:hAnsi="Courier New" w:eastAsia="Courier New" w:cs="Courier New"/>
       </w:rPr>
     </w:lvl>
     <w:lvl w:ilvl="5">
@@ -8443,7 +8879,7 @@
         <w:ind w:left="4680" w:hanging="360"/>
       </w:pPr>
       <w:rPr>
-        <w:rFonts w:ascii="Noto Sans Symbols" w:eastAsia="Noto Sans Symbols" w:hAnsi="Noto Sans Symbols" w:cs="Noto Sans Symbols"/>
+        <w:rFonts w:ascii="Noto Sans Symbols" w:hAnsi="Noto Sans Symbols" w:eastAsia="Noto Sans Symbols" w:cs="Noto Sans Symbols"/>
       </w:rPr>
     </w:lvl>
     <w:lvl w:ilvl="6">
@@ -8455,7 +8891,7 @@
         <w:ind w:left="5400" w:hanging="360"/>
       </w:pPr>
       <w:rPr>
-        <w:rFonts w:ascii="Noto Sans Symbols" w:eastAsia="Noto Sans Symbols" w:hAnsi="Noto Sans Symbols" w:cs="Noto Sans Symbols"/>
+        <w:rFonts w:ascii="Noto Sans Symbols" w:hAnsi="Noto Sans Symbols" w:eastAsia="Noto Sans Symbols" w:cs="Noto Sans Symbols"/>
       </w:rPr>
     </w:lvl>
     <w:lvl w:ilvl="7">
@@ -8467,7 +8903,7 @@
         <w:ind w:left="6120" w:hanging="360"/>
       </w:pPr>
       <w:rPr>
-        <w:rFonts w:ascii="Courier New" w:eastAsia="Courier New" w:hAnsi="Courier New" w:cs="Courier New"/>
+        <w:rFonts w:ascii="Courier New" w:hAnsi="Courier New" w:eastAsia="Courier New" w:cs="Courier New"/>
       </w:rPr>
     </w:lvl>
     <w:lvl w:ilvl="8">
@@ -8479,7 +8915,7 @@
         <w:ind w:left="6840" w:hanging="360"/>
       </w:pPr>
       <w:rPr>
-        <w:rFonts w:ascii="Noto Sans Symbols" w:eastAsia="Noto Sans Symbols" w:hAnsi="Noto Sans Symbols" w:cs="Noto Sans Symbols"/>
+        <w:rFonts w:ascii="Noto Sans Symbols" w:hAnsi="Noto Sans Symbols" w:eastAsia="Noto Sans Symbols" w:cs="Noto Sans Symbols"/>
       </w:rPr>
     </w:lvl>
   </w:abstractNum>
@@ -8494,7 +8930,7 @@
   <w:docDefaults>
     <w:rPrDefault>
       <w:rPr>
-        <w:rFonts w:ascii="Arial" w:eastAsia="Arial" w:hAnsi="Arial" w:cs="Arial"/>
+        <w:rFonts w:ascii="Arial" w:hAnsi="Arial" w:eastAsia="Arial" w:cs="Arial"/>
         <w:sz w:val="22"/>
         <w:szCs w:val="22"/>
         <w:lang w:val="es-419" w:eastAsia="es-MX" w:bidi="ar-SA"/>
@@ -8509,14 +8945,14 @@
   <w:latentStyles w:defLockedState="0" w:defUIPriority="99" w:defSemiHidden="0" w:defUnhideWhenUsed="0" w:defQFormat="0" w:count="376">
     <w:lsdException w:name="Normal" w:uiPriority="0" w:qFormat="1"/>
     <w:lsdException w:name="heading 1" w:uiPriority="9" w:qFormat="1"/>
-    <w:lsdException w:name="heading 2" w:semiHidden="1" w:uiPriority="9" w:unhideWhenUsed="1" w:qFormat="1"/>
-    <w:lsdException w:name="heading 3" w:semiHidden="1" w:uiPriority="9" w:unhideWhenUsed="1" w:qFormat="1"/>
-    <w:lsdException w:name="heading 4" w:semiHidden="1" w:uiPriority="9" w:unhideWhenUsed="1" w:qFormat="1"/>
-    <w:lsdException w:name="heading 5" w:semiHidden="1" w:uiPriority="9" w:unhideWhenUsed="1" w:qFormat="1"/>
-    <w:lsdException w:name="heading 6" w:semiHidden="1" w:uiPriority="9" w:unhideWhenUsed="1" w:qFormat="1"/>
-    <w:lsdException w:name="heading 7" w:semiHidden="1" w:uiPriority="9" w:unhideWhenUsed="1" w:qFormat="1"/>
-    <w:lsdException w:name="heading 8" w:semiHidden="1" w:uiPriority="9" w:unhideWhenUsed="1" w:qFormat="1"/>
-    <w:lsdException w:name="heading 9" w:semiHidden="1" w:uiPriority="9" w:unhideWhenUsed="1" w:qFormat="1"/>
+    <w:lsdException w:name="heading 2" w:uiPriority="9" w:semiHidden="1" w:unhideWhenUsed="1" w:qFormat="1"/>
+    <w:lsdException w:name="heading 3" w:uiPriority="9" w:semiHidden="1" w:unhideWhenUsed="1" w:qFormat="1"/>
+    <w:lsdException w:name="heading 4" w:uiPriority="9" w:semiHidden="1" w:unhideWhenUsed="1" w:qFormat="1"/>
+    <w:lsdException w:name="heading 5" w:uiPriority="9" w:semiHidden="1" w:unhideWhenUsed="1" w:qFormat="1"/>
+    <w:lsdException w:name="heading 6" w:uiPriority="9" w:semiHidden="1" w:unhideWhenUsed="1" w:qFormat="1"/>
+    <w:lsdException w:name="heading 7" w:uiPriority="9" w:semiHidden="1" w:unhideWhenUsed="1" w:qFormat="1"/>
+    <w:lsdException w:name="heading 8" w:uiPriority="9" w:semiHidden="1" w:unhideWhenUsed="1" w:qFormat="1"/>
+    <w:lsdException w:name="heading 9" w:uiPriority="9" w:semiHidden="1" w:unhideWhenUsed="1" w:qFormat="1"/>
     <w:lsdException w:name="index 1" w:semiHidden="1" w:unhideWhenUsed="1"/>
     <w:lsdException w:name="index 2" w:semiHidden="1" w:unhideWhenUsed="1"/>
     <w:lsdException w:name="index 3" w:semiHidden="1" w:unhideWhenUsed="1"/>
@@ -8526,22 +8962,22 @@
     <w:lsdException w:name="index 7" w:semiHidden="1" w:unhideWhenUsed="1"/>
     <w:lsdException w:name="index 8" w:semiHidden="1" w:unhideWhenUsed="1"/>
     <w:lsdException w:name="index 9" w:semiHidden="1" w:unhideWhenUsed="1"/>
-    <w:lsdException w:name="toc 1" w:semiHidden="1" w:uiPriority="39" w:unhideWhenUsed="1"/>
-    <w:lsdException w:name="toc 2" w:semiHidden="1" w:uiPriority="39" w:unhideWhenUsed="1"/>
-    <w:lsdException w:name="toc 3" w:semiHidden="1" w:uiPriority="39" w:unhideWhenUsed="1"/>
-    <w:lsdException w:name="toc 4" w:semiHidden="1" w:uiPriority="39" w:unhideWhenUsed="1"/>
-    <w:lsdException w:name="toc 5" w:semiHidden="1" w:uiPriority="39" w:unhideWhenUsed="1"/>
-    <w:lsdException w:name="toc 6" w:semiHidden="1" w:uiPriority="39" w:unhideWhenUsed="1"/>
-    <w:lsdException w:name="toc 7" w:semiHidden="1" w:uiPriority="39" w:unhideWhenUsed="1"/>
-    <w:lsdException w:name="toc 8" w:semiHidden="1" w:uiPriority="39" w:unhideWhenUsed="1"/>
-    <w:lsdException w:name="toc 9" w:semiHidden="1" w:uiPriority="39" w:unhideWhenUsed="1"/>
+    <w:lsdException w:name="toc 1" w:uiPriority="39" w:semiHidden="1" w:unhideWhenUsed="1"/>
+    <w:lsdException w:name="toc 2" w:uiPriority="39" w:semiHidden="1" w:unhideWhenUsed="1"/>
+    <w:lsdException w:name="toc 3" w:uiPriority="39" w:semiHidden="1" w:unhideWhenUsed="1"/>
+    <w:lsdException w:name="toc 4" w:uiPriority="39" w:semiHidden="1" w:unhideWhenUsed="1"/>
+    <w:lsdException w:name="toc 5" w:uiPriority="39" w:semiHidden="1" w:unhideWhenUsed="1"/>
+    <w:lsdException w:name="toc 6" w:uiPriority="39" w:semiHidden="1" w:unhideWhenUsed="1"/>
+    <w:lsdException w:name="toc 7" w:uiPriority="39" w:semiHidden="1" w:unhideWhenUsed="1"/>
+    <w:lsdException w:name="toc 8" w:uiPriority="39" w:semiHidden="1" w:unhideWhenUsed="1"/>
+    <w:lsdException w:name="toc 9" w:uiPriority="39" w:semiHidden="1" w:unhideWhenUsed="1"/>
     <w:lsdException w:name="Normal Indent" w:semiHidden="1" w:unhideWhenUsed="1"/>
     <w:lsdException w:name="footnote text" w:semiHidden="1" w:unhideWhenUsed="1"/>
     <w:lsdException w:name="annotation text" w:semiHidden="1" w:unhideWhenUsed="1"/>
     <w:lsdException w:name="header" w:semiHidden="1" w:unhideWhenUsed="1"/>
     <w:lsdException w:name="footer" w:semiHidden="1" w:unhideWhenUsed="1"/>
     <w:lsdException w:name="index heading" w:semiHidden="1" w:unhideWhenUsed="1"/>
-    <w:lsdException w:name="caption" w:semiHidden="1" w:uiPriority="35" w:unhideWhenUsed="1" w:qFormat="1"/>
+    <w:lsdException w:name="caption" w:uiPriority="35" w:semiHidden="1" w:unhideWhenUsed="1" w:qFormat="1"/>
     <w:lsdException w:name="table of figures" w:semiHidden="1" w:unhideWhenUsed="1"/>
     <w:lsdException w:name="envelope address" w:semiHidden="1" w:unhideWhenUsed="1"/>
     <w:lsdException w:name="envelope return" w:semiHidden="1" w:unhideWhenUsed="1"/>
@@ -8572,7 +9008,7 @@
     <w:lsdException w:name="Title" w:uiPriority="10" w:qFormat="1"/>
     <w:lsdException w:name="Closing" w:semiHidden="1" w:unhideWhenUsed="1"/>
     <w:lsdException w:name="Signature" w:semiHidden="1" w:unhideWhenUsed="1"/>
-    <w:lsdException w:name="Default Paragraph Font" w:semiHidden="1" w:uiPriority="1" w:unhideWhenUsed="1"/>
+    <w:lsdException w:name="Default Paragraph Font" w:uiPriority="1" w:semiHidden="1" w:unhideWhenUsed="1"/>
     <w:lsdException w:name="Body Text" w:semiHidden="1" w:unhideWhenUsed="1"/>
     <w:lsdException w:name="Body Text Indent" w:semiHidden="1" w:unhideWhenUsed="1"/>
     <w:lsdException w:name="List Continue" w:semiHidden="1" w:unhideWhenUsed="1"/>
@@ -8772,8 +9208,8 @@
     <w:lsdException w:name="Subtle Reference" w:uiPriority="31" w:qFormat="1"/>
     <w:lsdException w:name="Intense Reference" w:uiPriority="32" w:qFormat="1"/>
     <w:lsdException w:name="Book Title" w:uiPriority="33" w:qFormat="1"/>
-    <w:lsdException w:name="Bibliography" w:semiHidden="1" w:uiPriority="37" w:unhideWhenUsed="1"/>
-    <w:lsdException w:name="TOC Heading" w:semiHidden="1" w:uiPriority="39" w:unhideWhenUsed="1" w:qFormat="1"/>
+    <w:lsdException w:name="Bibliography" w:uiPriority="37" w:semiHidden="1" w:unhideWhenUsed="1"/>
+    <w:lsdException w:name="TOC Heading" w:uiPriority="39" w:semiHidden="1" w:unhideWhenUsed="1" w:qFormat="1"/>
     <w:lsdException w:name="Plain Table 1" w:uiPriority="41"/>
     <w:lsdException w:name="Plain Table 2" w:uiPriority="42"/>
     <w:lsdException w:name="Plain Table 3" w:uiPriority="43"/>
@@ -8884,7 +9320,7 @@
     <w:lsdException w:name="Unresolved Mention" w:semiHidden="1" w:unhideWhenUsed="1"/>
     <w:lsdException w:name="Smart Link" w:semiHidden="1" w:unhideWhenUsed="1"/>
   </w:latentStyles>
-  <w:style w:type="paragraph" w:default="1" w:styleId="Normal">
+  <w:style w:type="paragraph" w:styleId="Normal" w:default="1">
     <w:name w:val="Normal"/>
     <w:qFormat/>
   </w:style>
@@ -9001,13 +9437,13 @@
       <w:color w:val="666666"/>
     </w:rPr>
   </w:style>
-  <w:style w:type="character" w:default="1" w:styleId="DefaultParagraphFont">
+  <w:style w:type="character" w:styleId="DefaultParagraphFont" w:default="1">
     <w:name w:val="Default Paragraph Font"/>
     <w:uiPriority w:val="1"/>
     <w:semiHidden/>
     <w:unhideWhenUsed/>
   </w:style>
-  <w:style w:type="table" w:default="1" w:styleId="TableNormal">
+  <w:style w:type="table" w:styleId="TableNormal" w:default="1">
     <w:name w:val="Normal Table"/>
     <w:uiPriority w:val="99"/>
     <w:semiHidden/>
@@ -9022,7 +9458,7 @@
       </w:tblCellMar>
     </w:tblPr>
   </w:style>
-  <w:style w:type="numbering" w:default="1" w:styleId="NoList">
+  <w:style w:type="numbering" w:styleId="NoList" w:default="1">
     <w:name w:val="No List"/>
     <w:uiPriority w:val="99"/>
     <w:semiHidden/>
@@ -9061,7 +9497,7 @@
       <w:szCs w:val="30"/>
     </w:rPr>
   </w:style>
-  <w:style w:type="table" w:customStyle="1" w:styleId="a">
+  <w:style w:type="table" w:styleId="a" w:customStyle="1">
     <w:basedOn w:val="TableNormal"/>
     <w:pPr>
       <w:spacing w:line="240" w:lineRule="auto"/>
@@ -9080,7 +9516,7 @@
       <w:tblPr/>
       <w:tcPr>
         <w:tcBorders>
-          <w:bottom w:val="single" w:sz="12" w:space="0" w:color="F4B083"/>
+          <w:bottom w:val="single" w:color="F4B083" w:sz="12" w:space="0"/>
         </w:tcBorders>
       </w:tcPr>
     </w:tblStylePr>
@@ -9091,7 +9527,7 @@
       <w:tblPr/>
       <w:tcPr>
         <w:tcBorders>
-          <w:top w:val="single" w:sz="4" w:space="0" w:color="F4B083"/>
+          <w:top w:val="single" w:color="F4B083" w:sz="4" w:space="0"/>
         </w:tcBorders>
       </w:tcPr>
     </w:tblStylePr>
@@ -9118,7 +9554,7 @@
       </w:tcPr>
     </w:tblStylePr>
   </w:style>
-  <w:style w:type="table" w:customStyle="1" w:styleId="a0">
+  <w:style w:type="table" w:styleId="a0" w:customStyle="1">
     <w:basedOn w:val="TableNormal"/>
     <w:tblPr>
       <w:tblStyleRowBandSize w:val="1"/>
@@ -9466,6 +9902,26 @@
 </file>
 
 <file path=customXml/item1.xml><?xml version="1.0" encoding="utf-8"?>
+<p:properties xmlns:p="http://schemas.microsoft.com/office/2006/metadata/properties" xmlns:xsi="http://www.w3.org/2001/XMLSchema-instance" xmlns:pc="http://schemas.microsoft.com/office/infopath/2007/PartnerControls">
+  <documentManagement>
+    <TaxCatchAll xmlns="cb45339b-ced9-4d0d-8f64-77573914d53b" xsi:nil="true"/>
+    <lcf76f155ced4ddcb4097134ff3c332f xmlns="43a3ca16-9c26-4813-b83f-4aec9927b43f">
+      <Terms xmlns="http://schemas.microsoft.com/office/infopath/2007/PartnerControls"/>
+    </lcf76f155ced4ddcb4097134ff3c332f>
+  </documentManagement>
+</p:properties>
+</file>
+
+<file path=customXml/item2.xml><?xml version="1.0" encoding="utf-8"?>
+<?mso-contentType ?>
+<FormTemplates xmlns="http://schemas.microsoft.com/sharepoint/v3/contenttype/forms">
+  <Display>DocumentLibraryForm</Display>
+  <Edit>DocumentLibraryForm</Edit>
+  <New>DocumentLibraryForm</New>
+</FormTemplates>
+</file>
+
+<file path=customXml/item3.xml><?xml version="1.0" encoding="utf-8"?>
 <ct:contentTypeSchema xmlns:ct="http://schemas.microsoft.com/office/2006/metadata/contentType" xmlns:ma="http://schemas.microsoft.com/office/2006/metadata/properties/metaAttributes" ct:_="" ma:_="" ma:contentTypeName="Documento" ma:contentTypeID="0x01010049282E1EDBE9234EA9E6D38F720E265F" ma:contentTypeVersion="15" ma:contentTypeDescription="Crear nuevo documento." ma:contentTypeScope="" ma:versionID="b31c7aa9eaf043a08b87120b3c4916e3">
   <xsd:schema xmlns:xsd="http://www.w3.org/2001/XMLSchema" xmlns:xs="http://www.w3.org/2001/XMLSchema" xmlns:p="http://schemas.microsoft.com/office/2006/metadata/properties" xmlns:ns2="cb45339b-ced9-4d0d-8f64-77573914d53b" xmlns:ns3="43a3ca16-9c26-4813-b83f-4aec9927b43f" targetNamespace="http://schemas.microsoft.com/office/2006/metadata/properties" ma:root="true" ma:fieldsID="3533d065b04d75c457075bc55f1f5315" ns2:_="" ns3:_="">
     <xsd:import namespace="cb45339b-ced9-4d0d-8f64-77573914d53b"/>
@@ -9700,34 +10156,40 @@
 </ct:contentTypeSchema>
 </file>
 
-<file path=customXml/item2.xml><?xml version="1.0" encoding="utf-8"?>
-<?mso-contentType ?>
-<FormTemplates xmlns="http://schemas.microsoft.com/sharepoint/v3/contenttype/forms">
-  <Display>DocumentLibraryForm</Display>
-  <Edit>DocumentLibraryForm</Edit>
-  <New>DocumentLibraryForm</New>
-</FormTemplates>
-</file>
-
-<file path=customXml/item3.xml><?xml version="1.0" encoding="utf-8"?>
-<p:properties xmlns:p="http://schemas.microsoft.com/office/2006/metadata/properties" xmlns:xsi="http://www.w3.org/2001/XMLSchema-instance" xmlns:pc="http://schemas.microsoft.com/office/infopath/2007/PartnerControls">
-  <documentManagement>
-    <TaxCatchAll xmlns="cb45339b-ced9-4d0d-8f64-77573914d53b" xsi:nil="true"/>
-    <lcf76f155ced4ddcb4097134ff3c332f xmlns="43a3ca16-9c26-4813-b83f-4aec9927b43f">
-      <Terms xmlns="http://schemas.microsoft.com/office/infopath/2007/PartnerControls"/>
-    </lcf76f155ced4ddcb4097134ff3c332f>
-  </documentManagement>
-</p:properties>
-</file>
-
 <file path=customXml/itemProps1.xml><?xml version="1.0" encoding="utf-8"?>
-<ds:datastoreItem xmlns:ds="http://schemas.openxmlformats.org/officeDocument/2006/customXml" ds:itemID="{2831E145-3A7D-408A-905F-C76B607C4F0E}"/>
+<ds:datastoreItem xmlns:ds="http://schemas.openxmlformats.org/officeDocument/2006/customXml" ds:itemID="{D3C75770-28C2-4E3D-AE70-176C7153877C}">
+  <ds:schemaRefs>
+    <ds:schemaRef ds:uri="http://schemas.microsoft.com/office/2006/metadata/properties"/>
+    <ds:schemaRef ds:uri="http://schemas.microsoft.com/office/infopath/2007/PartnerControls"/>
+    <ds:schemaRef ds:uri="cb45339b-ced9-4d0d-8f64-77573914d53b"/>
+    <ds:schemaRef ds:uri="43a3ca16-9c26-4813-b83f-4aec9927b43f"/>
+  </ds:schemaRefs>
+</ds:datastoreItem>
 </file>
 
 <file path=customXml/itemProps2.xml><?xml version="1.0" encoding="utf-8"?>
-<ds:datastoreItem xmlns:ds="http://schemas.openxmlformats.org/officeDocument/2006/customXml" ds:itemID="{C31684BD-98A9-4102-BC8D-9FB12DB610CA}"/>
+<ds:datastoreItem xmlns:ds="http://schemas.openxmlformats.org/officeDocument/2006/customXml" ds:itemID="{C31684BD-98A9-4102-BC8D-9FB12DB610CA}">
+  <ds:schemaRefs>
+    <ds:schemaRef ds:uri="http://schemas.microsoft.com/sharepoint/v3/contenttype/forms"/>
+  </ds:schemaRefs>
+</ds:datastoreItem>
 </file>
 
 <file path=customXml/itemProps3.xml><?xml version="1.0" encoding="utf-8"?>
-<ds:datastoreItem xmlns:ds="http://schemas.openxmlformats.org/officeDocument/2006/customXml" ds:itemID="{D3C75770-28C2-4E3D-AE70-176C7153877C}"/>
+<ds:datastoreItem xmlns:ds="http://schemas.openxmlformats.org/officeDocument/2006/customXml" ds:itemID="{2831E145-3A7D-408A-905F-C76B607C4F0E}">
+  <ds:schemaRefs>
+    <ds:schemaRef ds:uri="http://schemas.microsoft.com/office/2006/metadata/contentType"/>
+    <ds:schemaRef ds:uri="http://schemas.microsoft.com/office/2006/metadata/properties/metaAttributes"/>
+    <ds:schemaRef ds:uri="http://www.w3.org/2001/XMLSchema"/>
+    <ds:schemaRef ds:uri="http://schemas.microsoft.com/office/2006/metadata/properties"/>
+    <ds:schemaRef ds:uri="cb45339b-ced9-4d0d-8f64-77573914d53b"/>
+    <ds:schemaRef ds:uri="43a3ca16-9c26-4813-b83f-4aec9927b43f"/>
+    <ds:schemaRef ds:uri="http://schemas.microsoft.com/office/2006/documentManagement/types"/>
+    <ds:schemaRef ds:uri="http://schemas.microsoft.com/office/infopath/2007/PartnerControls"/>
+    <ds:schemaRef ds:uri="http://schemas.openxmlformats.org/package/2006/metadata/core-properties"/>
+    <ds:schemaRef ds:uri="http://purl.org/dc/elements/1.1/"/>
+    <ds:schemaRef ds:uri="http://purl.org/dc/terms/"/>
+    <ds:schemaRef ds:uri="http://schemas.microsoft.com/internal/obd"/>
+  </ds:schemaRefs>
+</ds:datastoreItem>
 </file>
</xml_diff>